<commit_message>
Exercícios 5 e 8
</commit_message>
<xml_diff>
--- a/Resultado.docx
+++ b/Resultado.docx
@@ -845,185 +845,479 @@
         <w:spacing w:after="240" w:before="240" w:lineRule="auto"/>
         <w:rPr>
           <w:rFonts w:ascii="Calibri" w:cs="Calibri" w:eastAsia="Calibri" w:hAnsi="Calibri"/>
+          <w:sz w:val="24"/>
+          <w:szCs w:val="24"/>
+        </w:rPr>
+      </w:pPr>
+      <w:r>
+        <w:rPr>
+          <w:rFonts w:ascii="Calibri" w:cs="Calibri" w:eastAsia="Calibri" w:hAnsi="Calibri"/>
           <w:b w:val="1"/>
           <w:sz w:val="24"/>
           <w:szCs w:val="24"/>
-        </w:rPr>
-      </w:pPr>
-      <w:r>
+          <w:rtl w:val="0"/>
+        </w:rPr>
+        <w:t xml:space="preserve">5 - Crie um programa que receba um nome de usuário e uma senha e verifique se eles correspondem aos dados de um usuário cadastrado. Considere que o usuário cadastrado possui nome de usuário "admin" e senha "1234". O programa deve exibir uma mensagem indicando se o login foi realizado com sucesso ou se houve falha de autenticação. Exemplifique e demonstre a saída! (5 Pontos)</w:t>
+      </w:r>
+      <w:r>
+        <w:rPr>
+          <w:rtl w:val="0"/>
+        </w:rPr>
+      </w:r>
+    </w:p>
+    <w:p>
+      <w:pPr>
+        <w:spacing w:after="240" w:before="240" w:lineRule="auto"/>
+        <w:rPr/>
+      </w:pPr>
+      <w:r>
+        <w:rPr/>
+        <w:drawing>
+          <wp:inline distB="114300" distT="114300" distL="114300" distR="114300">
+            <wp:extent cx="4781550" cy="2419350"/>
+            <wp:effectExtent b="0" l="0" r="0" t="0"/>
+            <wp:docPr id="6" name="image7.png"/>
+            <a:graphic>
+              <a:graphicData uri="http://schemas.openxmlformats.org/drawingml/2006/picture">
+                <pic:pic>
+                  <pic:nvPicPr>
+                    <pic:cNvPr id="0" name="image7.png"/>
+                    <pic:cNvPicPr preferRelativeResize="0"/>
+                  </pic:nvPicPr>
+                  <pic:blipFill>
+                    <a:blip r:embed="rId6"/>
+                    <a:srcRect b="0" l="0" r="0" t="0"/>
+                    <a:stretch>
+                      <a:fillRect/>
+                    </a:stretch>
+                  </pic:blipFill>
+                  <pic:spPr>
+                    <a:xfrm>
+                      <a:off x="0" y="0"/>
+                      <a:ext cx="4781550" cy="2419350"/>
+                    </a:xfrm>
+                    <a:prstGeom prst="rect"/>
+                    <a:ln/>
+                  </pic:spPr>
+                </pic:pic>
+              </a:graphicData>
+            </a:graphic>
+          </wp:inline>
+        </w:drawing>
+      </w:r>
+      <w:r>
+        <w:rPr>
+          <w:rtl w:val="0"/>
+        </w:rPr>
+      </w:r>
+    </w:p>
+    <w:p>
+      <w:pPr>
+        <w:spacing w:after="240" w:before="240" w:lineRule="auto"/>
+        <w:rPr/>
+      </w:pPr>
+      <w:r>
+        <w:rPr>
+          <w:rtl w:val="0"/>
+        </w:rPr>
+        <w:t xml:space="preserve">Caso de falha:</w:t>
+        <w:br w:type="textWrapping"/>
+      </w:r>
+      <w:r>
+        <w:rPr/>
+        <w:drawing>
+          <wp:inline distB="114300" distT="114300" distL="114300" distR="114300">
+            <wp:extent cx="2709571" cy="1201150"/>
+            <wp:effectExtent b="0" l="0" r="0" t="0"/>
+            <wp:docPr id="8" name="image4.png"/>
+            <a:graphic>
+              <a:graphicData uri="http://schemas.openxmlformats.org/drawingml/2006/picture">
+                <pic:pic>
+                  <pic:nvPicPr>
+                    <pic:cNvPr id="0" name="image4.png"/>
+                    <pic:cNvPicPr preferRelativeResize="0"/>
+                  </pic:nvPicPr>
+                  <pic:blipFill>
+                    <a:blip r:embed="rId7"/>
+                    <a:srcRect b="0" l="0" r="0" t="0"/>
+                    <a:stretch>
+                      <a:fillRect/>
+                    </a:stretch>
+                  </pic:blipFill>
+                  <pic:spPr>
+                    <a:xfrm>
+                      <a:off x="0" y="0"/>
+                      <a:ext cx="2709571" cy="1201150"/>
+                    </a:xfrm>
+                    <a:prstGeom prst="rect"/>
+                    <a:ln/>
+                  </pic:spPr>
+                </pic:pic>
+              </a:graphicData>
+            </a:graphic>
+          </wp:inline>
+        </w:drawing>
+      </w:r>
+      <w:r>
+        <w:rPr/>
+        <w:drawing>
+          <wp:inline distB="114300" distT="114300" distL="114300" distR="114300">
+            <wp:extent cx="2713238" cy="1176338"/>
+            <wp:effectExtent b="0" l="0" r="0" t="0"/>
+            <wp:docPr id="4" name="image3.png"/>
+            <a:graphic>
+              <a:graphicData uri="http://schemas.openxmlformats.org/drawingml/2006/picture">
+                <pic:pic>
+                  <pic:nvPicPr>
+                    <pic:cNvPr id="0" name="image3.png"/>
+                    <pic:cNvPicPr preferRelativeResize="0"/>
+                  </pic:nvPicPr>
+                  <pic:blipFill>
+                    <a:blip r:embed="rId8"/>
+                    <a:srcRect b="0" l="0" r="0" t="0"/>
+                    <a:stretch>
+                      <a:fillRect/>
+                    </a:stretch>
+                  </pic:blipFill>
+                  <pic:spPr>
+                    <a:xfrm>
+                      <a:off x="0" y="0"/>
+                      <a:ext cx="2713238" cy="1176338"/>
+                    </a:xfrm>
+                    <a:prstGeom prst="rect"/>
+                    <a:ln/>
+                  </pic:spPr>
+                </pic:pic>
+              </a:graphicData>
+            </a:graphic>
+          </wp:inline>
+        </w:drawing>
+      </w:r>
+      <w:r>
+        <w:rPr/>
+        <w:drawing>
+          <wp:inline distB="114300" distT="114300" distL="114300" distR="114300">
+            <wp:extent cx="2719388" cy="867313"/>
+            <wp:effectExtent b="0" l="0" r="0" t="0"/>
+            <wp:docPr id="3" name="image2.png"/>
+            <a:graphic>
+              <a:graphicData uri="http://schemas.openxmlformats.org/drawingml/2006/picture">
+                <pic:pic>
+                  <pic:nvPicPr>
+                    <pic:cNvPr id="0" name="image2.png"/>
+                    <pic:cNvPicPr preferRelativeResize="0"/>
+                  </pic:nvPicPr>
+                  <pic:blipFill>
+                    <a:blip r:embed="rId9"/>
+                    <a:srcRect b="0" l="0" r="0" t="0"/>
+                    <a:stretch>
+                      <a:fillRect/>
+                    </a:stretch>
+                  </pic:blipFill>
+                  <pic:spPr>
+                    <a:xfrm>
+                      <a:off x="0" y="0"/>
+                      <a:ext cx="2719388" cy="867313"/>
+                    </a:xfrm>
+                    <a:prstGeom prst="rect"/>
+                    <a:ln/>
+                  </pic:spPr>
+                </pic:pic>
+              </a:graphicData>
+            </a:graphic>
+          </wp:inline>
+        </w:drawing>
+      </w:r>
+      <w:r>
+        <w:rPr>
+          <w:rtl w:val="0"/>
+        </w:rPr>
+      </w:r>
+    </w:p>
+    <w:p>
+      <w:pPr>
+        <w:rPr/>
+      </w:pPr>
+      <w:r>
+        <w:rPr>
+          <w:rtl w:val="0"/>
+        </w:rPr>
+      </w:r>
+    </w:p>
+    <w:p>
+      <w:pPr>
+        <w:rPr/>
+      </w:pPr>
+      <w:r>
+        <w:rPr>
+          <w:rtl w:val="0"/>
+        </w:rPr>
+      </w:r>
+    </w:p>
+    <w:p>
+      <w:pPr>
+        <w:rPr/>
+      </w:pPr>
+      <w:r>
+        <w:rPr>
+          <w:rtl w:val="0"/>
+        </w:rPr>
+        <w:t xml:space="preserve">Caso de sucesso:</w:t>
+      </w:r>
+    </w:p>
+    <w:p>
+      <w:pPr>
+        <w:rPr/>
+      </w:pPr>
+      <w:r>
+        <w:rPr/>
+        <w:drawing>
+          <wp:inline distB="114300" distT="114300" distL="114300" distR="114300">
+            <wp:extent cx="2731040" cy="1147763"/>
+            <wp:effectExtent b="0" l="0" r="0" t="0"/>
+            <wp:docPr id="1" name="image6.png"/>
+            <a:graphic>
+              <a:graphicData uri="http://schemas.openxmlformats.org/drawingml/2006/picture">
+                <pic:pic>
+                  <pic:nvPicPr>
+                    <pic:cNvPr id="0" name="image6.png"/>
+                    <pic:cNvPicPr preferRelativeResize="0"/>
+                  </pic:nvPicPr>
+                  <pic:blipFill>
+                    <a:blip r:embed="rId10"/>
+                    <a:srcRect b="0" l="0" r="0" t="0"/>
+                    <a:stretch>
+                      <a:fillRect/>
+                    </a:stretch>
+                  </pic:blipFill>
+                  <pic:spPr>
+                    <a:xfrm>
+                      <a:off x="0" y="0"/>
+                      <a:ext cx="2731040" cy="1147763"/>
+                    </a:xfrm>
+                    <a:prstGeom prst="rect"/>
+                    <a:ln/>
+                  </pic:spPr>
+                </pic:pic>
+              </a:graphicData>
+            </a:graphic>
+          </wp:inline>
+        </w:drawing>
+      </w:r>
+      <w:r>
+        <w:rPr/>
+        <w:drawing>
+          <wp:inline distB="114300" distT="114300" distL="114300" distR="114300">
+            <wp:extent cx="2728913" cy="1124203"/>
+            <wp:effectExtent b="0" l="0" r="0" t="0"/>
+            <wp:docPr id="7" name="image5.png"/>
+            <a:graphic>
+              <a:graphicData uri="http://schemas.openxmlformats.org/drawingml/2006/picture">
+                <pic:pic>
+                  <pic:nvPicPr>
+                    <pic:cNvPr id="0" name="image5.png"/>
+                    <pic:cNvPicPr preferRelativeResize="0"/>
+                  </pic:nvPicPr>
+                  <pic:blipFill>
+                    <a:blip r:embed="rId11"/>
+                    <a:srcRect b="0" l="0" r="0" t="0"/>
+                    <a:stretch>
+                      <a:fillRect/>
+                    </a:stretch>
+                  </pic:blipFill>
+                  <pic:spPr>
+                    <a:xfrm>
+                      <a:off x="0" y="0"/>
+                      <a:ext cx="2728913" cy="1124203"/>
+                    </a:xfrm>
+                    <a:prstGeom prst="rect"/>
+                    <a:ln/>
+                  </pic:spPr>
+                </pic:pic>
+              </a:graphicData>
+            </a:graphic>
+          </wp:inline>
+        </w:drawing>
+      </w:r>
+      <w:r>
+        <w:rPr/>
+        <w:drawing>
+          <wp:inline distB="114300" distT="114300" distL="114300" distR="114300">
+            <wp:extent cx="2754270" cy="846412"/>
+            <wp:effectExtent b="0" l="0" r="0" t="0"/>
+            <wp:docPr id="9" name="image1.png"/>
+            <a:graphic>
+              <a:graphicData uri="http://schemas.openxmlformats.org/drawingml/2006/picture">
+                <pic:pic>
+                  <pic:nvPicPr>
+                    <pic:cNvPr id="0" name="image1.png"/>
+                    <pic:cNvPicPr preferRelativeResize="0"/>
+                  </pic:nvPicPr>
+                  <pic:blipFill>
+                    <a:blip r:embed="rId12"/>
+                    <a:srcRect b="0" l="0" r="0" t="0"/>
+                    <a:stretch>
+                      <a:fillRect/>
+                    </a:stretch>
+                  </pic:blipFill>
+                  <pic:spPr>
+                    <a:xfrm>
+                      <a:off x="0" y="0"/>
+                      <a:ext cx="2754270" cy="846412"/>
+                    </a:xfrm>
+                    <a:prstGeom prst="rect"/>
+                    <a:ln/>
+                  </pic:spPr>
+                </pic:pic>
+              </a:graphicData>
+            </a:graphic>
+          </wp:inline>
+        </w:drawing>
+      </w:r>
+      <w:r>
+        <w:rPr>
+          <w:rtl w:val="0"/>
+        </w:rPr>
+      </w:r>
+    </w:p>
+    <w:p>
+      <w:pPr>
+        <w:rPr/>
+      </w:pPr>
+      <w:r>
+        <w:rPr>
+          <w:rtl w:val="0"/>
+        </w:rPr>
+      </w:r>
+    </w:p>
+    <w:p>
+      <w:pPr>
+        <w:spacing w:after="240" w:before="240" w:lineRule="auto"/>
         <w:rPr>
           <w:rFonts w:ascii="Calibri" w:cs="Calibri" w:eastAsia="Calibri" w:hAnsi="Calibri"/>
           <w:b w:val="1"/>
           <w:sz w:val="24"/>
           <w:szCs w:val="24"/>
-          <w:rtl w:val="0"/>
-        </w:rPr>
-        <w:t xml:space="preserve">5 - Crie um programa que receba um nome de usuário e uma senha e verifique se eles correspondem aos dados de um usuário cadastrado. Considere que o usuário cadastrado possui nome de usuário "admin" e senha "1234". O programa deve exibir uma mensagem indicando se o login foi realizado com sucesso ou se houve falha de autenticação. Exemplifique e demonstre a saída! (5 Pontos)</w:t>
-      </w:r>
-    </w:p>
-    <w:p>
-      <w:pPr>
-        <w:rPr/>
-      </w:pPr>
-      <w:r>
-        <w:rPr>
-          <w:rtl w:val="0"/>
-        </w:rPr>
-      </w:r>
-    </w:p>
-    <w:p>
-      <w:pPr>
-        <w:spacing w:after="240" w:before="240" w:lineRule="auto"/>
-        <w:rPr>
-          <w:rFonts w:ascii="Calibri" w:cs="Calibri" w:eastAsia="Calibri" w:hAnsi="Calibri"/>
-        </w:rPr>
-      </w:pPr>
-      <w:r>
-        <w:rPr>
-          <w:rFonts w:ascii="Calibri" w:cs="Calibri" w:eastAsia="Calibri" w:hAnsi="Calibri"/>
-          <w:rtl w:val="0"/>
-        </w:rPr>
-        <w:t xml:space="preserve">Cole o print aqui.</w:t>
-      </w:r>
-    </w:p>
-    <w:p>
-      <w:pPr>
-        <w:rPr/>
-      </w:pPr>
-      <w:r>
-        <w:rPr>
-          <w:rtl w:val="0"/>
-        </w:rPr>
-      </w:r>
-    </w:p>
-    <w:p>
-      <w:pPr>
-        <w:spacing w:after="240" w:before="240" w:lineRule="auto"/>
+        </w:rPr>
+      </w:pPr>
+      <w:r>
         <w:rPr>
           <w:rFonts w:ascii="Calibri" w:cs="Calibri" w:eastAsia="Calibri" w:hAnsi="Calibri"/>
           <w:b w:val="1"/>
           <w:sz w:val="24"/>
           <w:szCs w:val="24"/>
-        </w:rPr>
-      </w:pPr>
-      <w:r>
+          <w:rtl w:val="0"/>
+        </w:rPr>
+        <w:t xml:space="preserve">6 - Vamos criar um programa que calcule a média de 7 notas e exiba uma mensagem indicando se o aluno foi aprovado ou reprovado. Considere que a média mínima para aprovação é 6. Exemplifique e demonstre a saída! (5 Pontos)</w:t>
+      </w:r>
+    </w:p>
+    <w:p>
+      <w:pPr>
+        <w:rPr/>
+      </w:pPr>
+      <w:r>
+        <w:rPr>
+          <w:rtl w:val="0"/>
+        </w:rPr>
+      </w:r>
+    </w:p>
+    <w:p>
+      <w:pPr>
+        <w:spacing w:after="240" w:before="240" w:lineRule="auto"/>
+        <w:rPr>
+          <w:rFonts w:ascii="Calibri" w:cs="Calibri" w:eastAsia="Calibri" w:hAnsi="Calibri"/>
+        </w:rPr>
+      </w:pPr>
+      <w:r>
+        <w:rPr>
+          <w:rFonts w:ascii="Calibri" w:cs="Calibri" w:eastAsia="Calibri" w:hAnsi="Calibri"/>
+          <w:rtl w:val="0"/>
+        </w:rPr>
+        <w:t xml:space="preserve">Cole o print aqui.</w:t>
+      </w:r>
+    </w:p>
+    <w:p>
+      <w:pPr>
+        <w:rPr/>
+      </w:pPr>
+      <w:r>
+        <w:rPr>
+          <w:rtl w:val="0"/>
+        </w:rPr>
+      </w:r>
+    </w:p>
+    <w:p>
+      <w:pPr>
+        <w:spacing w:after="240" w:before="240" w:lineRule="auto"/>
         <w:rPr>
           <w:rFonts w:ascii="Calibri" w:cs="Calibri" w:eastAsia="Calibri" w:hAnsi="Calibri"/>
           <w:b w:val="1"/>
           <w:sz w:val="24"/>
           <w:szCs w:val="24"/>
-          <w:rtl w:val="0"/>
-        </w:rPr>
-        <w:t xml:space="preserve">6 - Vamos criar um programa que calcule a média de 7 notas e exiba uma mensagem indicando se o aluno foi aprovado ou reprovado. Considere que a média mínima para aprovação é 6. Exemplifique e demonstre a saída! (5 Pontos)</w:t>
-      </w:r>
-    </w:p>
-    <w:p>
-      <w:pPr>
-        <w:rPr/>
-      </w:pPr>
-      <w:r>
-        <w:rPr>
-          <w:rtl w:val="0"/>
-        </w:rPr>
-      </w:r>
-    </w:p>
-    <w:p>
-      <w:pPr>
-        <w:spacing w:after="240" w:before="240" w:lineRule="auto"/>
-        <w:rPr>
-          <w:rFonts w:ascii="Calibri" w:cs="Calibri" w:eastAsia="Calibri" w:hAnsi="Calibri"/>
-        </w:rPr>
-      </w:pPr>
-      <w:r>
-        <w:rPr>
-          <w:rFonts w:ascii="Calibri" w:cs="Calibri" w:eastAsia="Calibri" w:hAnsi="Calibri"/>
-          <w:rtl w:val="0"/>
-        </w:rPr>
-        <w:t xml:space="preserve">Cole o print aqui.</w:t>
-      </w:r>
-    </w:p>
-    <w:p>
-      <w:pPr>
-        <w:rPr/>
-      </w:pPr>
-      <w:r>
-        <w:rPr>
-          <w:rtl w:val="0"/>
-        </w:rPr>
-      </w:r>
-    </w:p>
-    <w:p>
-      <w:pPr>
-        <w:spacing w:after="240" w:before="240" w:lineRule="auto"/>
+        </w:rPr>
+      </w:pPr>
+      <w:r>
         <w:rPr>
           <w:rFonts w:ascii="Calibri" w:cs="Calibri" w:eastAsia="Calibri" w:hAnsi="Calibri"/>
           <w:b w:val="1"/>
           <w:sz w:val="24"/>
           <w:szCs w:val="24"/>
-        </w:rPr>
-      </w:pPr>
-      <w:r>
+          <w:rtl w:val="0"/>
+        </w:rPr>
+        <w:t xml:space="preserve">7 - Crie um programa que digite o nome, idade, Curso e ano na tela um embaixo do outro , no seu html coloque um fundo e um titulo e o javascript deve ser externo.(20 Pontos)</w:t>
+      </w:r>
+    </w:p>
+    <w:p>
+      <w:pPr>
+        <w:rPr/>
+      </w:pPr>
+      <w:r>
+        <w:rPr>
+          <w:rtl w:val="0"/>
+        </w:rPr>
+      </w:r>
+    </w:p>
+    <w:p>
+      <w:pPr>
+        <w:spacing w:after="240" w:before="240" w:lineRule="auto"/>
+        <w:rPr>
+          <w:rFonts w:ascii="Calibri" w:cs="Calibri" w:eastAsia="Calibri" w:hAnsi="Calibri"/>
+        </w:rPr>
+      </w:pPr>
+      <w:r>
+        <w:rPr>
+          <w:rFonts w:ascii="Calibri" w:cs="Calibri" w:eastAsia="Calibri" w:hAnsi="Calibri"/>
+          <w:rtl w:val="0"/>
+        </w:rPr>
+        <w:t xml:space="preserve">Cole o print aqui.</w:t>
+      </w:r>
+    </w:p>
+    <w:p>
+      <w:pPr>
+        <w:rPr/>
+      </w:pPr>
+      <w:r>
+        <w:rPr>
+          <w:rtl w:val="0"/>
+        </w:rPr>
+      </w:r>
+    </w:p>
+    <w:p>
+      <w:pPr>
+        <w:spacing w:after="240" w:before="240" w:lineRule="auto"/>
         <w:rPr>
           <w:rFonts w:ascii="Calibri" w:cs="Calibri" w:eastAsia="Calibri" w:hAnsi="Calibri"/>
           <w:b w:val="1"/>
           <w:sz w:val="24"/>
           <w:szCs w:val="24"/>
-          <w:rtl w:val="0"/>
-        </w:rPr>
-        <w:t xml:space="preserve">7 - Crie um programa que digite o nome, idade, Curso e ano na tela um embaixo do outro , no seu html coloque um fundo e um titulo e o javascript deve ser externo.(20 Pontos)</w:t>
-      </w:r>
-    </w:p>
-    <w:p>
-      <w:pPr>
-        <w:rPr/>
-      </w:pPr>
-      <w:r>
-        <w:rPr>
-          <w:rtl w:val="0"/>
-        </w:rPr>
-      </w:r>
-    </w:p>
-    <w:p>
-      <w:pPr>
-        <w:spacing w:after="240" w:before="240" w:lineRule="auto"/>
-        <w:rPr>
-          <w:rFonts w:ascii="Calibri" w:cs="Calibri" w:eastAsia="Calibri" w:hAnsi="Calibri"/>
-        </w:rPr>
-      </w:pPr>
-      <w:r>
-        <w:rPr>
-          <w:rFonts w:ascii="Calibri" w:cs="Calibri" w:eastAsia="Calibri" w:hAnsi="Calibri"/>
-          <w:rtl w:val="0"/>
-        </w:rPr>
-        <w:t xml:space="preserve">Cole o print aqui.</w:t>
-      </w:r>
-    </w:p>
-    <w:p>
-      <w:pPr>
-        <w:rPr/>
-      </w:pPr>
-      <w:r>
-        <w:rPr>
-          <w:rtl w:val="0"/>
-        </w:rPr>
-      </w:r>
-    </w:p>
-    <w:p>
-      <w:pPr>
-        <w:spacing w:after="240" w:before="240" w:lineRule="auto"/>
+        </w:rPr>
+      </w:pPr>
+      <w:r>
         <w:rPr>
           <w:rFonts w:ascii="Calibri" w:cs="Calibri" w:eastAsia="Calibri" w:hAnsi="Calibri"/>
           <w:b w:val="1"/>
           <w:sz w:val="24"/>
           <w:szCs w:val="24"/>
-        </w:rPr>
-      </w:pPr>
-      <w:r>
-        <w:rPr>
-          <w:rFonts w:ascii="Calibri" w:cs="Calibri" w:eastAsia="Calibri" w:hAnsi="Calibri"/>
-          <w:b w:val="1"/>
-          <w:sz w:val="24"/>
-          <w:szCs w:val="24"/>
           <w:rtl w:val="0"/>
         </w:rPr>
         <w:t xml:space="preserve">8 - Crie um programa em Javascript que troque a palavra lugar por mundo da frase O LUGAR VIRA TECNOLOGIA e apresente na tela. (20 Pontos)</w:t>
@@ -1031,25 +1325,89 @@
     </w:p>
     <w:p>
       <w:pPr>
-        <w:rPr/>
-      </w:pPr>
-      <w:r>
-        <w:rPr>
-          <w:rtl w:val="0"/>
-        </w:rPr>
-      </w:r>
-    </w:p>
-    <w:p>
-      <w:pPr>
-        <w:spacing w:after="240" w:before="240" w:lineRule="auto"/>
-        <w:rPr/>
-      </w:pPr>
-      <w:r>
-        <w:rPr>
-          <w:rFonts w:ascii="Calibri" w:cs="Calibri" w:eastAsia="Calibri" w:hAnsi="Calibri"/>
-          <w:rtl w:val="0"/>
-        </w:rPr>
-        <w:t xml:space="preserve">Cole o print aqui.</w:t>
+        <w:spacing w:after="240" w:before="240" w:lineRule="auto"/>
+        <w:rPr/>
+      </w:pPr>
+      <w:r>
+        <w:rPr/>
+        <w:drawing>
+          <wp:inline distB="114300" distT="114300" distL="114300" distR="114300">
+            <wp:extent cx="3724275" cy="762000"/>
+            <wp:effectExtent b="0" l="0" r="0" t="0"/>
+            <wp:docPr id="5" name="image9.png"/>
+            <a:graphic>
+              <a:graphicData uri="http://schemas.openxmlformats.org/drawingml/2006/picture">
+                <pic:pic>
+                  <pic:nvPicPr>
+                    <pic:cNvPr id="0" name="image9.png"/>
+                    <pic:cNvPicPr preferRelativeResize="0"/>
+                  </pic:nvPicPr>
+                  <pic:blipFill>
+                    <a:blip r:embed="rId13"/>
+                    <a:srcRect b="0" l="0" r="0" t="0"/>
+                    <a:stretch>
+                      <a:fillRect/>
+                    </a:stretch>
+                  </pic:blipFill>
+                  <pic:spPr>
+                    <a:xfrm>
+                      <a:off x="0" y="0"/>
+                      <a:ext cx="3724275" cy="762000"/>
+                    </a:xfrm>
+                    <a:prstGeom prst="rect"/>
+                    <a:ln/>
+                  </pic:spPr>
+                </pic:pic>
+              </a:graphicData>
+            </a:graphic>
+          </wp:inline>
+        </w:drawing>
+      </w:r>
+      <w:r>
+        <w:rPr>
+          <w:rtl w:val="0"/>
+        </w:rPr>
+      </w:r>
+    </w:p>
+    <w:p>
+      <w:pPr>
+        <w:spacing w:after="240" w:before="240" w:lineRule="auto"/>
+        <w:rPr/>
+      </w:pPr>
+      <w:r>
+        <w:rPr/>
+        <w:drawing>
+          <wp:inline distB="114300" distT="114300" distL="114300" distR="114300">
+            <wp:extent cx="3852863" cy="1125036"/>
+            <wp:effectExtent b="0" l="0" r="0" t="0"/>
+            <wp:docPr id="2" name="image8.png"/>
+            <a:graphic>
+              <a:graphicData uri="http://schemas.openxmlformats.org/drawingml/2006/picture">
+                <pic:pic>
+                  <pic:nvPicPr>
+                    <pic:cNvPr id="0" name="image8.png"/>
+                    <pic:cNvPicPr preferRelativeResize="0"/>
+                  </pic:nvPicPr>
+                  <pic:blipFill>
+                    <a:blip r:embed="rId14"/>
+                    <a:srcRect b="0" l="0" r="0" t="0"/>
+                    <a:stretch>
+                      <a:fillRect/>
+                    </a:stretch>
+                  </pic:blipFill>
+                  <pic:spPr>
+                    <a:xfrm>
+                      <a:off x="0" y="0"/>
+                      <a:ext cx="3852863" cy="1125036"/>
+                    </a:xfrm>
+                    <a:prstGeom prst="rect"/>
+                    <a:ln/>
+                  </pic:spPr>
+                </pic:pic>
+              </a:graphicData>
+            </a:graphic>
+          </wp:inline>
+        </w:drawing>
       </w:r>
       <w:r>
         <w:rPr>

</xml_diff>

<commit_message>
exercicios 3 e 4
</commit_message>
<xml_diff>
--- a/Resultado.docx
+++ b/Resultado.docx
@@ -751,33 +751,418 @@
         <w:rPr/>
       </w:pPr>
       <w:r>
-        <w:rPr>
-          <w:rtl w:val="0"/>
-        </w:rPr>
-      </w:r>
-    </w:p>
-    <w:p>
-      <w:pPr>
-        <w:spacing w:after="240" w:before="240" w:lineRule="auto"/>
-        <w:rPr>
-          <w:rFonts w:ascii="Calibri" w:cs="Calibri" w:eastAsia="Calibri" w:hAnsi="Calibri"/>
-        </w:rPr>
-      </w:pPr>
-      <w:r>
-        <w:rPr>
-          <w:rFonts w:ascii="Calibri" w:cs="Calibri" w:eastAsia="Calibri" w:hAnsi="Calibri"/>
-          <w:rtl w:val="0"/>
-        </w:rPr>
-        <w:t xml:space="preserve">Cole o print aqui.</w:t>
-      </w:r>
-    </w:p>
-    <w:p>
-      <w:pPr>
-        <w:spacing w:after="240" w:before="240" w:lineRule="auto"/>
-        <w:rPr>
-          <w:rFonts w:ascii="Calibri" w:cs="Calibri" w:eastAsia="Calibri" w:hAnsi="Calibri"/>
-        </w:rPr>
-      </w:pPr>
+        <w:rPr/>
+        <w:drawing>
+          <wp:inline distB="114300" distT="114300" distL="114300" distR="114300">
+            <wp:extent cx="4619625" cy="2647950"/>
+            <wp:effectExtent b="0" l="0" r="0" t="0"/>
+            <wp:docPr id="12" name="image8.png"/>
+            <a:graphic>
+              <a:graphicData uri="http://schemas.openxmlformats.org/drawingml/2006/picture">
+                <pic:pic>
+                  <pic:nvPicPr>
+                    <pic:cNvPr id="0" name="image8.png"/>
+                    <pic:cNvPicPr preferRelativeResize="0"/>
+                  </pic:nvPicPr>
+                  <pic:blipFill>
+                    <a:blip r:embed="rId6"/>
+                    <a:srcRect b="0" l="0" r="0" t="0"/>
+                    <a:stretch>
+                      <a:fillRect/>
+                    </a:stretch>
+                  </pic:blipFill>
+                  <pic:spPr>
+                    <a:xfrm>
+                      <a:off x="0" y="0"/>
+                      <a:ext cx="4619625" cy="2647950"/>
+                    </a:xfrm>
+                    <a:prstGeom prst="rect"/>
+                    <a:ln/>
+                  </pic:spPr>
+                </pic:pic>
+              </a:graphicData>
+            </a:graphic>
+          </wp:inline>
+        </w:drawing>
+      </w:r>
+      <w:r>
+        <w:rPr>
+          <w:rtl w:val="0"/>
+        </w:rPr>
+      </w:r>
+    </w:p>
+    <w:p>
+      <w:pPr>
+        <w:spacing w:after="240" w:before="240" w:lineRule="auto"/>
+        <w:rPr/>
+      </w:pPr>
+      <w:r>
+        <w:rPr/>
+        <w:drawing>
+          <wp:inline distB="114300" distT="114300" distL="114300" distR="114300">
+            <wp:extent cx="2747963" cy="1173799"/>
+            <wp:effectExtent b="0" l="0" r="0" t="0"/>
+            <wp:docPr id="5" name="image13.png"/>
+            <a:graphic>
+              <a:graphicData uri="http://schemas.openxmlformats.org/drawingml/2006/picture">
+                <pic:pic>
+                  <pic:nvPicPr>
+                    <pic:cNvPr id="0" name="image13.png"/>
+                    <pic:cNvPicPr preferRelativeResize="0"/>
+                  </pic:nvPicPr>
+                  <pic:blipFill>
+                    <a:blip r:embed="rId7"/>
+                    <a:srcRect b="0" l="0" r="0" t="0"/>
+                    <a:stretch>
+                      <a:fillRect/>
+                    </a:stretch>
+                  </pic:blipFill>
+                  <pic:spPr>
+                    <a:xfrm>
+                      <a:off x="0" y="0"/>
+                      <a:ext cx="2747963" cy="1173799"/>
+                    </a:xfrm>
+                    <a:prstGeom prst="rect"/>
+                    <a:ln/>
+                  </pic:spPr>
+                </pic:pic>
+              </a:graphicData>
+            </a:graphic>
+          </wp:inline>
+        </w:drawing>
+      </w:r>
+      <w:r>
+        <w:rPr/>
+        <w:drawing>
+          <wp:inline distB="114300" distT="114300" distL="114300" distR="114300">
+            <wp:extent cx="2778568" cy="1131339"/>
+            <wp:effectExtent b="0" l="0" r="0" t="0"/>
+            <wp:docPr id="24" name="image27.png"/>
+            <a:graphic>
+              <a:graphicData uri="http://schemas.openxmlformats.org/drawingml/2006/picture">
+                <pic:pic>
+                  <pic:nvPicPr>
+                    <pic:cNvPr id="0" name="image27.png"/>
+                    <pic:cNvPicPr preferRelativeResize="0"/>
+                  </pic:nvPicPr>
+                  <pic:blipFill>
+                    <a:blip r:embed="rId8"/>
+                    <a:srcRect b="0" l="0" r="0" t="0"/>
+                    <a:stretch>
+                      <a:fillRect/>
+                    </a:stretch>
+                  </pic:blipFill>
+                  <pic:spPr>
+                    <a:xfrm>
+                      <a:off x="0" y="0"/>
+                      <a:ext cx="2778568" cy="1131339"/>
+                    </a:xfrm>
+                    <a:prstGeom prst="rect"/>
+                    <a:ln/>
+                  </pic:spPr>
+                </pic:pic>
+              </a:graphicData>
+            </a:graphic>
+          </wp:inline>
+        </w:drawing>
+      </w:r>
+      <w:r>
+        <w:rPr>
+          <w:rtl w:val="0"/>
+        </w:rPr>
+      </w:r>
+    </w:p>
+    <w:p>
+      <w:pPr>
+        <w:spacing w:after="240" w:before="240" w:lineRule="auto"/>
+        <w:rPr/>
+      </w:pPr>
+      <w:r>
+        <w:rPr/>
+        <w:drawing>
+          <wp:inline distB="114300" distT="114300" distL="114300" distR="114300">
+            <wp:extent cx="2824163" cy="668649"/>
+            <wp:effectExtent b="0" l="0" r="0" t="0"/>
+            <wp:docPr id="8" name="image4.png"/>
+            <a:graphic>
+              <a:graphicData uri="http://schemas.openxmlformats.org/drawingml/2006/picture">
+                <pic:pic>
+                  <pic:nvPicPr>
+                    <pic:cNvPr id="0" name="image4.png"/>
+                    <pic:cNvPicPr preferRelativeResize="0"/>
+                  </pic:nvPicPr>
+                  <pic:blipFill>
+                    <a:blip r:embed="rId9"/>
+                    <a:srcRect b="0" l="0" r="0" t="0"/>
+                    <a:stretch>
+                      <a:fillRect/>
+                    </a:stretch>
+                  </pic:blipFill>
+                  <pic:spPr>
+                    <a:xfrm>
+                      <a:off x="0" y="0"/>
+                      <a:ext cx="2824163" cy="668649"/>
+                    </a:xfrm>
+                    <a:prstGeom prst="rect"/>
+                    <a:ln/>
+                  </pic:spPr>
+                </pic:pic>
+              </a:graphicData>
+            </a:graphic>
+          </wp:inline>
+        </w:drawing>
+      </w:r>
+      <w:r>
+        <w:rPr>
+          <w:rtl w:val="0"/>
+        </w:rPr>
+      </w:r>
+    </w:p>
+    <w:p>
+      <w:pPr>
+        <w:spacing w:after="240" w:before="240" w:lineRule="auto"/>
+        <w:rPr/>
+      </w:pPr>
+      <w:r>
+        <w:rPr/>
+        <w:drawing>
+          <wp:inline distB="114300" distT="114300" distL="114300" distR="114300">
+            <wp:extent cx="2695614" cy="1110486"/>
+            <wp:effectExtent b="0" l="0" r="0" t="0"/>
+            <wp:docPr id="18" name="image15.png"/>
+            <a:graphic>
+              <a:graphicData uri="http://schemas.openxmlformats.org/drawingml/2006/picture">
+                <pic:pic>
+                  <pic:nvPicPr>
+                    <pic:cNvPr id="0" name="image15.png"/>
+                    <pic:cNvPicPr preferRelativeResize="0"/>
+                  </pic:nvPicPr>
+                  <pic:blipFill>
+                    <a:blip r:embed="rId10"/>
+                    <a:srcRect b="0" l="0" r="0" t="0"/>
+                    <a:stretch>
+                      <a:fillRect/>
+                    </a:stretch>
+                  </pic:blipFill>
+                  <pic:spPr>
+                    <a:xfrm>
+                      <a:off x="0" y="0"/>
+                      <a:ext cx="2695614" cy="1110486"/>
+                    </a:xfrm>
+                    <a:prstGeom prst="rect"/>
+                    <a:ln/>
+                  </pic:spPr>
+                </pic:pic>
+              </a:graphicData>
+            </a:graphic>
+          </wp:inline>
+        </w:drawing>
+      </w:r>
+      <w:r>
+        <w:rPr/>
+        <w:drawing>
+          <wp:inline distB="114300" distT="114300" distL="114300" distR="114300">
+            <wp:extent cx="2723309" cy="1108839"/>
+            <wp:effectExtent b="0" l="0" r="0" t="0"/>
+            <wp:docPr id="14" name="image20.png"/>
+            <a:graphic>
+              <a:graphicData uri="http://schemas.openxmlformats.org/drawingml/2006/picture">
+                <pic:pic>
+                  <pic:nvPicPr>
+                    <pic:cNvPr id="0" name="image20.png"/>
+                    <pic:cNvPicPr preferRelativeResize="0"/>
+                  </pic:nvPicPr>
+                  <pic:blipFill>
+                    <a:blip r:embed="rId11"/>
+                    <a:srcRect b="0" l="0" r="0" t="0"/>
+                    <a:stretch>
+                      <a:fillRect/>
+                    </a:stretch>
+                  </pic:blipFill>
+                  <pic:spPr>
+                    <a:xfrm>
+                      <a:off x="0" y="0"/>
+                      <a:ext cx="2723309" cy="1108839"/>
+                    </a:xfrm>
+                    <a:prstGeom prst="rect"/>
+                    <a:ln/>
+                  </pic:spPr>
+                </pic:pic>
+              </a:graphicData>
+            </a:graphic>
+          </wp:inline>
+        </w:drawing>
+      </w:r>
+      <w:r>
+        <w:rPr>
+          <w:rtl w:val="0"/>
+        </w:rPr>
+      </w:r>
+    </w:p>
+    <w:p>
+      <w:pPr>
+        <w:spacing w:after="240" w:before="240" w:lineRule="auto"/>
+        <w:rPr/>
+      </w:pPr>
+      <w:r>
+        <w:rPr/>
+        <w:drawing>
+          <wp:inline distB="114300" distT="114300" distL="114300" distR="114300">
+            <wp:extent cx="3069092" cy="456710"/>
+            <wp:effectExtent b="0" l="0" r="0" t="0"/>
+            <wp:docPr id="2" name="image9.png"/>
+            <a:graphic>
+              <a:graphicData uri="http://schemas.openxmlformats.org/drawingml/2006/picture">
+                <pic:pic>
+                  <pic:nvPicPr>
+                    <pic:cNvPr id="0" name="image9.png"/>
+                    <pic:cNvPicPr preferRelativeResize="0"/>
+                  </pic:nvPicPr>
+                  <pic:blipFill>
+                    <a:blip r:embed="rId12"/>
+                    <a:srcRect b="0" l="0" r="0" t="0"/>
+                    <a:stretch>
+                      <a:fillRect/>
+                    </a:stretch>
+                  </pic:blipFill>
+                  <pic:spPr>
+                    <a:xfrm>
+                      <a:off x="0" y="0"/>
+                      <a:ext cx="3069092" cy="456710"/>
+                    </a:xfrm>
+                    <a:prstGeom prst="rect"/>
+                    <a:ln/>
+                  </pic:spPr>
+                </pic:pic>
+              </a:graphicData>
+            </a:graphic>
+          </wp:inline>
+        </w:drawing>
+      </w:r>
+      <w:r>
+        <w:rPr>
+          <w:rtl w:val="0"/>
+        </w:rPr>
+      </w:r>
+    </w:p>
+    <w:p>
+      <w:pPr>
+        <w:spacing w:after="240" w:before="240" w:lineRule="auto"/>
+        <w:rPr>
+          <w:rFonts w:ascii="Calibri" w:cs="Calibri" w:eastAsia="Calibri" w:hAnsi="Calibri"/>
+        </w:rPr>
+      </w:pPr>
+      <w:r>
+        <w:rPr>
+          <w:rFonts w:ascii="Calibri" w:cs="Calibri" w:eastAsia="Calibri" w:hAnsi="Calibri"/>
+        </w:rPr>
+        <w:drawing>
+          <wp:inline distB="114300" distT="114300" distL="114300" distR="114300">
+            <wp:extent cx="2814161" cy="1176338"/>
+            <wp:effectExtent b="0" l="0" r="0" t="0"/>
+            <wp:docPr id="9" name="image22.png"/>
+            <a:graphic>
+              <a:graphicData uri="http://schemas.openxmlformats.org/drawingml/2006/picture">
+                <pic:pic>
+                  <pic:nvPicPr>
+                    <pic:cNvPr id="0" name="image22.png"/>
+                    <pic:cNvPicPr preferRelativeResize="0"/>
+                  </pic:nvPicPr>
+                  <pic:blipFill>
+                    <a:blip r:embed="rId13"/>
+                    <a:srcRect b="0" l="0" r="0" t="0"/>
+                    <a:stretch>
+                      <a:fillRect/>
+                    </a:stretch>
+                  </pic:blipFill>
+                  <pic:spPr>
+                    <a:xfrm>
+                      <a:off x="0" y="0"/>
+                      <a:ext cx="2814161" cy="1176338"/>
+                    </a:xfrm>
+                    <a:prstGeom prst="rect"/>
+                    <a:ln/>
+                  </pic:spPr>
+                </pic:pic>
+              </a:graphicData>
+            </a:graphic>
+          </wp:inline>
+        </w:drawing>
+      </w:r>
+      <w:r>
+        <w:rPr>
+          <w:rFonts w:ascii="Calibri" w:cs="Calibri" w:eastAsia="Calibri" w:hAnsi="Calibri"/>
+        </w:rPr>
+        <w:drawing>
+          <wp:inline distB="114300" distT="114300" distL="114300" distR="114300">
+            <wp:extent cx="2814638" cy="1151034"/>
+            <wp:effectExtent b="0" l="0" r="0" t="0"/>
+            <wp:docPr id="13" name="image17.png"/>
+            <a:graphic>
+              <a:graphicData uri="http://schemas.openxmlformats.org/drawingml/2006/picture">
+                <pic:pic>
+                  <pic:nvPicPr>
+                    <pic:cNvPr id="0" name="image17.png"/>
+                    <pic:cNvPicPr preferRelativeResize="0"/>
+                  </pic:nvPicPr>
+                  <pic:blipFill>
+                    <a:blip r:embed="rId14"/>
+                    <a:srcRect b="0" l="0" r="0" t="0"/>
+                    <a:stretch>
+                      <a:fillRect/>
+                    </a:stretch>
+                  </pic:blipFill>
+                  <pic:spPr>
+                    <a:xfrm>
+                      <a:off x="0" y="0"/>
+                      <a:ext cx="2814638" cy="1151034"/>
+                    </a:xfrm>
+                    <a:prstGeom prst="rect"/>
+                    <a:ln/>
+                  </pic:spPr>
+                </pic:pic>
+              </a:graphicData>
+            </a:graphic>
+          </wp:inline>
+        </w:drawing>
+      </w:r>
+      <w:r>
+        <w:rPr>
+          <w:rFonts w:ascii="Calibri" w:cs="Calibri" w:eastAsia="Calibri" w:hAnsi="Calibri"/>
+        </w:rPr>
+        <w:drawing>
+          <wp:inline distB="114300" distT="114300" distL="114300" distR="114300">
+            <wp:extent cx="3314700" cy="476250"/>
+            <wp:effectExtent b="0" l="0" r="0" t="0"/>
+            <wp:docPr id="27" name="image23.png"/>
+            <a:graphic>
+              <a:graphicData uri="http://schemas.openxmlformats.org/drawingml/2006/picture">
+                <pic:pic>
+                  <pic:nvPicPr>
+                    <pic:cNvPr id="0" name="image23.png"/>
+                    <pic:cNvPicPr preferRelativeResize="0"/>
+                  </pic:nvPicPr>
+                  <pic:blipFill>
+                    <a:blip r:embed="rId15"/>
+                    <a:srcRect b="0" l="0" r="0" t="0"/>
+                    <a:stretch>
+                      <a:fillRect/>
+                    </a:stretch>
+                  </pic:blipFill>
+                  <pic:spPr>
+                    <a:xfrm>
+                      <a:off x="0" y="0"/>
+                      <a:ext cx="3314700" cy="476250"/>
+                    </a:xfrm>
+                    <a:prstGeom prst="rect"/>
+                    <a:ln/>
+                  </pic:spPr>
+                </pic:pic>
+              </a:graphicData>
+            </a:graphic>
+          </wp:inline>
+        </w:drawing>
+      </w:r>
       <w:r>
         <w:rPr>
           <w:rtl w:val="0"/>
@@ -807,27 +1192,372 @@
     </w:p>
     <w:p>
       <w:pPr>
-        <w:rPr/>
-      </w:pPr>
-      <w:r>
-        <w:rPr>
-          <w:rtl w:val="0"/>
-        </w:rPr>
-      </w:r>
-    </w:p>
-    <w:p>
-      <w:pPr>
-        <w:spacing w:after="240" w:before="240" w:lineRule="auto"/>
-        <w:rPr>
-          <w:rFonts w:ascii="Calibri" w:cs="Calibri" w:eastAsia="Calibri" w:hAnsi="Calibri"/>
-        </w:rPr>
-      </w:pPr>
-      <w:r>
-        <w:rPr>
-          <w:rFonts w:ascii="Calibri" w:cs="Calibri" w:eastAsia="Calibri" w:hAnsi="Calibri"/>
-          <w:rtl w:val="0"/>
-        </w:rPr>
-        <w:t xml:space="preserve">Cole o print aqui.</w:t>
+        <w:spacing w:after="240" w:before="240" w:lineRule="auto"/>
+        <w:rPr/>
+      </w:pPr>
+      <w:r>
+        <w:rPr/>
+        <w:drawing>
+          <wp:inline distB="114300" distT="114300" distL="114300" distR="114300">
+            <wp:extent cx="3095625" cy="2438400"/>
+            <wp:effectExtent b="0" l="0" r="0" t="0"/>
+            <wp:docPr id="4" name="image7.png"/>
+            <a:graphic>
+              <a:graphicData uri="http://schemas.openxmlformats.org/drawingml/2006/picture">
+                <pic:pic>
+                  <pic:nvPicPr>
+                    <pic:cNvPr id="0" name="image7.png"/>
+                    <pic:cNvPicPr preferRelativeResize="0"/>
+                  </pic:nvPicPr>
+                  <pic:blipFill>
+                    <a:blip r:embed="rId16"/>
+                    <a:srcRect b="0" l="0" r="0" t="0"/>
+                    <a:stretch>
+                      <a:fillRect/>
+                    </a:stretch>
+                  </pic:blipFill>
+                  <pic:spPr>
+                    <a:xfrm>
+                      <a:off x="0" y="0"/>
+                      <a:ext cx="3095625" cy="2438400"/>
+                    </a:xfrm>
+                    <a:prstGeom prst="rect"/>
+                    <a:ln/>
+                  </pic:spPr>
+                </pic:pic>
+              </a:graphicData>
+            </a:graphic>
+          </wp:inline>
+        </w:drawing>
+      </w:r>
+      <w:r>
+        <w:rPr>
+          <w:rtl w:val="0"/>
+        </w:rPr>
+      </w:r>
+    </w:p>
+    <w:p>
+      <w:pPr>
+        <w:spacing w:after="240" w:before="240" w:lineRule="auto"/>
+        <w:rPr/>
+      </w:pPr>
+      <w:r>
+        <w:rPr/>
+        <w:drawing>
+          <wp:inline distB="114300" distT="114300" distL="114300" distR="114300">
+            <wp:extent cx="2822602" cy="1158111"/>
+            <wp:effectExtent b="0" l="0" r="0" t="0"/>
+            <wp:docPr id="19" name="image16.png"/>
+            <a:graphic>
+              <a:graphicData uri="http://schemas.openxmlformats.org/drawingml/2006/picture">
+                <pic:pic>
+                  <pic:nvPicPr>
+                    <pic:cNvPr id="0" name="image16.png"/>
+                    <pic:cNvPicPr preferRelativeResize="0"/>
+                  </pic:nvPicPr>
+                  <pic:blipFill>
+                    <a:blip r:embed="rId17"/>
+                    <a:srcRect b="0" l="0" r="0" t="0"/>
+                    <a:stretch>
+                      <a:fillRect/>
+                    </a:stretch>
+                  </pic:blipFill>
+                  <pic:spPr>
+                    <a:xfrm>
+                      <a:off x="0" y="0"/>
+                      <a:ext cx="2822602" cy="1158111"/>
+                    </a:xfrm>
+                    <a:prstGeom prst="rect"/>
+                    <a:ln/>
+                  </pic:spPr>
+                </pic:pic>
+              </a:graphicData>
+            </a:graphic>
+          </wp:inline>
+        </w:drawing>
+      </w:r>
+      <w:r>
+        <w:rPr/>
+        <w:drawing>
+          <wp:inline distB="114300" distT="114300" distL="114300" distR="114300">
+            <wp:extent cx="1104900" cy="609600"/>
+            <wp:effectExtent b="0" l="0" r="0" t="0"/>
+            <wp:docPr id="7" name="image10.png"/>
+            <a:graphic>
+              <a:graphicData uri="http://schemas.openxmlformats.org/drawingml/2006/picture">
+                <pic:pic>
+                  <pic:nvPicPr>
+                    <pic:cNvPr id="0" name="image10.png"/>
+                    <pic:cNvPicPr preferRelativeResize="0"/>
+                  </pic:nvPicPr>
+                  <pic:blipFill>
+                    <a:blip r:embed="rId18"/>
+                    <a:srcRect b="0" l="0" r="0" t="0"/>
+                    <a:stretch>
+                      <a:fillRect/>
+                    </a:stretch>
+                  </pic:blipFill>
+                  <pic:spPr>
+                    <a:xfrm>
+                      <a:off x="0" y="0"/>
+                      <a:ext cx="1104900" cy="609600"/>
+                    </a:xfrm>
+                    <a:prstGeom prst="rect"/>
+                    <a:ln/>
+                  </pic:spPr>
+                </pic:pic>
+              </a:graphicData>
+            </a:graphic>
+          </wp:inline>
+        </w:drawing>
+      </w:r>
+      <w:r>
+        <w:rPr>
+          <w:rtl w:val="0"/>
+        </w:rPr>
+      </w:r>
+    </w:p>
+    <w:p>
+      <w:pPr>
+        <w:spacing w:after="240" w:before="240" w:lineRule="auto"/>
+        <w:rPr/>
+      </w:pPr>
+      <w:r>
+        <w:rPr/>
+        <w:drawing>
+          <wp:inline distB="114300" distT="114300" distL="114300" distR="114300">
+            <wp:extent cx="2833688" cy="1153245"/>
+            <wp:effectExtent b="0" l="0" r="0" t="0"/>
+            <wp:docPr id="3" name="image19.png"/>
+            <a:graphic>
+              <a:graphicData uri="http://schemas.openxmlformats.org/drawingml/2006/picture">
+                <pic:pic>
+                  <pic:nvPicPr>
+                    <pic:cNvPr id="0" name="image19.png"/>
+                    <pic:cNvPicPr preferRelativeResize="0"/>
+                  </pic:nvPicPr>
+                  <pic:blipFill>
+                    <a:blip r:embed="rId19"/>
+                    <a:srcRect b="0" l="0" r="0" t="0"/>
+                    <a:stretch>
+                      <a:fillRect/>
+                    </a:stretch>
+                  </pic:blipFill>
+                  <pic:spPr>
+                    <a:xfrm>
+                      <a:off x="0" y="0"/>
+                      <a:ext cx="2833688" cy="1153245"/>
+                    </a:xfrm>
+                    <a:prstGeom prst="rect"/>
+                    <a:ln/>
+                  </pic:spPr>
+                </pic:pic>
+              </a:graphicData>
+            </a:graphic>
+          </wp:inline>
+        </w:drawing>
+      </w:r>
+      <w:r>
+        <w:rPr/>
+        <w:drawing>
+          <wp:inline distB="114300" distT="114300" distL="114300" distR="114300">
+            <wp:extent cx="1123950" cy="514350"/>
+            <wp:effectExtent b="0" l="0" r="0" t="0"/>
+            <wp:docPr id="11" name="image5.png"/>
+            <a:graphic>
+              <a:graphicData uri="http://schemas.openxmlformats.org/drawingml/2006/picture">
+                <pic:pic>
+                  <pic:nvPicPr>
+                    <pic:cNvPr id="0" name="image5.png"/>
+                    <pic:cNvPicPr preferRelativeResize="0"/>
+                  </pic:nvPicPr>
+                  <pic:blipFill>
+                    <a:blip r:embed="rId20"/>
+                    <a:srcRect b="0" l="0" r="0" t="0"/>
+                    <a:stretch>
+                      <a:fillRect/>
+                    </a:stretch>
+                  </pic:blipFill>
+                  <pic:spPr>
+                    <a:xfrm>
+                      <a:off x="0" y="0"/>
+                      <a:ext cx="1123950" cy="514350"/>
+                    </a:xfrm>
+                    <a:prstGeom prst="rect"/>
+                    <a:ln/>
+                  </pic:spPr>
+                </pic:pic>
+              </a:graphicData>
+            </a:graphic>
+          </wp:inline>
+        </w:drawing>
+      </w:r>
+      <w:r>
+        <w:rPr>
+          <w:rtl w:val="0"/>
+        </w:rPr>
+      </w:r>
+    </w:p>
+    <w:p>
+      <w:pPr>
+        <w:spacing w:after="240" w:before="240" w:lineRule="auto"/>
+        <w:rPr/>
+      </w:pPr>
+      <w:r>
+        <w:rPr/>
+        <w:drawing>
+          <wp:inline distB="114300" distT="114300" distL="114300" distR="114300">
+            <wp:extent cx="2852738" cy="1160998"/>
+            <wp:effectExtent b="0" l="0" r="0" t="0"/>
+            <wp:docPr id="26" name="image28.png"/>
+            <a:graphic>
+              <a:graphicData uri="http://schemas.openxmlformats.org/drawingml/2006/picture">
+                <pic:pic>
+                  <pic:nvPicPr>
+                    <pic:cNvPr id="0" name="image28.png"/>
+                    <pic:cNvPicPr preferRelativeResize="0"/>
+                  </pic:nvPicPr>
+                  <pic:blipFill>
+                    <a:blip r:embed="rId21"/>
+                    <a:srcRect b="0" l="0" r="0" t="0"/>
+                    <a:stretch>
+                      <a:fillRect/>
+                    </a:stretch>
+                  </pic:blipFill>
+                  <pic:spPr>
+                    <a:xfrm>
+                      <a:off x="0" y="0"/>
+                      <a:ext cx="2852738" cy="1160998"/>
+                    </a:xfrm>
+                    <a:prstGeom prst="rect"/>
+                    <a:ln/>
+                  </pic:spPr>
+                </pic:pic>
+              </a:graphicData>
+            </a:graphic>
+          </wp:inline>
+        </w:drawing>
+      </w:r>
+      <w:r>
+        <w:rPr/>
+        <w:drawing>
+          <wp:inline distB="114300" distT="114300" distL="114300" distR="114300">
+            <wp:extent cx="1676400" cy="457200"/>
+            <wp:effectExtent b="0" l="0" r="0" t="0"/>
+            <wp:docPr id="10" name="image2.png"/>
+            <a:graphic>
+              <a:graphicData uri="http://schemas.openxmlformats.org/drawingml/2006/picture">
+                <pic:pic>
+                  <pic:nvPicPr>
+                    <pic:cNvPr id="0" name="image2.png"/>
+                    <pic:cNvPicPr preferRelativeResize="0"/>
+                  </pic:nvPicPr>
+                  <pic:blipFill>
+                    <a:blip r:embed="rId22"/>
+                    <a:srcRect b="0" l="0" r="0" t="0"/>
+                    <a:stretch>
+                      <a:fillRect/>
+                    </a:stretch>
+                  </pic:blipFill>
+                  <pic:spPr>
+                    <a:xfrm>
+                      <a:off x="0" y="0"/>
+                      <a:ext cx="1676400" cy="457200"/>
+                    </a:xfrm>
+                    <a:prstGeom prst="rect"/>
+                    <a:ln/>
+                  </pic:spPr>
+                </pic:pic>
+              </a:graphicData>
+            </a:graphic>
+          </wp:inline>
+        </w:drawing>
+      </w:r>
+      <w:r>
+        <w:rPr>
+          <w:rtl w:val="0"/>
+        </w:rPr>
+      </w:r>
+    </w:p>
+    <w:p>
+      <w:pPr>
+        <w:spacing w:after="240" w:before="240" w:lineRule="auto"/>
+        <w:rPr/>
+      </w:pPr>
+      <w:r>
+        <w:rPr/>
+        <w:drawing>
+          <wp:inline distB="114300" distT="114300" distL="114300" distR="114300">
+            <wp:extent cx="2829002" cy="1160737"/>
+            <wp:effectExtent b="0" l="0" r="0" t="0"/>
+            <wp:docPr id="1" name="image24.png"/>
+            <a:graphic>
+              <a:graphicData uri="http://schemas.openxmlformats.org/drawingml/2006/picture">
+                <pic:pic>
+                  <pic:nvPicPr>
+                    <pic:cNvPr id="0" name="image24.png"/>
+                    <pic:cNvPicPr preferRelativeResize="0"/>
+                  </pic:nvPicPr>
+                  <pic:blipFill>
+                    <a:blip r:embed="rId23"/>
+                    <a:srcRect b="0" l="0" r="0" t="0"/>
+                    <a:stretch>
+                      <a:fillRect/>
+                    </a:stretch>
+                  </pic:blipFill>
+                  <pic:spPr>
+                    <a:xfrm>
+                      <a:off x="0" y="0"/>
+                      <a:ext cx="2829002" cy="1160737"/>
+                    </a:xfrm>
+                    <a:prstGeom prst="rect"/>
+                    <a:ln/>
+                  </pic:spPr>
+                </pic:pic>
+              </a:graphicData>
+            </a:graphic>
+          </wp:inline>
+        </w:drawing>
+      </w:r>
+      <w:r>
+        <w:rPr/>
+        <w:drawing>
+          <wp:inline distB="114300" distT="114300" distL="114300" distR="114300">
+            <wp:extent cx="933450" cy="457200"/>
+            <wp:effectExtent b="0" l="0" r="0" t="0"/>
+            <wp:docPr id="15" name="image3.png"/>
+            <a:graphic>
+              <a:graphicData uri="http://schemas.openxmlformats.org/drawingml/2006/picture">
+                <pic:pic>
+                  <pic:nvPicPr>
+                    <pic:cNvPr id="0" name="image3.png"/>
+                    <pic:cNvPicPr preferRelativeResize="0"/>
+                  </pic:nvPicPr>
+                  <pic:blipFill>
+                    <a:blip r:embed="rId24"/>
+                    <a:srcRect b="0" l="0" r="0" t="0"/>
+                    <a:stretch>
+                      <a:fillRect/>
+                    </a:stretch>
+                  </pic:blipFill>
+                  <pic:spPr>
+                    <a:xfrm>
+                      <a:off x="0" y="0"/>
+                      <a:ext cx="933450" cy="457200"/>
+                    </a:xfrm>
+                    <a:prstGeom prst="rect"/>
+                    <a:ln/>
+                  </pic:spPr>
+                </pic:pic>
+              </a:graphicData>
+            </a:graphic>
+          </wp:inline>
+        </w:drawing>
+      </w:r>
+      <w:r>
+        <w:rPr>
+          <w:rtl w:val="0"/>
+        </w:rPr>
       </w:r>
     </w:p>
     <w:p>
@@ -876,16 +1606,16 @@
           <wp:inline distB="114300" distT="114300" distL="114300" distR="114300">
             <wp:extent cx="4781550" cy="2419350"/>
             <wp:effectExtent b="0" l="0" r="0" t="0"/>
-            <wp:docPr id="6" name="image7.png"/>
-            <a:graphic>
-              <a:graphicData uri="http://schemas.openxmlformats.org/drawingml/2006/picture">
-                <pic:pic>
-                  <pic:nvPicPr>
-                    <pic:cNvPr id="0" name="image7.png"/>
-                    <pic:cNvPicPr preferRelativeResize="0"/>
-                  </pic:nvPicPr>
-                  <pic:blipFill>
-                    <a:blip r:embed="rId6"/>
+            <wp:docPr id="25" name="image26.png"/>
+            <a:graphic>
+              <a:graphicData uri="http://schemas.openxmlformats.org/drawingml/2006/picture">
+                <pic:pic>
+                  <pic:nvPicPr>
+                    <pic:cNvPr id="0" name="image26.png"/>
+                    <pic:cNvPicPr preferRelativeResize="0"/>
+                  </pic:nvPicPr>
+                  <pic:blipFill>
+                    <a:blip r:embed="rId25"/>
                     <a:srcRect b="0" l="0" r="0" t="0"/>
                     <a:stretch>
                       <a:fillRect/>
@@ -929,16 +1659,16 @@
           <wp:inline distB="114300" distT="114300" distL="114300" distR="114300">
             <wp:extent cx="2709571" cy="1201150"/>
             <wp:effectExtent b="0" l="0" r="0" t="0"/>
-            <wp:docPr id="8" name="image4.png"/>
-            <a:graphic>
-              <a:graphicData uri="http://schemas.openxmlformats.org/drawingml/2006/picture">
-                <pic:pic>
-                  <pic:nvPicPr>
-                    <pic:cNvPr id="0" name="image4.png"/>
-                    <pic:cNvPicPr preferRelativeResize="0"/>
-                  </pic:nvPicPr>
-                  <pic:blipFill>
-                    <a:blip r:embed="rId7"/>
+            <wp:docPr id="28" name="image25.png"/>
+            <a:graphic>
+              <a:graphicData uri="http://schemas.openxmlformats.org/drawingml/2006/picture">
+                <pic:pic>
+                  <pic:nvPicPr>
+                    <pic:cNvPr id="0" name="image25.png"/>
+                    <pic:cNvPicPr preferRelativeResize="0"/>
+                  </pic:nvPicPr>
+                  <pic:blipFill>
+                    <a:blip r:embed="rId26"/>
                     <a:srcRect b="0" l="0" r="0" t="0"/>
                     <a:stretch>
                       <a:fillRect/>
@@ -964,16 +1694,16 @@
           <wp:inline distB="114300" distT="114300" distL="114300" distR="114300">
             <wp:extent cx="2713238" cy="1176338"/>
             <wp:effectExtent b="0" l="0" r="0" t="0"/>
-            <wp:docPr id="4" name="image3.png"/>
-            <a:graphic>
-              <a:graphicData uri="http://schemas.openxmlformats.org/drawingml/2006/picture">
-                <pic:pic>
-                  <pic:nvPicPr>
-                    <pic:cNvPr id="0" name="image3.png"/>
-                    <pic:cNvPicPr preferRelativeResize="0"/>
-                  </pic:nvPicPr>
-                  <pic:blipFill>
-                    <a:blip r:embed="rId8"/>
+            <wp:docPr id="16" name="image6.png"/>
+            <a:graphic>
+              <a:graphicData uri="http://schemas.openxmlformats.org/drawingml/2006/picture">
+                <pic:pic>
+                  <pic:nvPicPr>
+                    <pic:cNvPr id="0" name="image6.png"/>
+                    <pic:cNvPicPr preferRelativeResize="0"/>
+                  </pic:nvPicPr>
+                  <pic:blipFill>
+                    <a:blip r:embed="rId27"/>
                     <a:srcRect b="0" l="0" r="0" t="0"/>
                     <a:stretch>
                       <a:fillRect/>
@@ -999,16 +1729,16 @@
           <wp:inline distB="114300" distT="114300" distL="114300" distR="114300">
             <wp:extent cx="2719388" cy="867313"/>
             <wp:effectExtent b="0" l="0" r="0" t="0"/>
-            <wp:docPr id="3" name="image2.png"/>
-            <a:graphic>
-              <a:graphicData uri="http://schemas.openxmlformats.org/drawingml/2006/picture">
-                <pic:pic>
-                  <pic:nvPicPr>
-                    <pic:cNvPr id="0" name="image2.png"/>
-                    <pic:cNvPicPr preferRelativeResize="0"/>
-                  </pic:nvPicPr>
-                  <pic:blipFill>
-                    <a:blip r:embed="rId9"/>
+            <wp:docPr id="23" name="image14.png"/>
+            <a:graphic>
+              <a:graphicData uri="http://schemas.openxmlformats.org/drawingml/2006/picture">
+                <pic:pic>
+                  <pic:nvPicPr>
+                    <pic:cNvPr id="0" name="image14.png"/>
+                    <pic:cNvPicPr preferRelativeResize="0"/>
+                  </pic:nvPicPr>
+                  <pic:blipFill>
+                    <a:blip r:embed="rId28"/>
                     <a:srcRect b="0" l="0" r="0" t="0"/>
                     <a:stretch>
                       <a:fillRect/>
@@ -1075,16 +1805,16 @@
           <wp:inline distB="114300" distT="114300" distL="114300" distR="114300">
             <wp:extent cx="2731040" cy="1147763"/>
             <wp:effectExtent b="0" l="0" r="0" t="0"/>
-            <wp:docPr id="1" name="image6.png"/>
-            <a:graphic>
-              <a:graphicData uri="http://schemas.openxmlformats.org/drawingml/2006/picture">
-                <pic:pic>
-                  <pic:nvPicPr>
-                    <pic:cNvPr id="0" name="image6.png"/>
-                    <pic:cNvPicPr preferRelativeResize="0"/>
-                  </pic:nvPicPr>
-                  <pic:blipFill>
-                    <a:blip r:embed="rId10"/>
+            <wp:docPr id="21" name="image18.png"/>
+            <a:graphic>
+              <a:graphicData uri="http://schemas.openxmlformats.org/drawingml/2006/picture">
+                <pic:pic>
+                  <pic:nvPicPr>
+                    <pic:cNvPr id="0" name="image18.png"/>
+                    <pic:cNvPicPr preferRelativeResize="0"/>
+                  </pic:nvPicPr>
+                  <pic:blipFill>
+                    <a:blip r:embed="rId29"/>
                     <a:srcRect b="0" l="0" r="0" t="0"/>
                     <a:stretch>
                       <a:fillRect/>
@@ -1110,16 +1840,16 @@
           <wp:inline distB="114300" distT="114300" distL="114300" distR="114300">
             <wp:extent cx="2728913" cy="1124203"/>
             <wp:effectExtent b="0" l="0" r="0" t="0"/>
-            <wp:docPr id="7" name="image5.png"/>
-            <a:graphic>
-              <a:graphicData uri="http://schemas.openxmlformats.org/drawingml/2006/picture">
-                <pic:pic>
-                  <pic:nvPicPr>
-                    <pic:cNvPr id="0" name="image5.png"/>
-                    <pic:cNvPicPr preferRelativeResize="0"/>
-                  </pic:nvPicPr>
-                  <pic:blipFill>
-                    <a:blip r:embed="rId11"/>
+            <wp:docPr id="6" name="image12.png"/>
+            <a:graphic>
+              <a:graphicData uri="http://schemas.openxmlformats.org/drawingml/2006/picture">
+                <pic:pic>
+                  <pic:nvPicPr>
+                    <pic:cNvPr id="0" name="image12.png"/>
+                    <pic:cNvPicPr preferRelativeResize="0"/>
+                  </pic:nvPicPr>
+                  <pic:blipFill>
+                    <a:blip r:embed="rId30"/>
                     <a:srcRect b="0" l="0" r="0" t="0"/>
                     <a:stretch>
                       <a:fillRect/>
@@ -1145,16 +1875,16 @@
           <wp:inline distB="114300" distT="114300" distL="114300" distR="114300">
             <wp:extent cx="2754270" cy="846412"/>
             <wp:effectExtent b="0" l="0" r="0" t="0"/>
-            <wp:docPr id="9" name="image1.png"/>
-            <a:graphic>
-              <a:graphicData uri="http://schemas.openxmlformats.org/drawingml/2006/picture">
-                <pic:pic>
-                  <pic:nvPicPr>
-                    <pic:cNvPr id="0" name="image1.png"/>
-                    <pic:cNvPicPr preferRelativeResize="0"/>
-                  </pic:nvPicPr>
-                  <pic:blipFill>
-                    <a:blip r:embed="rId12"/>
+            <wp:docPr id="20" name="image11.png"/>
+            <a:graphic>
+              <a:graphicData uri="http://schemas.openxmlformats.org/drawingml/2006/picture">
+                <pic:pic>
+                  <pic:nvPicPr>
+                    <pic:cNvPr id="0" name="image11.png"/>
+                    <pic:cNvPicPr preferRelativeResize="0"/>
+                  </pic:nvPicPr>
+                  <pic:blipFill>
+                    <a:blip r:embed="rId31"/>
                     <a:srcRect b="0" l="0" r="0" t="0"/>
                     <a:stretch>
                       <a:fillRect/>
@@ -1334,16 +2064,16 @@
           <wp:inline distB="114300" distT="114300" distL="114300" distR="114300">
             <wp:extent cx="3724275" cy="762000"/>
             <wp:effectExtent b="0" l="0" r="0" t="0"/>
-            <wp:docPr id="5" name="image9.png"/>
-            <a:graphic>
-              <a:graphicData uri="http://schemas.openxmlformats.org/drawingml/2006/picture">
-                <pic:pic>
-                  <pic:nvPicPr>
-                    <pic:cNvPr id="0" name="image9.png"/>
-                    <pic:cNvPicPr preferRelativeResize="0"/>
-                  </pic:nvPicPr>
-                  <pic:blipFill>
-                    <a:blip r:embed="rId13"/>
+            <wp:docPr id="17" name="image1.png"/>
+            <a:graphic>
+              <a:graphicData uri="http://schemas.openxmlformats.org/drawingml/2006/picture">
+                <pic:pic>
+                  <pic:nvPicPr>
+                    <pic:cNvPr id="0" name="image1.png"/>
+                    <pic:cNvPicPr preferRelativeResize="0"/>
+                  </pic:nvPicPr>
+                  <pic:blipFill>
+                    <a:blip r:embed="rId32"/>
                     <a:srcRect b="0" l="0" r="0" t="0"/>
                     <a:stretch>
                       <a:fillRect/>
@@ -1380,16 +2110,16 @@
           <wp:inline distB="114300" distT="114300" distL="114300" distR="114300">
             <wp:extent cx="3852863" cy="1125036"/>
             <wp:effectExtent b="0" l="0" r="0" t="0"/>
-            <wp:docPr id="2" name="image8.png"/>
-            <a:graphic>
-              <a:graphicData uri="http://schemas.openxmlformats.org/drawingml/2006/picture">
-                <pic:pic>
-                  <pic:nvPicPr>
-                    <pic:cNvPr id="0" name="image8.png"/>
-                    <pic:cNvPicPr preferRelativeResize="0"/>
-                  </pic:nvPicPr>
-                  <pic:blipFill>
-                    <a:blip r:embed="rId14"/>
+            <wp:docPr id="22" name="image21.png"/>
+            <a:graphic>
+              <a:graphicData uri="http://schemas.openxmlformats.org/drawingml/2006/picture">
+                <pic:pic>
+                  <pic:nvPicPr>
+                    <pic:cNvPr id="0" name="image21.png"/>
+                    <pic:cNvPicPr preferRelativeResize="0"/>
+                  </pic:nvPicPr>
+                  <pic:blipFill>
+                    <a:blip r:embed="rId33"/>
                     <a:srcRect b="0" l="0" r="0" t="0"/>
                     <a:stretch>
                       <a:fillRect/>

</xml_diff>

<commit_message>
exercicios 2 e 7
</commit_message>
<xml_diff>
--- a/Resultado.docx
+++ b/Resultado.docx
@@ -691,27 +691,210 @@
     </w:p>
     <w:p>
       <w:pPr>
-        <w:rPr/>
-      </w:pPr>
-      <w:r>
-        <w:rPr>
-          <w:rtl w:val="0"/>
-        </w:rPr>
-      </w:r>
-    </w:p>
-    <w:p>
-      <w:pPr>
-        <w:spacing w:after="240" w:before="240" w:lineRule="auto"/>
-        <w:rPr>
-          <w:rFonts w:ascii="Calibri" w:cs="Calibri" w:eastAsia="Calibri" w:hAnsi="Calibri"/>
-        </w:rPr>
-      </w:pPr>
-      <w:r>
-        <w:rPr>
-          <w:rFonts w:ascii="Calibri" w:cs="Calibri" w:eastAsia="Calibri" w:hAnsi="Calibri"/>
-          <w:rtl w:val="0"/>
-        </w:rPr>
-        <w:t xml:space="preserve">Cole o print aqui.</w:t>
+        <w:spacing w:after="240" w:before="240" w:lineRule="auto"/>
+        <w:rPr/>
+      </w:pPr>
+      <w:r>
+        <w:rPr/>
+        <w:drawing>
+          <wp:inline distB="114300" distT="114300" distL="114300" distR="114300">
+            <wp:extent cx="5419725" cy="1704975"/>
+            <wp:effectExtent b="0" l="0" r="0" t="0"/>
+            <wp:docPr id="29" name="image31.png"/>
+            <a:graphic>
+              <a:graphicData uri="http://schemas.openxmlformats.org/drawingml/2006/picture">
+                <pic:pic>
+                  <pic:nvPicPr>
+                    <pic:cNvPr id="0" name="image31.png"/>
+                    <pic:cNvPicPr preferRelativeResize="0"/>
+                  </pic:nvPicPr>
+                  <pic:blipFill>
+                    <a:blip r:embed="rId6"/>
+                    <a:srcRect b="0" l="0" r="0" t="0"/>
+                    <a:stretch>
+                      <a:fillRect/>
+                    </a:stretch>
+                  </pic:blipFill>
+                  <pic:spPr>
+                    <a:xfrm>
+                      <a:off x="0" y="0"/>
+                      <a:ext cx="5419725" cy="1704975"/>
+                    </a:xfrm>
+                    <a:prstGeom prst="rect"/>
+                    <a:ln/>
+                  </pic:spPr>
+                </pic:pic>
+              </a:graphicData>
+            </a:graphic>
+          </wp:inline>
+        </w:drawing>
+      </w:r>
+      <w:r>
+        <w:rPr>
+          <w:rtl w:val="0"/>
+        </w:rPr>
+      </w:r>
+    </w:p>
+    <w:p>
+      <w:pPr>
+        <w:spacing w:after="240" w:before="240" w:lineRule="auto"/>
+        <w:rPr/>
+      </w:pPr>
+      <w:r>
+        <w:rPr/>
+        <w:drawing>
+          <wp:inline distB="114300" distT="114300" distL="114300" distR="114300">
+            <wp:extent cx="2832343" cy="1166813"/>
+            <wp:effectExtent b="0" l="0" r="0" t="0"/>
+            <wp:docPr id="2" name="image29.png"/>
+            <a:graphic>
+              <a:graphicData uri="http://schemas.openxmlformats.org/drawingml/2006/picture">
+                <pic:pic>
+                  <pic:nvPicPr>
+                    <pic:cNvPr id="0" name="image29.png"/>
+                    <pic:cNvPicPr preferRelativeResize="0"/>
+                  </pic:nvPicPr>
+                  <pic:blipFill>
+                    <a:blip r:embed="rId7"/>
+                    <a:srcRect b="0" l="0" r="0" t="0"/>
+                    <a:stretch>
+                      <a:fillRect/>
+                    </a:stretch>
+                  </pic:blipFill>
+                  <pic:spPr>
+                    <a:xfrm>
+                      <a:off x="0" y="0"/>
+                      <a:ext cx="2832343" cy="1166813"/>
+                    </a:xfrm>
+                    <a:prstGeom prst="rect"/>
+                    <a:ln/>
+                  </pic:spPr>
+                </pic:pic>
+              </a:graphicData>
+            </a:graphic>
+          </wp:inline>
+        </w:drawing>
+      </w:r>
+      <w:r>
+        <w:rPr/>
+        <w:drawing>
+          <wp:inline distB="114300" distT="114300" distL="114300" distR="114300">
+            <wp:extent cx="1219200" cy="609600"/>
+            <wp:effectExtent b="0" l="0" r="0" t="0"/>
+            <wp:docPr id="9" name="image7.png"/>
+            <a:graphic>
+              <a:graphicData uri="http://schemas.openxmlformats.org/drawingml/2006/picture">
+                <pic:pic>
+                  <pic:nvPicPr>
+                    <pic:cNvPr id="0" name="image7.png"/>
+                    <pic:cNvPicPr preferRelativeResize="0"/>
+                  </pic:nvPicPr>
+                  <pic:blipFill>
+                    <a:blip r:embed="rId8"/>
+                    <a:srcRect b="0" l="0" r="0" t="0"/>
+                    <a:stretch>
+                      <a:fillRect/>
+                    </a:stretch>
+                  </pic:blipFill>
+                  <pic:spPr>
+                    <a:xfrm>
+                      <a:off x="0" y="0"/>
+                      <a:ext cx="1219200" cy="609600"/>
+                    </a:xfrm>
+                    <a:prstGeom prst="rect"/>
+                    <a:ln/>
+                  </pic:spPr>
+                </pic:pic>
+              </a:graphicData>
+            </a:graphic>
+          </wp:inline>
+        </w:drawing>
+      </w:r>
+      <w:r>
+        <w:rPr>
+          <w:rtl w:val="0"/>
+        </w:rPr>
+      </w:r>
+    </w:p>
+    <w:p>
+      <w:pPr>
+        <w:spacing w:after="240" w:before="240" w:lineRule="auto"/>
+        <w:rPr/>
+      </w:pPr>
+      <w:r>
+        <w:rPr/>
+        <w:drawing>
+          <wp:inline distB="114300" distT="114300" distL="114300" distR="114300">
+            <wp:extent cx="3202911" cy="1271588"/>
+            <wp:effectExtent b="0" l="0" r="0" t="0"/>
+            <wp:docPr id="4" name="image12.png"/>
+            <a:graphic>
+              <a:graphicData uri="http://schemas.openxmlformats.org/drawingml/2006/picture">
+                <pic:pic>
+                  <pic:nvPicPr>
+                    <pic:cNvPr id="0" name="image12.png"/>
+                    <pic:cNvPicPr preferRelativeResize="0"/>
+                  </pic:nvPicPr>
+                  <pic:blipFill>
+                    <a:blip r:embed="rId9"/>
+                    <a:srcRect b="0" l="0" r="0" t="0"/>
+                    <a:stretch>
+                      <a:fillRect/>
+                    </a:stretch>
+                  </pic:blipFill>
+                  <pic:spPr>
+                    <a:xfrm>
+                      <a:off x="0" y="0"/>
+                      <a:ext cx="3202911" cy="1271588"/>
+                    </a:xfrm>
+                    <a:prstGeom prst="rect"/>
+                    <a:ln/>
+                  </pic:spPr>
+                </pic:pic>
+              </a:graphicData>
+            </a:graphic>
+          </wp:inline>
+        </w:drawing>
+      </w:r>
+      <w:r>
+        <w:rPr/>
+        <w:drawing>
+          <wp:inline distB="114300" distT="114300" distL="114300" distR="114300">
+            <wp:extent cx="933450" cy="590550"/>
+            <wp:effectExtent b="0" l="0" r="0" t="0"/>
+            <wp:docPr id="21" name="image18.png"/>
+            <a:graphic>
+              <a:graphicData uri="http://schemas.openxmlformats.org/drawingml/2006/picture">
+                <pic:pic>
+                  <pic:nvPicPr>
+                    <pic:cNvPr id="0" name="image18.png"/>
+                    <pic:cNvPicPr preferRelativeResize="0"/>
+                  </pic:nvPicPr>
+                  <pic:blipFill>
+                    <a:blip r:embed="rId10"/>
+                    <a:srcRect b="0" l="0" r="0" t="0"/>
+                    <a:stretch>
+                      <a:fillRect/>
+                    </a:stretch>
+                  </pic:blipFill>
+                  <pic:spPr>
+                    <a:xfrm>
+                      <a:off x="0" y="0"/>
+                      <a:ext cx="933450" cy="590550"/>
+                    </a:xfrm>
+                    <a:prstGeom prst="rect"/>
+                    <a:ln/>
+                  </pic:spPr>
+                </pic:pic>
+              </a:graphicData>
+            </a:graphic>
+          </wp:inline>
+        </w:drawing>
+      </w:r>
+      <w:r>
+        <w:rPr>
+          <w:rtl w:val="0"/>
+        </w:rPr>
       </w:r>
     </w:p>
     <w:p>
@@ -756,7 +939,7 @@
           <wp:inline distB="114300" distT="114300" distL="114300" distR="114300">
             <wp:extent cx="4619625" cy="2647950"/>
             <wp:effectExtent b="0" l="0" r="0" t="0"/>
-            <wp:docPr id="12" name="image8.png"/>
+            <wp:docPr id="20" name="image8.png"/>
             <a:graphic>
               <a:graphicData uri="http://schemas.openxmlformats.org/drawingml/2006/picture">
                 <pic:pic>
@@ -765,7 +948,7 @@
                     <pic:cNvPicPr preferRelativeResize="0"/>
                   </pic:nvPicPr>
                   <pic:blipFill>
-                    <a:blip r:embed="rId6"/>
+                    <a:blip r:embed="rId11"/>
                     <a:srcRect b="0" l="0" r="0" t="0"/>
                     <a:stretch>
                       <a:fillRect/>
@@ -802,16 +985,16 @@
           <wp:inline distB="114300" distT="114300" distL="114300" distR="114300">
             <wp:extent cx="2747963" cy="1173799"/>
             <wp:effectExtent b="0" l="0" r="0" t="0"/>
-            <wp:docPr id="5" name="image13.png"/>
-            <a:graphic>
-              <a:graphicData uri="http://schemas.openxmlformats.org/drawingml/2006/picture">
-                <pic:pic>
-                  <pic:nvPicPr>
-                    <pic:cNvPr id="0" name="image13.png"/>
-                    <pic:cNvPicPr preferRelativeResize="0"/>
-                  </pic:nvPicPr>
-                  <pic:blipFill>
-                    <a:blip r:embed="rId7"/>
+            <wp:docPr id="8" name="image16.png"/>
+            <a:graphic>
+              <a:graphicData uri="http://schemas.openxmlformats.org/drawingml/2006/picture">
+                <pic:pic>
+                  <pic:nvPicPr>
+                    <pic:cNvPr id="0" name="image16.png"/>
+                    <pic:cNvPicPr preferRelativeResize="0"/>
+                  </pic:nvPicPr>
+                  <pic:blipFill>
+                    <a:blip r:embed="rId12"/>
                     <a:srcRect b="0" l="0" r="0" t="0"/>
                     <a:stretch>
                       <a:fillRect/>
@@ -837,16 +1020,16 @@
           <wp:inline distB="114300" distT="114300" distL="114300" distR="114300">
             <wp:extent cx="2778568" cy="1131339"/>
             <wp:effectExtent b="0" l="0" r="0" t="0"/>
-            <wp:docPr id="24" name="image27.png"/>
-            <a:graphic>
-              <a:graphicData uri="http://schemas.openxmlformats.org/drawingml/2006/picture">
-                <pic:pic>
-                  <pic:nvPicPr>
-                    <pic:cNvPr id="0" name="image27.png"/>
-                    <pic:cNvPicPr preferRelativeResize="0"/>
-                  </pic:nvPicPr>
-                  <pic:blipFill>
-                    <a:blip r:embed="rId8"/>
+            <wp:docPr id="36" name="image36.png"/>
+            <a:graphic>
+              <a:graphicData uri="http://schemas.openxmlformats.org/drawingml/2006/picture">
+                <pic:pic>
+                  <pic:nvPicPr>
+                    <pic:cNvPr id="0" name="image36.png"/>
+                    <pic:cNvPicPr preferRelativeResize="0"/>
+                  </pic:nvPicPr>
+                  <pic:blipFill>
+                    <a:blip r:embed="rId13"/>
                     <a:srcRect b="0" l="0" r="0" t="0"/>
                     <a:stretch>
                       <a:fillRect/>
@@ -883,16 +1066,16 @@
           <wp:inline distB="114300" distT="114300" distL="114300" distR="114300">
             <wp:extent cx="2824163" cy="668649"/>
             <wp:effectExtent b="0" l="0" r="0" t="0"/>
-            <wp:docPr id="8" name="image4.png"/>
-            <a:graphic>
-              <a:graphicData uri="http://schemas.openxmlformats.org/drawingml/2006/picture">
-                <pic:pic>
-                  <pic:nvPicPr>
-                    <pic:cNvPr id="0" name="image4.png"/>
-                    <pic:cNvPicPr preferRelativeResize="0"/>
-                  </pic:nvPicPr>
-                  <pic:blipFill>
-                    <a:blip r:embed="rId9"/>
+            <wp:docPr id="12" name="image10.png"/>
+            <a:graphic>
+              <a:graphicData uri="http://schemas.openxmlformats.org/drawingml/2006/picture">
+                <pic:pic>
+                  <pic:nvPicPr>
+                    <pic:cNvPr id="0" name="image10.png"/>
+                    <pic:cNvPicPr preferRelativeResize="0"/>
+                  </pic:nvPicPr>
+                  <pic:blipFill>
+                    <a:blip r:embed="rId14"/>
                     <a:srcRect b="0" l="0" r="0" t="0"/>
                     <a:stretch>
                       <a:fillRect/>
@@ -929,16 +1112,16 @@
           <wp:inline distB="114300" distT="114300" distL="114300" distR="114300">
             <wp:extent cx="2695614" cy="1110486"/>
             <wp:effectExtent b="0" l="0" r="0" t="0"/>
-            <wp:docPr id="18" name="image15.png"/>
-            <a:graphic>
-              <a:graphicData uri="http://schemas.openxmlformats.org/drawingml/2006/picture">
-                <pic:pic>
-                  <pic:nvPicPr>
-                    <pic:cNvPr id="0" name="image15.png"/>
-                    <pic:cNvPicPr preferRelativeResize="0"/>
-                  </pic:nvPicPr>
-                  <pic:blipFill>
-                    <a:blip r:embed="rId10"/>
+            <wp:docPr id="28" name="image33.png"/>
+            <a:graphic>
+              <a:graphicData uri="http://schemas.openxmlformats.org/drawingml/2006/picture">
+                <pic:pic>
+                  <pic:nvPicPr>
+                    <pic:cNvPr id="0" name="image33.png"/>
+                    <pic:cNvPicPr preferRelativeResize="0"/>
+                  </pic:nvPicPr>
+                  <pic:blipFill>
+                    <a:blip r:embed="rId15"/>
                     <a:srcRect b="0" l="0" r="0" t="0"/>
                     <a:stretch>
                       <a:fillRect/>
@@ -964,16 +1147,16 @@
           <wp:inline distB="114300" distT="114300" distL="114300" distR="114300">
             <wp:extent cx="2723309" cy="1108839"/>
             <wp:effectExtent b="0" l="0" r="0" t="0"/>
-            <wp:docPr id="14" name="image20.png"/>
-            <a:graphic>
-              <a:graphicData uri="http://schemas.openxmlformats.org/drawingml/2006/picture">
-                <pic:pic>
-                  <pic:nvPicPr>
-                    <pic:cNvPr id="0" name="image20.png"/>
-                    <pic:cNvPicPr preferRelativeResize="0"/>
-                  </pic:nvPicPr>
-                  <pic:blipFill>
-                    <a:blip r:embed="rId11"/>
+            <wp:docPr id="24" name="image26.png"/>
+            <a:graphic>
+              <a:graphicData uri="http://schemas.openxmlformats.org/drawingml/2006/picture">
+                <pic:pic>
+                  <pic:nvPicPr>
+                    <pic:cNvPr id="0" name="image26.png"/>
+                    <pic:cNvPicPr preferRelativeResize="0"/>
+                  </pic:nvPicPr>
+                  <pic:blipFill>
+                    <a:blip r:embed="rId16"/>
                     <a:srcRect b="0" l="0" r="0" t="0"/>
                     <a:stretch>
                       <a:fillRect/>
@@ -1010,16 +1193,16 @@
           <wp:inline distB="114300" distT="114300" distL="114300" distR="114300">
             <wp:extent cx="3069092" cy="456710"/>
             <wp:effectExtent b="0" l="0" r="0" t="0"/>
-            <wp:docPr id="2" name="image9.png"/>
-            <a:graphic>
-              <a:graphicData uri="http://schemas.openxmlformats.org/drawingml/2006/picture">
-                <pic:pic>
-                  <pic:nvPicPr>
-                    <pic:cNvPr id="0" name="image9.png"/>
-                    <pic:cNvPicPr preferRelativeResize="0"/>
-                  </pic:nvPicPr>
-                  <pic:blipFill>
-                    <a:blip r:embed="rId12"/>
+            <wp:docPr id="3" name="image2.png"/>
+            <a:graphic>
+              <a:graphicData uri="http://schemas.openxmlformats.org/drawingml/2006/picture">
+                <pic:pic>
+                  <pic:nvPicPr>
+                    <pic:cNvPr id="0" name="image2.png"/>
+                    <pic:cNvPicPr preferRelativeResize="0"/>
+                  </pic:nvPicPr>
+                  <pic:blipFill>
+                    <a:blip r:embed="rId17"/>
                     <a:srcRect b="0" l="0" r="0" t="0"/>
                     <a:stretch>
                       <a:fillRect/>
@@ -1060,16 +1243,16 @@
           <wp:inline distB="114300" distT="114300" distL="114300" distR="114300">
             <wp:extent cx="2814161" cy="1176338"/>
             <wp:effectExtent b="0" l="0" r="0" t="0"/>
-            <wp:docPr id="9" name="image22.png"/>
-            <a:graphic>
-              <a:graphicData uri="http://schemas.openxmlformats.org/drawingml/2006/picture">
-                <pic:pic>
-                  <pic:nvPicPr>
-                    <pic:cNvPr id="0" name="image22.png"/>
-                    <pic:cNvPicPr preferRelativeResize="0"/>
-                  </pic:nvPicPr>
-                  <pic:blipFill>
-                    <a:blip r:embed="rId13"/>
+            <wp:docPr id="16" name="image24.png"/>
+            <a:graphic>
+              <a:graphicData uri="http://schemas.openxmlformats.org/drawingml/2006/picture">
+                <pic:pic>
+                  <pic:nvPicPr>
+                    <pic:cNvPr id="0" name="image24.png"/>
+                    <pic:cNvPicPr preferRelativeResize="0"/>
+                  </pic:nvPicPr>
+                  <pic:blipFill>
+                    <a:blip r:embed="rId18"/>
                     <a:srcRect b="0" l="0" r="0" t="0"/>
                     <a:stretch>
                       <a:fillRect/>
@@ -1097,16 +1280,16 @@
           <wp:inline distB="114300" distT="114300" distL="114300" distR="114300">
             <wp:extent cx="2814638" cy="1151034"/>
             <wp:effectExtent b="0" l="0" r="0" t="0"/>
-            <wp:docPr id="13" name="image17.png"/>
-            <a:graphic>
-              <a:graphicData uri="http://schemas.openxmlformats.org/drawingml/2006/picture">
-                <pic:pic>
-                  <pic:nvPicPr>
-                    <pic:cNvPr id="0" name="image17.png"/>
-                    <pic:cNvPicPr preferRelativeResize="0"/>
-                  </pic:nvPicPr>
-                  <pic:blipFill>
-                    <a:blip r:embed="rId14"/>
+            <wp:docPr id="23" name="image23.png"/>
+            <a:graphic>
+              <a:graphicData uri="http://schemas.openxmlformats.org/drawingml/2006/picture">
+                <pic:pic>
+                  <pic:nvPicPr>
+                    <pic:cNvPr id="0" name="image23.png"/>
+                    <pic:cNvPicPr preferRelativeResize="0"/>
+                  </pic:nvPicPr>
+                  <pic:blipFill>
+                    <a:blip r:embed="rId19"/>
                     <a:srcRect b="0" l="0" r="0" t="0"/>
                     <a:stretch>
                       <a:fillRect/>
@@ -1134,16 +1317,16 @@
           <wp:inline distB="114300" distT="114300" distL="114300" distR="114300">
             <wp:extent cx="3314700" cy="476250"/>
             <wp:effectExtent b="0" l="0" r="0" t="0"/>
-            <wp:docPr id="27" name="image23.png"/>
-            <a:graphic>
-              <a:graphicData uri="http://schemas.openxmlformats.org/drawingml/2006/picture">
-                <pic:pic>
-                  <pic:nvPicPr>
-                    <pic:cNvPr id="0" name="image23.png"/>
-                    <pic:cNvPicPr preferRelativeResize="0"/>
-                  </pic:nvPicPr>
-                  <pic:blipFill>
-                    <a:blip r:embed="rId15"/>
+            <wp:docPr id="39" name="image30.png"/>
+            <a:graphic>
+              <a:graphicData uri="http://schemas.openxmlformats.org/drawingml/2006/picture">
+                <pic:pic>
+                  <pic:nvPicPr>
+                    <pic:cNvPr id="0" name="image30.png"/>
+                    <pic:cNvPicPr preferRelativeResize="0"/>
+                  </pic:nvPicPr>
+                  <pic:blipFill>
+                    <a:blip r:embed="rId20"/>
                     <a:srcRect b="0" l="0" r="0" t="0"/>
                     <a:stretch>
                       <a:fillRect/>
@@ -1201,16 +1384,16 @@
           <wp:inline distB="114300" distT="114300" distL="114300" distR="114300">
             <wp:extent cx="3095625" cy="2438400"/>
             <wp:effectExtent b="0" l="0" r="0" t="0"/>
-            <wp:docPr id="4" name="image7.png"/>
-            <a:graphic>
-              <a:graphicData uri="http://schemas.openxmlformats.org/drawingml/2006/picture">
-                <pic:pic>
-                  <pic:nvPicPr>
-                    <pic:cNvPr id="0" name="image7.png"/>
-                    <pic:cNvPicPr preferRelativeResize="0"/>
-                  </pic:nvPicPr>
-                  <pic:blipFill>
-                    <a:blip r:embed="rId16"/>
+            <wp:docPr id="7" name="image9.png"/>
+            <a:graphic>
+              <a:graphicData uri="http://schemas.openxmlformats.org/drawingml/2006/picture">
+                <pic:pic>
+                  <pic:nvPicPr>
+                    <pic:cNvPr id="0" name="image9.png"/>
+                    <pic:cNvPicPr preferRelativeResize="0"/>
+                  </pic:nvPicPr>
+                  <pic:blipFill>
+                    <a:blip r:embed="rId21"/>
                     <a:srcRect b="0" l="0" r="0" t="0"/>
                     <a:stretch>
                       <a:fillRect/>
@@ -1247,16 +1430,16 @@
           <wp:inline distB="114300" distT="114300" distL="114300" distR="114300">
             <wp:extent cx="2822602" cy="1158111"/>
             <wp:effectExtent b="0" l="0" r="0" t="0"/>
-            <wp:docPr id="19" name="image16.png"/>
-            <a:graphic>
-              <a:graphicData uri="http://schemas.openxmlformats.org/drawingml/2006/picture">
-                <pic:pic>
-                  <pic:nvPicPr>
-                    <pic:cNvPr id="0" name="image16.png"/>
-                    <pic:cNvPicPr preferRelativeResize="0"/>
-                  </pic:nvPicPr>
-                  <pic:blipFill>
-                    <a:blip r:embed="rId17"/>
+            <wp:docPr id="30" name="image37.png"/>
+            <a:graphic>
+              <a:graphicData uri="http://schemas.openxmlformats.org/drawingml/2006/picture">
+                <pic:pic>
+                  <pic:nvPicPr>
+                    <pic:cNvPr id="0" name="image37.png"/>
+                    <pic:cNvPicPr preferRelativeResize="0"/>
+                  </pic:nvPicPr>
+                  <pic:blipFill>
+                    <a:blip r:embed="rId22"/>
                     <a:srcRect b="0" l="0" r="0" t="0"/>
                     <a:stretch>
                       <a:fillRect/>
@@ -1282,16 +1465,16 @@
           <wp:inline distB="114300" distT="114300" distL="114300" distR="114300">
             <wp:extent cx="1104900" cy="609600"/>
             <wp:effectExtent b="0" l="0" r="0" t="0"/>
-            <wp:docPr id="7" name="image10.png"/>
-            <a:graphic>
-              <a:graphicData uri="http://schemas.openxmlformats.org/drawingml/2006/picture">
-                <pic:pic>
-                  <pic:nvPicPr>
-                    <pic:cNvPr id="0" name="image10.png"/>
-                    <pic:cNvPicPr preferRelativeResize="0"/>
-                  </pic:nvPicPr>
-                  <pic:blipFill>
-                    <a:blip r:embed="rId18"/>
+            <wp:docPr id="11" name="image5.png"/>
+            <a:graphic>
+              <a:graphicData uri="http://schemas.openxmlformats.org/drawingml/2006/picture">
+                <pic:pic>
+                  <pic:nvPicPr>
+                    <pic:cNvPr id="0" name="image5.png"/>
+                    <pic:cNvPicPr preferRelativeResize="0"/>
+                  </pic:nvPicPr>
+                  <pic:blipFill>
+                    <a:blip r:embed="rId23"/>
                     <a:srcRect b="0" l="0" r="0" t="0"/>
                     <a:stretch>
                       <a:fillRect/>
@@ -1328,16 +1511,16 @@
           <wp:inline distB="114300" distT="114300" distL="114300" distR="114300">
             <wp:extent cx="2833688" cy="1153245"/>
             <wp:effectExtent b="0" l="0" r="0" t="0"/>
-            <wp:docPr id="3" name="image19.png"/>
-            <a:graphic>
-              <a:graphicData uri="http://schemas.openxmlformats.org/drawingml/2006/picture">
-                <pic:pic>
-                  <pic:nvPicPr>
-                    <pic:cNvPr id="0" name="image19.png"/>
-                    <pic:cNvPicPr preferRelativeResize="0"/>
-                  </pic:nvPicPr>
-                  <pic:blipFill>
-                    <a:blip r:embed="rId19"/>
+            <wp:docPr id="6" name="image14.png"/>
+            <a:graphic>
+              <a:graphicData uri="http://schemas.openxmlformats.org/drawingml/2006/picture">
+                <pic:pic>
+                  <pic:nvPicPr>
+                    <pic:cNvPr id="0" name="image14.png"/>
+                    <pic:cNvPicPr preferRelativeResize="0"/>
+                  </pic:nvPicPr>
+                  <pic:blipFill>
+                    <a:blip r:embed="rId24"/>
                     <a:srcRect b="0" l="0" r="0" t="0"/>
                     <a:stretch>
                       <a:fillRect/>
@@ -1363,16 +1546,16 @@
           <wp:inline distB="114300" distT="114300" distL="114300" distR="114300">
             <wp:extent cx="1123950" cy="514350"/>
             <wp:effectExtent b="0" l="0" r="0" t="0"/>
-            <wp:docPr id="11" name="image5.png"/>
-            <a:graphic>
-              <a:graphicData uri="http://schemas.openxmlformats.org/drawingml/2006/picture">
-                <pic:pic>
-                  <pic:nvPicPr>
-                    <pic:cNvPr id="0" name="image5.png"/>
-                    <pic:cNvPicPr preferRelativeResize="0"/>
-                  </pic:nvPicPr>
-                  <pic:blipFill>
-                    <a:blip r:embed="rId20"/>
+            <wp:docPr id="19" name="image4.png"/>
+            <a:graphic>
+              <a:graphicData uri="http://schemas.openxmlformats.org/drawingml/2006/picture">
+                <pic:pic>
+                  <pic:nvPicPr>
+                    <pic:cNvPr id="0" name="image4.png"/>
+                    <pic:cNvPicPr preferRelativeResize="0"/>
+                  </pic:nvPicPr>
+                  <pic:blipFill>
+                    <a:blip r:embed="rId25"/>
                     <a:srcRect b="0" l="0" r="0" t="0"/>
                     <a:stretch>
                       <a:fillRect/>
@@ -1409,16 +1592,16 @@
           <wp:inline distB="114300" distT="114300" distL="114300" distR="114300">
             <wp:extent cx="2852738" cy="1160998"/>
             <wp:effectExtent b="0" l="0" r="0" t="0"/>
-            <wp:docPr id="26" name="image28.png"/>
-            <a:graphic>
-              <a:graphicData uri="http://schemas.openxmlformats.org/drawingml/2006/picture">
-                <pic:pic>
-                  <pic:nvPicPr>
-                    <pic:cNvPr id="0" name="image28.png"/>
-                    <pic:cNvPicPr preferRelativeResize="0"/>
-                  </pic:nvPicPr>
-                  <pic:blipFill>
-                    <a:blip r:embed="rId21"/>
+            <wp:docPr id="38" name="image38.png"/>
+            <a:graphic>
+              <a:graphicData uri="http://schemas.openxmlformats.org/drawingml/2006/picture">
+                <pic:pic>
+                  <pic:nvPicPr>
+                    <pic:cNvPr id="0" name="image38.png"/>
+                    <pic:cNvPicPr preferRelativeResize="0"/>
+                  </pic:nvPicPr>
+                  <pic:blipFill>
+                    <a:blip r:embed="rId26"/>
                     <a:srcRect b="0" l="0" r="0" t="0"/>
                     <a:stretch>
                       <a:fillRect/>
@@ -1444,16 +1627,16 @@
           <wp:inline distB="114300" distT="114300" distL="114300" distR="114300">
             <wp:extent cx="1676400" cy="457200"/>
             <wp:effectExtent b="0" l="0" r="0" t="0"/>
-            <wp:docPr id="10" name="image2.png"/>
-            <a:graphic>
-              <a:graphicData uri="http://schemas.openxmlformats.org/drawingml/2006/picture">
-                <pic:pic>
-                  <pic:nvPicPr>
-                    <pic:cNvPr id="0" name="image2.png"/>
-                    <pic:cNvPicPr preferRelativeResize="0"/>
-                  </pic:nvPicPr>
-                  <pic:blipFill>
-                    <a:blip r:embed="rId22"/>
+            <wp:docPr id="17" name="image1.png"/>
+            <a:graphic>
+              <a:graphicData uri="http://schemas.openxmlformats.org/drawingml/2006/picture">
+                <pic:pic>
+                  <pic:nvPicPr>
+                    <pic:cNvPr id="0" name="image1.png"/>
+                    <pic:cNvPicPr preferRelativeResize="0"/>
+                  </pic:nvPicPr>
+                  <pic:blipFill>
+                    <a:blip r:embed="rId27"/>
                     <a:srcRect b="0" l="0" r="0" t="0"/>
                     <a:stretch>
                       <a:fillRect/>
@@ -1490,16 +1673,16 @@
           <wp:inline distB="114300" distT="114300" distL="114300" distR="114300">
             <wp:extent cx="2829002" cy="1160737"/>
             <wp:effectExtent b="0" l="0" r="0" t="0"/>
-            <wp:docPr id="1" name="image24.png"/>
-            <a:graphic>
-              <a:graphicData uri="http://schemas.openxmlformats.org/drawingml/2006/picture">
-                <pic:pic>
-                  <pic:nvPicPr>
-                    <pic:cNvPr id="0" name="image24.png"/>
-                    <pic:cNvPicPr preferRelativeResize="0"/>
-                  </pic:nvPicPr>
-                  <pic:blipFill>
-                    <a:blip r:embed="rId23"/>
+            <wp:docPr id="1" name="image17.png"/>
+            <a:graphic>
+              <a:graphicData uri="http://schemas.openxmlformats.org/drawingml/2006/picture">
+                <pic:pic>
+                  <pic:nvPicPr>
+                    <pic:cNvPr id="0" name="image17.png"/>
+                    <pic:cNvPicPr preferRelativeResize="0"/>
+                  </pic:nvPicPr>
+                  <pic:blipFill>
+                    <a:blip r:embed="rId28"/>
                     <a:srcRect b="0" l="0" r="0" t="0"/>
                     <a:stretch>
                       <a:fillRect/>
@@ -1525,16 +1708,16 @@
           <wp:inline distB="114300" distT="114300" distL="114300" distR="114300">
             <wp:extent cx="933450" cy="457200"/>
             <wp:effectExtent b="0" l="0" r="0" t="0"/>
-            <wp:docPr id="15" name="image3.png"/>
-            <a:graphic>
-              <a:graphicData uri="http://schemas.openxmlformats.org/drawingml/2006/picture">
-                <pic:pic>
-                  <pic:nvPicPr>
-                    <pic:cNvPr id="0" name="image3.png"/>
-                    <pic:cNvPicPr preferRelativeResize="0"/>
-                  </pic:nvPicPr>
-                  <pic:blipFill>
-                    <a:blip r:embed="rId24"/>
+            <wp:docPr id="25" name="image34.png"/>
+            <a:graphic>
+              <a:graphicData uri="http://schemas.openxmlformats.org/drawingml/2006/picture">
+                <pic:pic>
+                  <pic:nvPicPr>
+                    <pic:cNvPr id="0" name="image34.png"/>
+                    <pic:cNvPicPr preferRelativeResize="0"/>
+                  </pic:nvPicPr>
+                  <pic:blipFill>
+                    <a:blip r:embed="rId29"/>
                     <a:srcRect b="0" l="0" r="0" t="0"/>
                     <a:stretch>
                       <a:fillRect/>
@@ -1606,16 +1789,16 @@
           <wp:inline distB="114300" distT="114300" distL="114300" distR="114300">
             <wp:extent cx="4781550" cy="2419350"/>
             <wp:effectExtent b="0" l="0" r="0" t="0"/>
-            <wp:docPr id="25" name="image26.png"/>
-            <a:graphic>
-              <a:graphicData uri="http://schemas.openxmlformats.org/drawingml/2006/picture">
-                <pic:pic>
-                  <pic:nvPicPr>
-                    <pic:cNvPr id="0" name="image26.png"/>
-                    <pic:cNvPicPr preferRelativeResize="0"/>
-                  </pic:nvPicPr>
-                  <pic:blipFill>
-                    <a:blip r:embed="rId25"/>
+            <wp:docPr id="37" name="image28.png"/>
+            <a:graphic>
+              <a:graphicData uri="http://schemas.openxmlformats.org/drawingml/2006/picture">
+                <pic:pic>
+                  <pic:nvPicPr>
+                    <pic:cNvPr id="0" name="image28.png"/>
+                    <pic:cNvPicPr preferRelativeResize="0"/>
+                  </pic:nvPicPr>
+                  <pic:blipFill>
+                    <a:blip r:embed="rId30"/>
                     <a:srcRect b="0" l="0" r="0" t="0"/>
                     <a:stretch>
                       <a:fillRect/>
@@ -1659,7 +1842,223 @@
           <wp:inline distB="114300" distT="114300" distL="114300" distR="114300">
             <wp:extent cx="2709571" cy="1201150"/>
             <wp:effectExtent b="0" l="0" r="0" t="0"/>
-            <wp:docPr id="28" name="image25.png"/>
+            <wp:docPr id="40" name="image39.png"/>
+            <a:graphic>
+              <a:graphicData uri="http://schemas.openxmlformats.org/drawingml/2006/picture">
+                <pic:pic>
+                  <pic:nvPicPr>
+                    <pic:cNvPr id="0" name="image39.png"/>
+                    <pic:cNvPicPr preferRelativeResize="0"/>
+                  </pic:nvPicPr>
+                  <pic:blipFill>
+                    <a:blip r:embed="rId31"/>
+                    <a:srcRect b="0" l="0" r="0" t="0"/>
+                    <a:stretch>
+                      <a:fillRect/>
+                    </a:stretch>
+                  </pic:blipFill>
+                  <pic:spPr>
+                    <a:xfrm>
+                      <a:off x="0" y="0"/>
+                      <a:ext cx="2709571" cy="1201150"/>
+                    </a:xfrm>
+                    <a:prstGeom prst="rect"/>
+                    <a:ln/>
+                  </pic:spPr>
+                </pic:pic>
+              </a:graphicData>
+            </a:graphic>
+          </wp:inline>
+        </w:drawing>
+      </w:r>
+      <w:r>
+        <w:rPr/>
+        <w:drawing>
+          <wp:inline distB="114300" distT="114300" distL="114300" distR="114300">
+            <wp:extent cx="2713238" cy="1176338"/>
+            <wp:effectExtent b="0" l="0" r="0" t="0"/>
+            <wp:docPr id="26" name="image21.png"/>
+            <a:graphic>
+              <a:graphicData uri="http://schemas.openxmlformats.org/drawingml/2006/picture">
+                <pic:pic>
+                  <pic:nvPicPr>
+                    <pic:cNvPr id="0" name="image21.png"/>
+                    <pic:cNvPicPr preferRelativeResize="0"/>
+                  </pic:nvPicPr>
+                  <pic:blipFill>
+                    <a:blip r:embed="rId32"/>
+                    <a:srcRect b="0" l="0" r="0" t="0"/>
+                    <a:stretch>
+                      <a:fillRect/>
+                    </a:stretch>
+                  </pic:blipFill>
+                  <pic:spPr>
+                    <a:xfrm>
+                      <a:off x="0" y="0"/>
+                      <a:ext cx="2713238" cy="1176338"/>
+                    </a:xfrm>
+                    <a:prstGeom prst="rect"/>
+                    <a:ln/>
+                  </pic:spPr>
+                </pic:pic>
+              </a:graphicData>
+            </a:graphic>
+          </wp:inline>
+        </w:drawing>
+      </w:r>
+      <w:r>
+        <w:rPr/>
+        <w:drawing>
+          <wp:inline distB="114300" distT="114300" distL="114300" distR="114300">
+            <wp:extent cx="2719388" cy="867313"/>
+            <wp:effectExtent b="0" l="0" r="0" t="0"/>
+            <wp:docPr id="35" name="image35.png"/>
+            <a:graphic>
+              <a:graphicData uri="http://schemas.openxmlformats.org/drawingml/2006/picture">
+                <pic:pic>
+                  <pic:nvPicPr>
+                    <pic:cNvPr id="0" name="image35.png"/>
+                    <pic:cNvPicPr preferRelativeResize="0"/>
+                  </pic:nvPicPr>
+                  <pic:blipFill>
+                    <a:blip r:embed="rId33"/>
+                    <a:srcRect b="0" l="0" r="0" t="0"/>
+                    <a:stretch>
+                      <a:fillRect/>
+                    </a:stretch>
+                  </pic:blipFill>
+                  <pic:spPr>
+                    <a:xfrm>
+                      <a:off x="0" y="0"/>
+                      <a:ext cx="2719388" cy="867313"/>
+                    </a:xfrm>
+                    <a:prstGeom prst="rect"/>
+                    <a:ln/>
+                  </pic:spPr>
+                </pic:pic>
+              </a:graphicData>
+            </a:graphic>
+          </wp:inline>
+        </w:drawing>
+      </w:r>
+      <w:r>
+        <w:rPr>
+          <w:rtl w:val="0"/>
+        </w:rPr>
+      </w:r>
+    </w:p>
+    <w:p>
+      <w:pPr>
+        <w:rPr/>
+      </w:pPr>
+      <w:r>
+        <w:rPr>
+          <w:rtl w:val="0"/>
+        </w:rPr>
+      </w:r>
+    </w:p>
+    <w:p>
+      <w:pPr>
+        <w:rPr/>
+      </w:pPr>
+      <w:r>
+        <w:rPr>
+          <w:rtl w:val="0"/>
+        </w:rPr>
+      </w:r>
+    </w:p>
+    <w:p>
+      <w:pPr>
+        <w:rPr/>
+      </w:pPr>
+      <w:r>
+        <w:rPr>
+          <w:rtl w:val="0"/>
+        </w:rPr>
+        <w:t xml:space="preserve">Caso de sucesso:</w:t>
+      </w:r>
+    </w:p>
+    <w:p>
+      <w:pPr>
+        <w:rPr/>
+      </w:pPr>
+      <w:r>
+        <w:rPr/>
+        <w:drawing>
+          <wp:inline distB="114300" distT="114300" distL="114300" distR="114300">
+            <wp:extent cx="2731040" cy="1147763"/>
+            <wp:effectExtent b="0" l="0" r="0" t="0"/>
+            <wp:docPr id="33" name="image32.png"/>
+            <a:graphic>
+              <a:graphicData uri="http://schemas.openxmlformats.org/drawingml/2006/picture">
+                <pic:pic>
+                  <pic:nvPicPr>
+                    <pic:cNvPr id="0" name="image32.png"/>
+                    <pic:cNvPicPr preferRelativeResize="0"/>
+                  </pic:nvPicPr>
+                  <pic:blipFill>
+                    <a:blip r:embed="rId34"/>
+                    <a:srcRect b="0" l="0" r="0" t="0"/>
+                    <a:stretch>
+                      <a:fillRect/>
+                    </a:stretch>
+                  </pic:blipFill>
+                  <pic:spPr>
+                    <a:xfrm>
+                      <a:off x="0" y="0"/>
+                      <a:ext cx="2731040" cy="1147763"/>
+                    </a:xfrm>
+                    <a:prstGeom prst="rect"/>
+                    <a:ln/>
+                  </pic:spPr>
+                </pic:pic>
+              </a:graphicData>
+            </a:graphic>
+          </wp:inline>
+        </w:drawing>
+      </w:r>
+      <w:r>
+        <w:rPr/>
+        <w:drawing>
+          <wp:inline distB="114300" distT="114300" distL="114300" distR="114300">
+            <wp:extent cx="2728913" cy="1124203"/>
+            <wp:effectExtent b="0" l="0" r="0" t="0"/>
+            <wp:docPr id="10" name="image3.png"/>
+            <a:graphic>
+              <a:graphicData uri="http://schemas.openxmlformats.org/drawingml/2006/picture">
+                <pic:pic>
+                  <pic:nvPicPr>
+                    <pic:cNvPr id="0" name="image3.png"/>
+                    <pic:cNvPicPr preferRelativeResize="0"/>
+                  </pic:nvPicPr>
+                  <pic:blipFill>
+                    <a:blip r:embed="rId35"/>
+                    <a:srcRect b="0" l="0" r="0" t="0"/>
+                    <a:stretch>
+                      <a:fillRect/>
+                    </a:stretch>
+                  </pic:blipFill>
+                  <pic:spPr>
+                    <a:xfrm>
+                      <a:off x="0" y="0"/>
+                      <a:ext cx="2728913" cy="1124203"/>
+                    </a:xfrm>
+                    <a:prstGeom prst="rect"/>
+                    <a:ln/>
+                  </pic:spPr>
+                </pic:pic>
+              </a:graphicData>
+            </a:graphic>
+          </wp:inline>
+        </w:drawing>
+      </w:r>
+      <w:r>
+        <w:rPr/>
+        <w:drawing>
+          <wp:inline distB="114300" distT="114300" distL="114300" distR="114300">
+            <wp:extent cx="2754270" cy="846412"/>
+            <wp:effectExtent b="0" l="0" r="0" t="0"/>
+            <wp:docPr id="32" name="image25.png"/>
             <a:graphic>
               <a:graphicData uri="http://schemas.openxmlformats.org/drawingml/2006/picture">
                 <pic:pic>
@@ -1668,223 +2067,7 @@
                     <pic:cNvPicPr preferRelativeResize="0"/>
                   </pic:nvPicPr>
                   <pic:blipFill>
-                    <a:blip r:embed="rId26"/>
-                    <a:srcRect b="0" l="0" r="0" t="0"/>
-                    <a:stretch>
-                      <a:fillRect/>
-                    </a:stretch>
-                  </pic:blipFill>
-                  <pic:spPr>
-                    <a:xfrm>
-                      <a:off x="0" y="0"/>
-                      <a:ext cx="2709571" cy="1201150"/>
-                    </a:xfrm>
-                    <a:prstGeom prst="rect"/>
-                    <a:ln/>
-                  </pic:spPr>
-                </pic:pic>
-              </a:graphicData>
-            </a:graphic>
-          </wp:inline>
-        </w:drawing>
-      </w:r>
-      <w:r>
-        <w:rPr/>
-        <w:drawing>
-          <wp:inline distB="114300" distT="114300" distL="114300" distR="114300">
-            <wp:extent cx="2713238" cy="1176338"/>
-            <wp:effectExtent b="0" l="0" r="0" t="0"/>
-            <wp:docPr id="16" name="image6.png"/>
-            <a:graphic>
-              <a:graphicData uri="http://schemas.openxmlformats.org/drawingml/2006/picture">
-                <pic:pic>
-                  <pic:nvPicPr>
-                    <pic:cNvPr id="0" name="image6.png"/>
-                    <pic:cNvPicPr preferRelativeResize="0"/>
-                  </pic:nvPicPr>
-                  <pic:blipFill>
-                    <a:blip r:embed="rId27"/>
-                    <a:srcRect b="0" l="0" r="0" t="0"/>
-                    <a:stretch>
-                      <a:fillRect/>
-                    </a:stretch>
-                  </pic:blipFill>
-                  <pic:spPr>
-                    <a:xfrm>
-                      <a:off x="0" y="0"/>
-                      <a:ext cx="2713238" cy="1176338"/>
-                    </a:xfrm>
-                    <a:prstGeom prst="rect"/>
-                    <a:ln/>
-                  </pic:spPr>
-                </pic:pic>
-              </a:graphicData>
-            </a:graphic>
-          </wp:inline>
-        </w:drawing>
-      </w:r>
-      <w:r>
-        <w:rPr/>
-        <w:drawing>
-          <wp:inline distB="114300" distT="114300" distL="114300" distR="114300">
-            <wp:extent cx="2719388" cy="867313"/>
-            <wp:effectExtent b="0" l="0" r="0" t="0"/>
-            <wp:docPr id="23" name="image14.png"/>
-            <a:graphic>
-              <a:graphicData uri="http://schemas.openxmlformats.org/drawingml/2006/picture">
-                <pic:pic>
-                  <pic:nvPicPr>
-                    <pic:cNvPr id="0" name="image14.png"/>
-                    <pic:cNvPicPr preferRelativeResize="0"/>
-                  </pic:nvPicPr>
-                  <pic:blipFill>
-                    <a:blip r:embed="rId28"/>
-                    <a:srcRect b="0" l="0" r="0" t="0"/>
-                    <a:stretch>
-                      <a:fillRect/>
-                    </a:stretch>
-                  </pic:blipFill>
-                  <pic:spPr>
-                    <a:xfrm>
-                      <a:off x="0" y="0"/>
-                      <a:ext cx="2719388" cy="867313"/>
-                    </a:xfrm>
-                    <a:prstGeom prst="rect"/>
-                    <a:ln/>
-                  </pic:spPr>
-                </pic:pic>
-              </a:graphicData>
-            </a:graphic>
-          </wp:inline>
-        </w:drawing>
-      </w:r>
-      <w:r>
-        <w:rPr>
-          <w:rtl w:val="0"/>
-        </w:rPr>
-      </w:r>
-    </w:p>
-    <w:p>
-      <w:pPr>
-        <w:rPr/>
-      </w:pPr>
-      <w:r>
-        <w:rPr>
-          <w:rtl w:val="0"/>
-        </w:rPr>
-      </w:r>
-    </w:p>
-    <w:p>
-      <w:pPr>
-        <w:rPr/>
-      </w:pPr>
-      <w:r>
-        <w:rPr>
-          <w:rtl w:val="0"/>
-        </w:rPr>
-      </w:r>
-    </w:p>
-    <w:p>
-      <w:pPr>
-        <w:rPr/>
-      </w:pPr>
-      <w:r>
-        <w:rPr>
-          <w:rtl w:val="0"/>
-        </w:rPr>
-        <w:t xml:space="preserve">Caso de sucesso:</w:t>
-      </w:r>
-    </w:p>
-    <w:p>
-      <w:pPr>
-        <w:rPr/>
-      </w:pPr>
-      <w:r>
-        <w:rPr/>
-        <w:drawing>
-          <wp:inline distB="114300" distT="114300" distL="114300" distR="114300">
-            <wp:extent cx="2731040" cy="1147763"/>
-            <wp:effectExtent b="0" l="0" r="0" t="0"/>
-            <wp:docPr id="21" name="image18.png"/>
-            <a:graphic>
-              <a:graphicData uri="http://schemas.openxmlformats.org/drawingml/2006/picture">
-                <pic:pic>
-                  <pic:nvPicPr>
-                    <pic:cNvPr id="0" name="image18.png"/>
-                    <pic:cNvPicPr preferRelativeResize="0"/>
-                  </pic:nvPicPr>
-                  <pic:blipFill>
-                    <a:blip r:embed="rId29"/>
-                    <a:srcRect b="0" l="0" r="0" t="0"/>
-                    <a:stretch>
-                      <a:fillRect/>
-                    </a:stretch>
-                  </pic:blipFill>
-                  <pic:spPr>
-                    <a:xfrm>
-                      <a:off x="0" y="0"/>
-                      <a:ext cx="2731040" cy="1147763"/>
-                    </a:xfrm>
-                    <a:prstGeom prst="rect"/>
-                    <a:ln/>
-                  </pic:spPr>
-                </pic:pic>
-              </a:graphicData>
-            </a:graphic>
-          </wp:inline>
-        </w:drawing>
-      </w:r>
-      <w:r>
-        <w:rPr/>
-        <w:drawing>
-          <wp:inline distB="114300" distT="114300" distL="114300" distR="114300">
-            <wp:extent cx="2728913" cy="1124203"/>
-            <wp:effectExtent b="0" l="0" r="0" t="0"/>
-            <wp:docPr id="6" name="image12.png"/>
-            <a:graphic>
-              <a:graphicData uri="http://schemas.openxmlformats.org/drawingml/2006/picture">
-                <pic:pic>
-                  <pic:nvPicPr>
-                    <pic:cNvPr id="0" name="image12.png"/>
-                    <pic:cNvPicPr preferRelativeResize="0"/>
-                  </pic:nvPicPr>
-                  <pic:blipFill>
-                    <a:blip r:embed="rId30"/>
-                    <a:srcRect b="0" l="0" r="0" t="0"/>
-                    <a:stretch>
-                      <a:fillRect/>
-                    </a:stretch>
-                  </pic:blipFill>
-                  <pic:spPr>
-                    <a:xfrm>
-                      <a:off x="0" y="0"/>
-                      <a:ext cx="2728913" cy="1124203"/>
-                    </a:xfrm>
-                    <a:prstGeom prst="rect"/>
-                    <a:ln/>
-                  </pic:spPr>
-                </pic:pic>
-              </a:graphicData>
-            </a:graphic>
-          </wp:inline>
-        </w:drawing>
-      </w:r>
-      <w:r>
-        <w:rPr/>
-        <w:drawing>
-          <wp:inline distB="114300" distT="114300" distL="114300" distR="114300">
-            <wp:extent cx="2754270" cy="846412"/>
-            <wp:effectExtent b="0" l="0" r="0" t="0"/>
-            <wp:docPr id="20" name="image11.png"/>
-            <a:graphic>
-              <a:graphicData uri="http://schemas.openxmlformats.org/drawingml/2006/picture">
-                <pic:pic>
-                  <pic:nvPicPr>
-                    <pic:cNvPr id="0" name="image11.png"/>
-                    <pic:cNvPicPr preferRelativeResize="0"/>
-                  </pic:nvPicPr>
-                  <pic:blipFill>
-                    <a:blip r:embed="rId31"/>
+                    <a:blip r:embed="rId36"/>
                     <a:srcRect b="0" l="0" r="0" t="0"/>
                     <a:stretch>
                       <a:fillRect/>
@@ -1999,27 +2182,316 @@
     </w:p>
     <w:p>
       <w:pPr>
-        <w:rPr/>
-      </w:pPr>
-      <w:r>
-        <w:rPr>
-          <w:rtl w:val="0"/>
-        </w:rPr>
-      </w:r>
-    </w:p>
-    <w:p>
-      <w:pPr>
-        <w:spacing w:after="240" w:before="240" w:lineRule="auto"/>
-        <w:rPr>
-          <w:rFonts w:ascii="Calibri" w:cs="Calibri" w:eastAsia="Calibri" w:hAnsi="Calibri"/>
-        </w:rPr>
-      </w:pPr>
-      <w:r>
-        <w:rPr>
-          <w:rFonts w:ascii="Calibri" w:cs="Calibri" w:eastAsia="Calibri" w:hAnsi="Calibri"/>
-          <w:rtl w:val="0"/>
-        </w:rPr>
-        <w:t xml:space="preserve">Cole o print aqui.</w:t>
+        <w:spacing w:after="240" w:before="240" w:lineRule="auto"/>
+        <w:rPr/>
+      </w:pPr>
+      <w:r>
+        <w:rPr>
+          <w:rtl w:val="0"/>
+        </w:rPr>
+        <w:t xml:space="preserve">Colocando fundo e título no html:</w:t>
+      </w:r>
+    </w:p>
+    <w:p>
+      <w:pPr>
+        <w:spacing w:after="240" w:before="240" w:lineRule="auto"/>
+        <w:rPr/>
+      </w:pPr>
+      <w:r>
+        <w:rPr/>
+        <w:drawing>
+          <wp:inline distB="114300" distT="114300" distL="114300" distR="114300">
+            <wp:extent cx="2609850" cy="542925"/>
+            <wp:effectExtent b="0" l="0" r="0" t="0"/>
+            <wp:docPr id="14" name="image6.png"/>
+            <a:graphic>
+              <a:graphicData uri="http://schemas.openxmlformats.org/drawingml/2006/picture">
+                <pic:pic>
+                  <pic:nvPicPr>
+                    <pic:cNvPr id="0" name="image6.png"/>
+                    <pic:cNvPicPr preferRelativeResize="0"/>
+                  </pic:nvPicPr>
+                  <pic:blipFill>
+                    <a:blip r:embed="rId37"/>
+                    <a:srcRect b="0" l="0" r="0" t="0"/>
+                    <a:stretch>
+                      <a:fillRect/>
+                    </a:stretch>
+                  </pic:blipFill>
+                  <pic:spPr>
+                    <a:xfrm>
+                      <a:off x="0" y="0"/>
+                      <a:ext cx="2609850" cy="542925"/>
+                    </a:xfrm>
+                    <a:prstGeom prst="rect"/>
+                    <a:ln/>
+                  </pic:spPr>
+                </pic:pic>
+              </a:graphicData>
+            </a:graphic>
+          </wp:inline>
+        </w:drawing>
+      </w:r>
+      <w:r>
+        <w:rPr>
+          <w:rtl w:val="0"/>
+        </w:rPr>
+      </w:r>
+    </w:p>
+    <w:p>
+      <w:pPr>
+        <w:spacing w:after="240" w:before="240" w:lineRule="auto"/>
+        <w:rPr/>
+      </w:pPr>
+      <w:r>
+        <w:rPr>
+          <w:rtl w:val="0"/>
+        </w:rPr>
+        <w:t xml:space="preserve">Nosso arquivo .js externo:</w:t>
+      </w:r>
+    </w:p>
+    <w:p>
+      <w:pPr>
+        <w:spacing w:after="240" w:before="240" w:lineRule="auto"/>
+        <w:rPr/>
+      </w:pPr>
+      <w:r>
+        <w:rPr/>
+        <w:drawing>
+          <wp:inline distB="114300" distT="114300" distL="114300" distR="114300">
+            <wp:extent cx="4914900" cy="704850"/>
+            <wp:effectExtent b="0" l="0" r="0" t="0"/>
+            <wp:docPr id="15" name="image15.png"/>
+            <a:graphic>
+              <a:graphicData uri="http://schemas.openxmlformats.org/drawingml/2006/picture">
+                <pic:pic>
+                  <pic:nvPicPr>
+                    <pic:cNvPr id="0" name="image15.png"/>
+                    <pic:cNvPicPr preferRelativeResize="0"/>
+                  </pic:nvPicPr>
+                  <pic:blipFill>
+                    <a:blip r:embed="rId38"/>
+                    <a:srcRect b="0" l="0" r="0" t="0"/>
+                    <a:stretch>
+                      <a:fillRect/>
+                    </a:stretch>
+                  </pic:blipFill>
+                  <pic:spPr>
+                    <a:xfrm>
+                      <a:off x="0" y="0"/>
+                      <a:ext cx="4914900" cy="704850"/>
+                    </a:xfrm>
+                    <a:prstGeom prst="rect"/>
+                    <a:ln/>
+                  </pic:spPr>
+                </pic:pic>
+              </a:graphicData>
+            </a:graphic>
+          </wp:inline>
+        </w:drawing>
+      </w:r>
+      <w:r>
+        <w:rPr>
+          <w:rtl w:val="0"/>
+        </w:rPr>
+      </w:r>
+    </w:p>
+    <w:p>
+      <w:pPr>
+        <w:spacing w:after="240" w:before="240" w:lineRule="auto"/>
+        <w:rPr/>
+      </w:pPr>
+      <w:r>
+        <w:rPr>
+          <w:rtl w:val="0"/>
+        </w:rPr>
+        <w:t xml:space="preserve">Resultado:</w:t>
+      </w:r>
+    </w:p>
+    <w:p>
+      <w:pPr>
+        <w:spacing w:after="240" w:before="240" w:lineRule="auto"/>
+        <w:rPr/>
+      </w:pPr>
+      <w:r>
+        <w:rPr/>
+        <w:drawing>
+          <wp:inline distB="114300" distT="114300" distL="114300" distR="114300">
+            <wp:extent cx="2528888" cy="988490"/>
+            <wp:effectExtent b="0" l="0" r="0" t="0"/>
+            <wp:docPr id="13" name="image13.png"/>
+            <a:graphic>
+              <a:graphicData uri="http://schemas.openxmlformats.org/drawingml/2006/picture">
+                <pic:pic>
+                  <pic:nvPicPr>
+                    <pic:cNvPr id="0" name="image13.png"/>
+                    <pic:cNvPicPr preferRelativeResize="0"/>
+                  </pic:nvPicPr>
+                  <pic:blipFill>
+                    <a:blip r:embed="rId39"/>
+                    <a:srcRect b="0" l="0" r="0" t="0"/>
+                    <a:stretch>
+                      <a:fillRect/>
+                    </a:stretch>
+                  </pic:blipFill>
+                  <pic:spPr>
+                    <a:xfrm>
+                      <a:off x="0" y="0"/>
+                      <a:ext cx="2528888" cy="988490"/>
+                    </a:xfrm>
+                    <a:prstGeom prst="rect"/>
+                    <a:ln/>
+                  </pic:spPr>
+                </pic:pic>
+              </a:graphicData>
+            </a:graphic>
+          </wp:inline>
+        </w:drawing>
+      </w:r>
+      <w:r>
+        <w:rPr/>
+        <w:drawing>
+          <wp:inline distB="114300" distT="114300" distL="114300" distR="114300">
+            <wp:extent cx="2519363" cy="985135"/>
+            <wp:effectExtent b="0" l="0" r="0" t="0"/>
+            <wp:docPr id="18" name="image27.png"/>
+            <a:graphic>
+              <a:graphicData uri="http://schemas.openxmlformats.org/drawingml/2006/picture">
+                <pic:pic>
+                  <pic:nvPicPr>
+                    <pic:cNvPr id="0" name="image27.png"/>
+                    <pic:cNvPicPr preferRelativeResize="0"/>
+                  </pic:nvPicPr>
+                  <pic:blipFill>
+                    <a:blip r:embed="rId40"/>
+                    <a:srcRect b="0" l="0" r="0" t="0"/>
+                    <a:stretch>
+                      <a:fillRect/>
+                    </a:stretch>
+                  </pic:blipFill>
+                  <pic:spPr>
+                    <a:xfrm>
+                      <a:off x="0" y="0"/>
+                      <a:ext cx="2519363" cy="985135"/>
+                    </a:xfrm>
+                    <a:prstGeom prst="rect"/>
+                    <a:ln/>
+                  </pic:spPr>
+                </pic:pic>
+              </a:graphicData>
+            </a:graphic>
+          </wp:inline>
+        </w:drawing>
+      </w:r>
+      <w:r>
+        <w:rPr/>
+        <w:drawing>
+          <wp:inline distB="114300" distT="114300" distL="114300" distR="114300">
+            <wp:extent cx="2519363" cy="1000212"/>
+            <wp:effectExtent b="0" l="0" r="0" t="0"/>
+            <wp:docPr id="31" name="image40.png"/>
+            <a:graphic>
+              <a:graphicData uri="http://schemas.openxmlformats.org/drawingml/2006/picture">
+                <pic:pic>
+                  <pic:nvPicPr>
+                    <pic:cNvPr id="0" name="image40.png"/>
+                    <pic:cNvPicPr preferRelativeResize="0"/>
+                  </pic:nvPicPr>
+                  <pic:blipFill>
+                    <a:blip r:embed="rId41"/>
+                    <a:srcRect b="0" l="0" r="0" t="0"/>
+                    <a:stretch>
+                      <a:fillRect/>
+                    </a:stretch>
+                  </pic:blipFill>
+                  <pic:spPr>
+                    <a:xfrm>
+                      <a:off x="0" y="0"/>
+                      <a:ext cx="2519363" cy="1000212"/>
+                    </a:xfrm>
+                    <a:prstGeom prst="rect"/>
+                    <a:ln/>
+                  </pic:spPr>
+                </pic:pic>
+              </a:graphicData>
+            </a:graphic>
+          </wp:inline>
+        </w:drawing>
+      </w:r>
+      <w:r>
+        <w:rPr/>
+        <w:drawing>
+          <wp:inline distB="114300" distT="114300" distL="114300" distR="114300">
+            <wp:extent cx="2643188" cy="1049372"/>
+            <wp:effectExtent b="0" l="0" r="0" t="0"/>
+            <wp:docPr id="5" name="image19.png"/>
+            <a:graphic>
+              <a:graphicData uri="http://schemas.openxmlformats.org/drawingml/2006/picture">
+                <pic:pic>
+                  <pic:nvPicPr>
+                    <pic:cNvPr id="0" name="image19.png"/>
+                    <pic:cNvPicPr preferRelativeResize="0"/>
+                  </pic:nvPicPr>
+                  <pic:blipFill>
+                    <a:blip r:embed="rId42"/>
+                    <a:srcRect b="0" l="0" r="0" t="0"/>
+                    <a:stretch>
+                      <a:fillRect/>
+                    </a:stretch>
+                  </pic:blipFill>
+                  <pic:spPr>
+                    <a:xfrm>
+                      <a:off x="0" y="0"/>
+                      <a:ext cx="2643188" cy="1049372"/>
+                    </a:xfrm>
+                    <a:prstGeom prst="rect"/>
+                    <a:ln/>
+                  </pic:spPr>
+                </pic:pic>
+              </a:graphicData>
+            </a:graphic>
+          </wp:inline>
+        </w:drawing>
+      </w:r>
+      <w:r>
+        <w:rPr/>
+        <w:drawing>
+          <wp:inline distB="114300" distT="114300" distL="114300" distR="114300">
+            <wp:extent cx="1466850" cy="1657350"/>
+            <wp:effectExtent b="0" l="0" r="0" t="0"/>
+            <wp:docPr id="22" name="image20.png"/>
+            <a:graphic>
+              <a:graphicData uri="http://schemas.openxmlformats.org/drawingml/2006/picture">
+                <pic:pic>
+                  <pic:nvPicPr>
+                    <pic:cNvPr id="0" name="image20.png"/>
+                    <pic:cNvPicPr preferRelativeResize="0"/>
+                  </pic:nvPicPr>
+                  <pic:blipFill>
+                    <a:blip r:embed="rId43"/>
+                    <a:srcRect b="0" l="0" r="0" t="0"/>
+                    <a:stretch>
+                      <a:fillRect/>
+                    </a:stretch>
+                  </pic:blipFill>
+                  <pic:spPr>
+                    <a:xfrm>
+                      <a:off x="0" y="0"/>
+                      <a:ext cx="1466850" cy="1657350"/>
+                    </a:xfrm>
+                    <a:prstGeom prst="rect"/>
+                    <a:ln/>
+                  </pic:spPr>
+                </pic:pic>
+              </a:graphicData>
+            </a:graphic>
+          </wp:inline>
+        </w:drawing>
+      </w:r>
+      <w:r>
+        <w:rPr>
+          <w:rtl w:val="0"/>
+        </w:rPr>
       </w:r>
     </w:p>
     <w:p>
@@ -2064,16 +2536,16 @@
           <wp:inline distB="114300" distT="114300" distL="114300" distR="114300">
             <wp:extent cx="3724275" cy="762000"/>
             <wp:effectExtent b="0" l="0" r="0" t="0"/>
-            <wp:docPr id="17" name="image1.png"/>
-            <a:graphic>
-              <a:graphicData uri="http://schemas.openxmlformats.org/drawingml/2006/picture">
-                <pic:pic>
-                  <pic:nvPicPr>
-                    <pic:cNvPr id="0" name="image1.png"/>
-                    <pic:cNvPicPr preferRelativeResize="0"/>
-                  </pic:nvPicPr>
-                  <pic:blipFill>
-                    <a:blip r:embed="rId32"/>
+            <wp:docPr id="27" name="image11.png"/>
+            <a:graphic>
+              <a:graphicData uri="http://schemas.openxmlformats.org/drawingml/2006/picture">
+                <pic:pic>
+                  <pic:nvPicPr>
+                    <pic:cNvPr id="0" name="image11.png"/>
+                    <pic:cNvPicPr preferRelativeResize="0"/>
+                  </pic:nvPicPr>
+                  <pic:blipFill>
+                    <a:blip r:embed="rId44"/>
                     <a:srcRect b="0" l="0" r="0" t="0"/>
                     <a:stretch>
                       <a:fillRect/>
@@ -2110,16 +2582,16 @@
           <wp:inline distB="114300" distT="114300" distL="114300" distR="114300">
             <wp:extent cx="3852863" cy="1125036"/>
             <wp:effectExtent b="0" l="0" r="0" t="0"/>
-            <wp:docPr id="22" name="image21.png"/>
-            <a:graphic>
-              <a:graphicData uri="http://schemas.openxmlformats.org/drawingml/2006/picture">
-                <pic:pic>
-                  <pic:nvPicPr>
-                    <pic:cNvPr id="0" name="image21.png"/>
-                    <pic:cNvPicPr preferRelativeResize="0"/>
-                  </pic:nvPicPr>
-                  <pic:blipFill>
-                    <a:blip r:embed="rId33"/>
+            <wp:docPr id="34" name="image22.png"/>
+            <a:graphic>
+              <a:graphicData uri="http://schemas.openxmlformats.org/drawingml/2006/picture">
+                <pic:pic>
+                  <pic:nvPicPr>
+                    <pic:cNvPr id="0" name="image22.png"/>
+                    <pic:cNvPicPr preferRelativeResize="0"/>
+                  </pic:nvPicPr>
+                  <pic:blipFill>
+                    <a:blip r:embed="rId45"/>
                     <a:srcRect b="0" l="0" r="0" t="0"/>
                     <a:stretch>
                       <a:fillRect/>

</xml_diff>

<commit_message>
Exercicios 6 e 9
</commit_message>
<xml_diff>
--- a/Resultado.docx
+++ b/Resultado.docx
@@ -700,12 +700,12 @@
           <wp:inline distB="114300" distT="114300" distL="114300" distR="114300">
             <wp:extent cx="5419725" cy="1704975"/>
             <wp:effectExtent b="0" l="0" r="0" t="0"/>
-            <wp:docPr id="29" name="image31.png"/>
-            <a:graphic>
-              <a:graphicData uri="http://schemas.openxmlformats.org/drawingml/2006/picture">
-                <pic:pic>
-                  <pic:nvPicPr>
-                    <pic:cNvPr id="0" name="image31.png"/>
+            <wp:docPr id="32" name="image41.png"/>
+            <a:graphic>
+              <a:graphicData uri="http://schemas.openxmlformats.org/drawingml/2006/picture">
+                <pic:pic>
+                  <pic:nvPicPr>
+                    <pic:cNvPr id="0" name="image41.png"/>
                     <pic:cNvPicPr preferRelativeResize="0"/>
                   </pic:nvPicPr>
                   <pic:blipFill>
@@ -746,12 +746,12 @@
           <wp:inline distB="114300" distT="114300" distL="114300" distR="114300">
             <wp:extent cx="2832343" cy="1166813"/>
             <wp:effectExtent b="0" l="0" r="0" t="0"/>
-            <wp:docPr id="2" name="image29.png"/>
-            <a:graphic>
-              <a:graphicData uri="http://schemas.openxmlformats.org/drawingml/2006/picture">
-                <pic:pic>
-                  <pic:nvPicPr>
-                    <pic:cNvPr id="0" name="image29.png"/>
+            <wp:docPr id="2" name="image22.png"/>
+            <a:graphic>
+              <a:graphicData uri="http://schemas.openxmlformats.org/drawingml/2006/picture">
+                <pic:pic>
+                  <pic:nvPicPr>
+                    <pic:cNvPr id="0" name="image22.png"/>
                     <pic:cNvPicPr preferRelativeResize="0"/>
                   </pic:nvPicPr>
                   <pic:blipFill>
@@ -781,12 +781,12 @@
           <wp:inline distB="114300" distT="114300" distL="114300" distR="114300">
             <wp:extent cx="1219200" cy="609600"/>
             <wp:effectExtent b="0" l="0" r="0" t="0"/>
-            <wp:docPr id="9" name="image7.png"/>
-            <a:graphic>
-              <a:graphicData uri="http://schemas.openxmlformats.org/drawingml/2006/picture">
-                <pic:pic>
-                  <pic:nvPicPr>
-                    <pic:cNvPr id="0" name="image7.png"/>
+            <wp:docPr id="10" name="image1.png"/>
+            <a:graphic>
+              <a:graphicData uri="http://schemas.openxmlformats.org/drawingml/2006/picture">
+                <pic:pic>
+                  <pic:nvPicPr>
+                    <pic:cNvPr id="0" name="image1.png"/>
                     <pic:cNvPicPr preferRelativeResize="0"/>
                   </pic:nvPicPr>
                   <pic:blipFill>
@@ -827,12 +827,12 @@
           <wp:inline distB="114300" distT="114300" distL="114300" distR="114300">
             <wp:extent cx="3202911" cy="1271588"/>
             <wp:effectExtent b="0" l="0" r="0" t="0"/>
-            <wp:docPr id="4" name="image12.png"/>
-            <a:graphic>
-              <a:graphicData uri="http://schemas.openxmlformats.org/drawingml/2006/picture">
-                <pic:pic>
-                  <pic:nvPicPr>
-                    <pic:cNvPr id="0" name="image12.png"/>
+            <wp:docPr id="5" name="image23.png"/>
+            <a:graphic>
+              <a:graphicData uri="http://schemas.openxmlformats.org/drawingml/2006/picture">
+                <pic:pic>
+                  <pic:nvPicPr>
+                    <pic:cNvPr id="0" name="image23.png"/>
                     <pic:cNvPicPr preferRelativeResize="0"/>
                   </pic:nvPicPr>
                   <pic:blipFill>
@@ -862,12 +862,12 @@
           <wp:inline distB="114300" distT="114300" distL="114300" distR="114300">
             <wp:extent cx="933450" cy="590550"/>
             <wp:effectExtent b="0" l="0" r="0" t="0"/>
-            <wp:docPr id="21" name="image18.png"/>
-            <a:graphic>
-              <a:graphicData uri="http://schemas.openxmlformats.org/drawingml/2006/picture">
-                <pic:pic>
-                  <pic:nvPicPr>
-                    <pic:cNvPr id="0" name="image18.png"/>
+            <wp:docPr id="23" name="image42.png"/>
+            <a:graphic>
+              <a:graphicData uri="http://schemas.openxmlformats.org/drawingml/2006/picture">
+                <pic:pic>
+                  <pic:nvPicPr>
+                    <pic:cNvPr id="0" name="image42.png"/>
                     <pic:cNvPicPr preferRelativeResize="0"/>
                   </pic:nvPicPr>
                   <pic:blipFill>
@@ -939,12 +939,12 @@
           <wp:inline distB="114300" distT="114300" distL="114300" distR="114300">
             <wp:extent cx="4619625" cy="2647950"/>
             <wp:effectExtent b="0" l="0" r="0" t="0"/>
-            <wp:docPr id="20" name="image8.png"/>
-            <a:graphic>
-              <a:graphicData uri="http://schemas.openxmlformats.org/drawingml/2006/picture">
-                <pic:pic>
-                  <pic:nvPicPr>
-                    <pic:cNvPr id="0" name="image8.png"/>
+            <wp:docPr id="22" name="image15.png"/>
+            <a:graphic>
+              <a:graphicData uri="http://schemas.openxmlformats.org/drawingml/2006/picture">
+                <pic:pic>
+                  <pic:nvPicPr>
+                    <pic:cNvPr id="0" name="image15.png"/>
                     <pic:cNvPicPr preferRelativeResize="0"/>
                   </pic:nvPicPr>
                   <pic:blipFill>
@@ -985,12 +985,12 @@
           <wp:inline distB="114300" distT="114300" distL="114300" distR="114300">
             <wp:extent cx="2747963" cy="1173799"/>
             <wp:effectExtent b="0" l="0" r="0" t="0"/>
-            <wp:docPr id="8" name="image16.png"/>
-            <a:graphic>
-              <a:graphicData uri="http://schemas.openxmlformats.org/drawingml/2006/picture">
-                <pic:pic>
-                  <pic:nvPicPr>
-                    <pic:cNvPr id="0" name="image16.png"/>
+            <wp:docPr id="9" name="image14.png"/>
+            <a:graphic>
+              <a:graphicData uri="http://schemas.openxmlformats.org/drawingml/2006/picture">
+                <pic:pic>
+                  <pic:nvPicPr>
+                    <pic:cNvPr id="0" name="image14.png"/>
                     <pic:cNvPicPr preferRelativeResize="0"/>
                   </pic:nvPicPr>
                   <pic:blipFill>
@@ -1020,12 +1020,12 @@
           <wp:inline distB="114300" distT="114300" distL="114300" distR="114300">
             <wp:extent cx="2778568" cy="1131339"/>
             <wp:effectExtent b="0" l="0" r="0" t="0"/>
-            <wp:docPr id="36" name="image36.png"/>
-            <a:graphic>
-              <a:graphicData uri="http://schemas.openxmlformats.org/drawingml/2006/picture">
-                <pic:pic>
-                  <pic:nvPicPr>
-                    <pic:cNvPr id="0" name="image36.png"/>
+            <wp:docPr id="40" name="image37.png"/>
+            <a:graphic>
+              <a:graphicData uri="http://schemas.openxmlformats.org/drawingml/2006/picture">
+                <pic:pic>
+                  <pic:nvPicPr>
+                    <pic:cNvPr id="0" name="image37.png"/>
                     <pic:cNvPicPr preferRelativeResize="0"/>
                   </pic:nvPicPr>
                   <pic:blipFill>
@@ -1066,12 +1066,12 @@
           <wp:inline distB="114300" distT="114300" distL="114300" distR="114300">
             <wp:extent cx="2824163" cy="668649"/>
             <wp:effectExtent b="0" l="0" r="0" t="0"/>
-            <wp:docPr id="12" name="image10.png"/>
-            <a:graphic>
-              <a:graphicData uri="http://schemas.openxmlformats.org/drawingml/2006/picture">
-                <pic:pic>
-                  <pic:nvPicPr>
-                    <pic:cNvPr id="0" name="image10.png"/>
+            <wp:docPr id="13" name="image3.png"/>
+            <a:graphic>
+              <a:graphicData uri="http://schemas.openxmlformats.org/drawingml/2006/picture">
+                <pic:pic>
+                  <pic:nvPicPr>
+                    <pic:cNvPr id="0" name="image3.png"/>
                     <pic:cNvPicPr preferRelativeResize="0"/>
                   </pic:nvPicPr>
                   <pic:blipFill>
@@ -1112,12 +1112,12 @@
           <wp:inline distB="114300" distT="114300" distL="114300" distR="114300">
             <wp:extent cx="2695614" cy="1110486"/>
             <wp:effectExtent b="0" l="0" r="0" t="0"/>
-            <wp:docPr id="28" name="image33.png"/>
-            <a:graphic>
-              <a:graphicData uri="http://schemas.openxmlformats.org/drawingml/2006/picture">
-                <pic:pic>
-                  <pic:nvPicPr>
-                    <pic:cNvPr id="0" name="image33.png"/>
+            <wp:docPr id="31" name="image32.png"/>
+            <a:graphic>
+              <a:graphicData uri="http://schemas.openxmlformats.org/drawingml/2006/picture">
+                <pic:pic>
+                  <pic:nvPicPr>
+                    <pic:cNvPr id="0" name="image32.png"/>
                     <pic:cNvPicPr preferRelativeResize="0"/>
                   </pic:nvPicPr>
                   <pic:blipFill>
@@ -1147,12 +1147,12 @@
           <wp:inline distB="114300" distT="114300" distL="114300" distR="114300">
             <wp:extent cx="2723309" cy="1108839"/>
             <wp:effectExtent b="0" l="0" r="0" t="0"/>
-            <wp:docPr id="24" name="image26.png"/>
-            <a:graphic>
-              <a:graphicData uri="http://schemas.openxmlformats.org/drawingml/2006/picture">
-                <pic:pic>
-                  <pic:nvPicPr>
-                    <pic:cNvPr id="0" name="image26.png"/>
+            <wp:docPr id="27" name="image20.png"/>
+            <a:graphic>
+              <a:graphicData uri="http://schemas.openxmlformats.org/drawingml/2006/picture">
+                <pic:pic>
+                  <pic:nvPicPr>
+                    <pic:cNvPr id="0" name="image20.png"/>
                     <pic:cNvPicPr preferRelativeResize="0"/>
                   </pic:nvPicPr>
                   <pic:blipFill>
@@ -1193,12 +1193,12 @@
           <wp:inline distB="114300" distT="114300" distL="114300" distR="114300">
             <wp:extent cx="3069092" cy="456710"/>
             <wp:effectExtent b="0" l="0" r="0" t="0"/>
-            <wp:docPr id="3" name="image2.png"/>
-            <a:graphic>
-              <a:graphicData uri="http://schemas.openxmlformats.org/drawingml/2006/picture">
-                <pic:pic>
-                  <pic:nvPicPr>
-                    <pic:cNvPr id="0" name="image2.png"/>
+            <wp:docPr id="3" name="image5.png"/>
+            <a:graphic>
+              <a:graphicData uri="http://schemas.openxmlformats.org/drawingml/2006/picture">
+                <pic:pic>
+                  <pic:nvPicPr>
+                    <pic:cNvPr id="0" name="image5.png"/>
                     <pic:cNvPicPr preferRelativeResize="0"/>
                   </pic:nvPicPr>
                   <pic:blipFill>
@@ -1243,12 +1243,12 @@
           <wp:inline distB="114300" distT="114300" distL="114300" distR="114300">
             <wp:extent cx="2814161" cy="1176338"/>
             <wp:effectExtent b="0" l="0" r="0" t="0"/>
-            <wp:docPr id="16" name="image24.png"/>
-            <a:graphic>
-              <a:graphicData uri="http://schemas.openxmlformats.org/drawingml/2006/picture">
-                <pic:pic>
-                  <pic:nvPicPr>
-                    <pic:cNvPr id="0" name="image24.png"/>
+            <wp:docPr id="18" name="image17.png"/>
+            <a:graphic>
+              <a:graphicData uri="http://schemas.openxmlformats.org/drawingml/2006/picture">
+                <pic:pic>
+                  <pic:nvPicPr>
+                    <pic:cNvPr id="0" name="image17.png"/>
                     <pic:cNvPicPr preferRelativeResize="0"/>
                   </pic:nvPicPr>
                   <pic:blipFill>
@@ -1280,12 +1280,12 @@
           <wp:inline distB="114300" distT="114300" distL="114300" distR="114300">
             <wp:extent cx="2814638" cy="1151034"/>
             <wp:effectExtent b="0" l="0" r="0" t="0"/>
-            <wp:docPr id="23" name="image23.png"/>
-            <a:graphic>
-              <a:graphicData uri="http://schemas.openxmlformats.org/drawingml/2006/picture">
-                <pic:pic>
-                  <pic:nvPicPr>
-                    <pic:cNvPr id="0" name="image23.png"/>
+            <wp:docPr id="25" name="image25.png"/>
+            <a:graphic>
+              <a:graphicData uri="http://schemas.openxmlformats.org/drawingml/2006/picture">
+                <pic:pic>
+                  <pic:nvPicPr>
+                    <pic:cNvPr id="0" name="image25.png"/>
                     <pic:cNvPicPr preferRelativeResize="0"/>
                   </pic:nvPicPr>
                   <pic:blipFill>
@@ -1317,12 +1317,12 @@
           <wp:inline distB="114300" distT="114300" distL="114300" distR="114300">
             <wp:extent cx="3314700" cy="476250"/>
             <wp:effectExtent b="0" l="0" r="0" t="0"/>
-            <wp:docPr id="39" name="image30.png"/>
-            <a:graphic>
-              <a:graphicData uri="http://schemas.openxmlformats.org/drawingml/2006/picture">
-                <pic:pic>
-                  <pic:nvPicPr>
-                    <pic:cNvPr id="0" name="image30.png"/>
+            <wp:docPr id="43" name="image29.png"/>
+            <a:graphic>
+              <a:graphicData uri="http://schemas.openxmlformats.org/drawingml/2006/picture">
+                <pic:pic>
+                  <pic:nvPicPr>
+                    <pic:cNvPr id="0" name="image29.png"/>
                     <pic:cNvPicPr preferRelativeResize="0"/>
                   </pic:nvPicPr>
                   <pic:blipFill>
@@ -1384,12 +1384,12 @@
           <wp:inline distB="114300" distT="114300" distL="114300" distR="114300">
             <wp:extent cx="3095625" cy="2438400"/>
             <wp:effectExtent b="0" l="0" r="0" t="0"/>
-            <wp:docPr id="7" name="image9.png"/>
-            <a:graphic>
-              <a:graphicData uri="http://schemas.openxmlformats.org/drawingml/2006/picture">
-                <pic:pic>
-                  <pic:nvPicPr>
-                    <pic:cNvPr id="0" name="image9.png"/>
+            <wp:docPr id="8" name="image6.png"/>
+            <a:graphic>
+              <a:graphicData uri="http://schemas.openxmlformats.org/drawingml/2006/picture">
+                <pic:pic>
+                  <pic:nvPicPr>
+                    <pic:cNvPr id="0" name="image6.png"/>
                     <pic:cNvPicPr preferRelativeResize="0"/>
                   </pic:nvPicPr>
                   <pic:blipFill>
@@ -1430,12 +1430,12 @@
           <wp:inline distB="114300" distT="114300" distL="114300" distR="114300">
             <wp:extent cx="2822602" cy="1158111"/>
             <wp:effectExtent b="0" l="0" r="0" t="0"/>
-            <wp:docPr id="30" name="image37.png"/>
-            <a:graphic>
-              <a:graphicData uri="http://schemas.openxmlformats.org/drawingml/2006/picture">
-                <pic:pic>
-                  <pic:nvPicPr>
-                    <pic:cNvPr id="0" name="image37.png"/>
+            <wp:docPr id="33" name="image31.png"/>
+            <a:graphic>
+              <a:graphicData uri="http://schemas.openxmlformats.org/drawingml/2006/picture">
+                <pic:pic>
+                  <pic:nvPicPr>
+                    <pic:cNvPr id="0" name="image31.png"/>
                     <pic:cNvPicPr preferRelativeResize="0"/>
                   </pic:nvPicPr>
                   <pic:blipFill>
@@ -1465,12 +1465,12 @@
           <wp:inline distB="114300" distT="114300" distL="114300" distR="114300">
             <wp:extent cx="1104900" cy="609600"/>
             <wp:effectExtent b="0" l="0" r="0" t="0"/>
-            <wp:docPr id="11" name="image5.png"/>
-            <a:graphic>
-              <a:graphicData uri="http://schemas.openxmlformats.org/drawingml/2006/picture">
-                <pic:pic>
-                  <pic:nvPicPr>
-                    <pic:cNvPr id="0" name="image5.png"/>
+            <wp:docPr id="12" name="image4.png"/>
+            <a:graphic>
+              <a:graphicData uri="http://schemas.openxmlformats.org/drawingml/2006/picture">
+                <pic:pic>
+                  <pic:nvPicPr>
+                    <pic:cNvPr id="0" name="image4.png"/>
                     <pic:cNvPicPr preferRelativeResize="0"/>
                   </pic:nvPicPr>
                   <pic:blipFill>
@@ -1511,12 +1511,12 @@
           <wp:inline distB="114300" distT="114300" distL="114300" distR="114300">
             <wp:extent cx="2833688" cy="1153245"/>
             <wp:effectExtent b="0" l="0" r="0" t="0"/>
-            <wp:docPr id="6" name="image14.png"/>
-            <a:graphic>
-              <a:graphicData uri="http://schemas.openxmlformats.org/drawingml/2006/picture">
-                <pic:pic>
-                  <pic:nvPicPr>
-                    <pic:cNvPr id="0" name="image14.png"/>
+            <wp:docPr id="7" name="image18.png"/>
+            <a:graphic>
+              <a:graphicData uri="http://schemas.openxmlformats.org/drawingml/2006/picture">
+                <pic:pic>
+                  <pic:nvPicPr>
+                    <pic:cNvPr id="0" name="image18.png"/>
                     <pic:cNvPicPr preferRelativeResize="0"/>
                   </pic:nvPicPr>
                   <pic:blipFill>
@@ -1546,12 +1546,12 @@
           <wp:inline distB="114300" distT="114300" distL="114300" distR="114300">
             <wp:extent cx="1123950" cy="514350"/>
             <wp:effectExtent b="0" l="0" r="0" t="0"/>
-            <wp:docPr id="19" name="image4.png"/>
-            <a:graphic>
-              <a:graphicData uri="http://schemas.openxmlformats.org/drawingml/2006/picture">
-                <pic:pic>
-                  <pic:nvPicPr>
-                    <pic:cNvPr id="0" name="image4.png"/>
+            <wp:docPr id="21" name="image7.png"/>
+            <a:graphic>
+              <a:graphicData uri="http://schemas.openxmlformats.org/drawingml/2006/picture">
+                <pic:pic>
+                  <pic:nvPicPr>
+                    <pic:cNvPr id="0" name="image7.png"/>
                     <pic:cNvPicPr preferRelativeResize="0"/>
                   </pic:nvPicPr>
                   <pic:blipFill>
@@ -1592,12 +1592,12 @@
           <wp:inline distB="114300" distT="114300" distL="114300" distR="114300">
             <wp:extent cx="2852738" cy="1160998"/>
             <wp:effectExtent b="0" l="0" r="0" t="0"/>
-            <wp:docPr id="38" name="image38.png"/>
-            <a:graphic>
-              <a:graphicData uri="http://schemas.openxmlformats.org/drawingml/2006/picture">
-                <pic:pic>
-                  <pic:nvPicPr>
-                    <pic:cNvPr id="0" name="image38.png"/>
+            <wp:docPr id="42" name="image40.png"/>
+            <a:graphic>
+              <a:graphicData uri="http://schemas.openxmlformats.org/drawingml/2006/picture">
+                <pic:pic>
+                  <pic:nvPicPr>
+                    <pic:cNvPr id="0" name="image40.png"/>
                     <pic:cNvPicPr preferRelativeResize="0"/>
                   </pic:nvPicPr>
                   <pic:blipFill>
@@ -1627,12 +1627,12 @@
           <wp:inline distB="114300" distT="114300" distL="114300" distR="114300">
             <wp:extent cx="1676400" cy="457200"/>
             <wp:effectExtent b="0" l="0" r="0" t="0"/>
-            <wp:docPr id="17" name="image1.png"/>
-            <a:graphic>
-              <a:graphicData uri="http://schemas.openxmlformats.org/drawingml/2006/picture">
-                <pic:pic>
-                  <pic:nvPicPr>
-                    <pic:cNvPr id="0" name="image1.png"/>
+            <wp:docPr id="19" name="image2.png"/>
+            <a:graphic>
+              <a:graphicData uri="http://schemas.openxmlformats.org/drawingml/2006/picture">
+                <pic:pic>
+                  <pic:nvPicPr>
+                    <pic:cNvPr id="0" name="image2.png"/>
                     <pic:cNvPicPr preferRelativeResize="0"/>
                   </pic:nvPicPr>
                   <pic:blipFill>
@@ -1673,12 +1673,12 @@
           <wp:inline distB="114300" distT="114300" distL="114300" distR="114300">
             <wp:extent cx="2829002" cy="1160737"/>
             <wp:effectExtent b="0" l="0" r="0" t="0"/>
-            <wp:docPr id="1" name="image17.png"/>
-            <a:graphic>
-              <a:graphicData uri="http://schemas.openxmlformats.org/drawingml/2006/picture">
-                <pic:pic>
-                  <pic:nvPicPr>
-                    <pic:cNvPr id="0" name="image17.png"/>
+            <wp:docPr id="1" name="image12.png"/>
+            <a:graphic>
+              <a:graphicData uri="http://schemas.openxmlformats.org/drawingml/2006/picture">
+                <pic:pic>
+                  <pic:nvPicPr>
+                    <pic:cNvPr id="0" name="image12.png"/>
                     <pic:cNvPicPr preferRelativeResize="0"/>
                   </pic:nvPicPr>
                   <pic:blipFill>
@@ -1708,12 +1708,12 @@
           <wp:inline distB="114300" distT="114300" distL="114300" distR="114300">
             <wp:extent cx="933450" cy="457200"/>
             <wp:effectExtent b="0" l="0" r="0" t="0"/>
-            <wp:docPr id="25" name="image34.png"/>
-            <a:graphic>
-              <a:graphicData uri="http://schemas.openxmlformats.org/drawingml/2006/picture">
-                <pic:pic>
-                  <pic:nvPicPr>
-                    <pic:cNvPr id="0" name="image34.png"/>
+            <wp:docPr id="28" name="image11.png"/>
+            <a:graphic>
+              <a:graphicData uri="http://schemas.openxmlformats.org/drawingml/2006/picture">
+                <pic:pic>
+                  <pic:nvPicPr>
+                    <pic:cNvPr id="0" name="image11.png"/>
                     <pic:cNvPicPr preferRelativeResize="0"/>
                   </pic:nvPicPr>
                   <pic:blipFill>
@@ -1789,12 +1789,12 @@
           <wp:inline distB="114300" distT="114300" distL="114300" distR="114300">
             <wp:extent cx="4781550" cy="2419350"/>
             <wp:effectExtent b="0" l="0" r="0" t="0"/>
-            <wp:docPr id="37" name="image28.png"/>
-            <a:graphic>
-              <a:graphicData uri="http://schemas.openxmlformats.org/drawingml/2006/picture">
-                <pic:pic>
-                  <pic:nvPicPr>
-                    <pic:cNvPr id="0" name="image28.png"/>
+            <wp:docPr id="41" name="image34.png"/>
+            <a:graphic>
+              <a:graphicData uri="http://schemas.openxmlformats.org/drawingml/2006/picture">
+                <pic:pic>
+                  <pic:nvPicPr>
+                    <pic:cNvPr id="0" name="image34.png"/>
                     <pic:cNvPicPr preferRelativeResize="0"/>
                   </pic:nvPicPr>
                   <pic:blipFill>
@@ -1842,7 +1842,7 @@
           <wp:inline distB="114300" distT="114300" distL="114300" distR="114300">
             <wp:extent cx="2709571" cy="1201150"/>
             <wp:effectExtent b="0" l="0" r="0" t="0"/>
-            <wp:docPr id="40" name="image39.png"/>
+            <wp:docPr id="44" name="image39.png"/>
             <a:graphic>
               <a:graphicData uri="http://schemas.openxmlformats.org/drawingml/2006/picture">
                 <pic:pic>
@@ -1877,12 +1877,12 @@
           <wp:inline distB="114300" distT="114300" distL="114300" distR="114300">
             <wp:extent cx="2713238" cy="1176338"/>
             <wp:effectExtent b="0" l="0" r="0" t="0"/>
-            <wp:docPr id="26" name="image21.png"/>
-            <a:graphic>
-              <a:graphicData uri="http://schemas.openxmlformats.org/drawingml/2006/picture">
-                <pic:pic>
-                  <pic:nvPicPr>
-                    <pic:cNvPr id="0" name="image21.png"/>
+            <wp:docPr id="29" name="image28.png"/>
+            <a:graphic>
+              <a:graphicData uri="http://schemas.openxmlformats.org/drawingml/2006/picture">
+                <pic:pic>
+                  <pic:nvPicPr>
+                    <pic:cNvPr id="0" name="image28.png"/>
                     <pic:cNvPicPr preferRelativeResize="0"/>
                   </pic:nvPicPr>
                   <pic:blipFill>
@@ -1912,12 +1912,12 @@
           <wp:inline distB="114300" distT="114300" distL="114300" distR="114300">
             <wp:extent cx="2719388" cy="867313"/>
             <wp:effectExtent b="0" l="0" r="0" t="0"/>
-            <wp:docPr id="35" name="image35.png"/>
-            <a:graphic>
-              <a:graphicData uri="http://schemas.openxmlformats.org/drawingml/2006/picture">
-                <pic:pic>
-                  <pic:nvPicPr>
-                    <pic:cNvPr id="0" name="image35.png"/>
+            <wp:docPr id="39" name="image33.png"/>
+            <a:graphic>
+              <a:graphicData uri="http://schemas.openxmlformats.org/drawingml/2006/picture">
+                <pic:pic>
+                  <pic:nvPicPr>
+                    <pic:cNvPr id="0" name="image33.png"/>
                     <pic:cNvPicPr preferRelativeResize="0"/>
                   </pic:nvPicPr>
                   <pic:blipFill>
@@ -1988,12 +1988,12 @@
           <wp:inline distB="114300" distT="114300" distL="114300" distR="114300">
             <wp:extent cx="2731040" cy="1147763"/>
             <wp:effectExtent b="0" l="0" r="0" t="0"/>
-            <wp:docPr id="33" name="image32.png"/>
-            <a:graphic>
-              <a:graphicData uri="http://schemas.openxmlformats.org/drawingml/2006/picture">
-                <pic:pic>
-                  <pic:nvPicPr>
-                    <pic:cNvPr id="0" name="image32.png"/>
+            <wp:docPr id="36" name="image38.png"/>
+            <a:graphic>
+              <a:graphicData uri="http://schemas.openxmlformats.org/drawingml/2006/picture">
+                <pic:pic>
+                  <pic:nvPicPr>
+                    <pic:cNvPr id="0" name="image38.png"/>
                     <pic:cNvPicPr preferRelativeResize="0"/>
                   </pic:nvPicPr>
                   <pic:blipFill>
@@ -2023,12 +2023,12 @@
           <wp:inline distB="114300" distT="114300" distL="114300" distR="114300">
             <wp:extent cx="2728913" cy="1124203"/>
             <wp:effectExtent b="0" l="0" r="0" t="0"/>
-            <wp:docPr id="10" name="image3.png"/>
-            <a:graphic>
-              <a:graphicData uri="http://schemas.openxmlformats.org/drawingml/2006/picture">
-                <pic:pic>
-                  <pic:nvPicPr>
-                    <pic:cNvPr id="0" name="image3.png"/>
+            <wp:docPr id="11" name="image16.png"/>
+            <a:graphic>
+              <a:graphicData uri="http://schemas.openxmlformats.org/drawingml/2006/picture">
+                <pic:pic>
+                  <pic:nvPicPr>
+                    <pic:cNvPr id="0" name="image16.png"/>
                     <pic:cNvPicPr preferRelativeResize="0"/>
                   </pic:nvPicPr>
                   <pic:blipFill>
@@ -2058,12 +2058,12 @@
           <wp:inline distB="114300" distT="114300" distL="114300" distR="114300">
             <wp:extent cx="2754270" cy="846412"/>
             <wp:effectExtent b="0" l="0" r="0" t="0"/>
-            <wp:docPr id="32" name="image25.png"/>
-            <a:graphic>
-              <a:graphicData uri="http://schemas.openxmlformats.org/drawingml/2006/picture">
-                <pic:pic>
-                  <pic:nvPicPr>
-                    <pic:cNvPr id="0" name="image25.png"/>
+            <wp:docPr id="35" name="image27.png"/>
+            <a:graphic>
+              <a:graphicData uri="http://schemas.openxmlformats.org/drawingml/2006/picture">
+                <pic:pic>
+                  <pic:nvPicPr>
+                    <pic:cNvPr id="0" name="image27.png"/>
                     <pic:cNvPicPr preferRelativeResize="0"/>
                   </pic:nvPicPr>
                   <pic:blipFill>
@@ -2126,41 +2126,6 @@
     </w:p>
     <w:p>
       <w:pPr>
-        <w:rPr/>
-      </w:pPr>
-      <w:r>
-        <w:rPr>
-          <w:rtl w:val="0"/>
-        </w:rPr>
-      </w:r>
-    </w:p>
-    <w:p>
-      <w:pPr>
-        <w:spacing w:after="240" w:before="240" w:lineRule="auto"/>
-        <w:rPr>
-          <w:rFonts w:ascii="Calibri" w:cs="Calibri" w:eastAsia="Calibri" w:hAnsi="Calibri"/>
-        </w:rPr>
-      </w:pPr>
-      <w:r>
-        <w:rPr>
-          <w:rFonts w:ascii="Calibri" w:cs="Calibri" w:eastAsia="Calibri" w:hAnsi="Calibri"/>
-          <w:rtl w:val="0"/>
-        </w:rPr>
-        <w:t xml:space="preserve">Cole o print aqui.</w:t>
-      </w:r>
-    </w:p>
-    <w:p>
-      <w:pPr>
-        <w:rPr/>
-      </w:pPr>
-      <w:r>
-        <w:rPr>
-          <w:rtl w:val="0"/>
-        </w:rPr>
-      </w:r>
-    </w:p>
-    <w:p>
-      <w:pPr>
         <w:spacing w:after="240" w:before="240" w:lineRule="auto"/>
         <w:rPr>
           <w:rFonts w:ascii="Calibri" w:cs="Calibri" w:eastAsia="Calibri" w:hAnsi="Calibri"/>
@@ -2175,40 +2140,17 @@
           <w:b w:val="1"/>
           <w:sz w:val="24"/>
           <w:szCs w:val="24"/>
-          <w:rtl w:val="0"/>
-        </w:rPr>
-        <w:t xml:space="preserve">7 - Crie um programa que digite o nome, idade, Curso e ano na tela um embaixo do outro , no seu html coloque um fundo e um titulo e o javascript deve ser externo.(20 Pontos)</w:t>
-      </w:r>
-    </w:p>
-    <w:p>
-      <w:pPr>
-        <w:spacing w:after="240" w:before="240" w:lineRule="auto"/>
-        <w:rPr/>
-      </w:pPr>
-      <w:r>
-        <w:rPr>
-          <w:rtl w:val="0"/>
-        </w:rPr>
-        <w:t xml:space="preserve">Colocando fundo e título no html:</w:t>
-      </w:r>
-    </w:p>
-    <w:p>
-      <w:pPr>
-        <w:spacing w:after="240" w:before="240" w:lineRule="auto"/>
-        <w:rPr/>
-      </w:pPr>
-      <w:r>
-        <w:rPr/>
-        <w:drawing>
-          <wp:inline distB="114300" distT="114300" distL="114300" distR="114300">
-            <wp:extent cx="2609850" cy="542925"/>
-            <wp:effectExtent b="0" l="0" r="0" t="0"/>
-            <wp:docPr id="14" name="image6.png"/>
-            <a:graphic>
-              <a:graphicData uri="http://schemas.openxmlformats.org/drawingml/2006/picture">
-                <pic:pic>
-                  <pic:nvPicPr>
-                    <pic:cNvPr id="0" name="image6.png"/>
+        </w:rPr>
+        <w:drawing>
+          <wp:inline distB="114300" distT="114300" distL="114300" distR="114300">
+            <wp:extent cx="5495925" cy="3857625"/>
+            <wp:effectExtent b="0" l="0" r="0" t="0"/>
+            <wp:docPr id="38" name="image43.png"/>
+            <a:graphic>
+              <a:graphicData uri="http://schemas.openxmlformats.org/drawingml/2006/picture">
+                <pic:pic>
+                  <pic:nvPicPr>
+                    <pic:cNvPr id="0" name="image43.png"/>
                     <pic:cNvPicPr preferRelativeResize="0"/>
                   </pic:nvPicPr>
                   <pic:blipFill>
@@ -2221,283 +2163,17 @@
                   <pic:spPr>
                     <a:xfrm>
                       <a:off x="0" y="0"/>
-                      <a:ext cx="2609850" cy="542925"/>
-                    </a:xfrm>
-                    <a:prstGeom prst="rect"/>
-                    <a:ln/>
-                  </pic:spPr>
-                </pic:pic>
-              </a:graphicData>
-            </a:graphic>
-          </wp:inline>
-        </w:drawing>
-      </w:r>
-      <w:r>
-        <w:rPr>
-          <w:rtl w:val="0"/>
-        </w:rPr>
-      </w:r>
-    </w:p>
-    <w:p>
-      <w:pPr>
-        <w:spacing w:after="240" w:before="240" w:lineRule="auto"/>
-        <w:rPr/>
-      </w:pPr>
-      <w:r>
-        <w:rPr>
-          <w:rtl w:val="0"/>
-        </w:rPr>
-        <w:t xml:space="preserve">Nosso arquivo .js externo:</w:t>
-      </w:r>
-    </w:p>
-    <w:p>
-      <w:pPr>
-        <w:spacing w:after="240" w:before="240" w:lineRule="auto"/>
-        <w:rPr/>
-      </w:pPr>
-      <w:r>
-        <w:rPr/>
-        <w:drawing>
-          <wp:inline distB="114300" distT="114300" distL="114300" distR="114300">
-            <wp:extent cx="4914900" cy="704850"/>
-            <wp:effectExtent b="0" l="0" r="0" t="0"/>
-            <wp:docPr id="15" name="image15.png"/>
-            <a:graphic>
-              <a:graphicData uri="http://schemas.openxmlformats.org/drawingml/2006/picture">
-                <pic:pic>
-                  <pic:nvPicPr>
-                    <pic:cNvPr id="0" name="image15.png"/>
-                    <pic:cNvPicPr preferRelativeResize="0"/>
-                  </pic:nvPicPr>
-                  <pic:blipFill>
-                    <a:blip r:embed="rId38"/>
-                    <a:srcRect b="0" l="0" r="0" t="0"/>
-                    <a:stretch>
-                      <a:fillRect/>
-                    </a:stretch>
-                  </pic:blipFill>
-                  <pic:spPr>
-                    <a:xfrm>
-                      <a:off x="0" y="0"/>
-                      <a:ext cx="4914900" cy="704850"/>
-                    </a:xfrm>
-                    <a:prstGeom prst="rect"/>
-                    <a:ln/>
-                  </pic:spPr>
-                </pic:pic>
-              </a:graphicData>
-            </a:graphic>
-          </wp:inline>
-        </w:drawing>
-      </w:r>
-      <w:r>
-        <w:rPr>
-          <w:rtl w:val="0"/>
-        </w:rPr>
-      </w:r>
-    </w:p>
-    <w:p>
-      <w:pPr>
-        <w:spacing w:after="240" w:before="240" w:lineRule="auto"/>
-        <w:rPr/>
-      </w:pPr>
-      <w:r>
-        <w:rPr>
-          <w:rtl w:val="0"/>
-        </w:rPr>
-        <w:t xml:space="preserve">Resultado:</w:t>
-      </w:r>
-    </w:p>
-    <w:p>
-      <w:pPr>
-        <w:spacing w:after="240" w:before="240" w:lineRule="auto"/>
-        <w:rPr/>
-      </w:pPr>
-      <w:r>
-        <w:rPr/>
-        <w:drawing>
-          <wp:inline distB="114300" distT="114300" distL="114300" distR="114300">
-            <wp:extent cx="2528888" cy="988490"/>
-            <wp:effectExtent b="0" l="0" r="0" t="0"/>
-            <wp:docPr id="13" name="image13.png"/>
-            <a:graphic>
-              <a:graphicData uri="http://schemas.openxmlformats.org/drawingml/2006/picture">
-                <pic:pic>
-                  <pic:nvPicPr>
-                    <pic:cNvPr id="0" name="image13.png"/>
-                    <pic:cNvPicPr preferRelativeResize="0"/>
-                  </pic:nvPicPr>
-                  <pic:blipFill>
-                    <a:blip r:embed="rId39"/>
-                    <a:srcRect b="0" l="0" r="0" t="0"/>
-                    <a:stretch>
-                      <a:fillRect/>
-                    </a:stretch>
-                  </pic:blipFill>
-                  <pic:spPr>
-                    <a:xfrm>
-                      <a:off x="0" y="0"/>
-                      <a:ext cx="2528888" cy="988490"/>
-                    </a:xfrm>
-                    <a:prstGeom prst="rect"/>
-                    <a:ln/>
-                  </pic:spPr>
-                </pic:pic>
-              </a:graphicData>
-            </a:graphic>
-          </wp:inline>
-        </w:drawing>
-      </w:r>
-      <w:r>
-        <w:rPr/>
-        <w:drawing>
-          <wp:inline distB="114300" distT="114300" distL="114300" distR="114300">
-            <wp:extent cx="2519363" cy="985135"/>
-            <wp:effectExtent b="0" l="0" r="0" t="0"/>
-            <wp:docPr id="18" name="image27.png"/>
-            <a:graphic>
-              <a:graphicData uri="http://schemas.openxmlformats.org/drawingml/2006/picture">
-                <pic:pic>
-                  <pic:nvPicPr>
-                    <pic:cNvPr id="0" name="image27.png"/>
-                    <pic:cNvPicPr preferRelativeResize="0"/>
-                  </pic:nvPicPr>
-                  <pic:blipFill>
-                    <a:blip r:embed="rId40"/>
-                    <a:srcRect b="0" l="0" r="0" t="0"/>
-                    <a:stretch>
-                      <a:fillRect/>
-                    </a:stretch>
-                  </pic:blipFill>
-                  <pic:spPr>
-                    <a:xfrm>
-                      <a:off x="0" y="0"/>
-                      <a:ext cx="2519363" cy="985135"/>
-                    </a:xfrm>
-                    <a:prstGeom prst="rect"/>
-                    <a:ln/>
-                  </pic:spPr>
-                </pic:pic>
-              </a:graphicData>
-            </a:graphic>
-          </wp:inline>
-        </w:drawing>
-      </w:r>
-      <w:r>
-        <w:rPr/>
-        <w:drawing>
-          <wp:inline distB="114300" distT="114300" distL="114300" distR="114300">
-            <wp:extent cx="2519363" cy="1000212"/>
-            <wp:effectExtent b="0" l="0" r="0" t="0"/>
-            <wp:docPr id="31" name="image40.png"/>
-            <a:graphic>
-              <a:graphicData uri="http://schemas.openxmlformats.org/drawingml/2006/picture">
-                <pic:pic>
-                  <pic:nvPicPr>
-                    <pic:cNvPr id="0" name="image40.png"/>
-                    <pic:cNvPicPr preferRelativeResize="0"/>
-                  </pic:nvPicPr>
-                  <pic:blipFill>
-                    <a:blip r:embed="rId41"/>
-                    <a:srcRect b="0" l="0" r="0" t="0"/>
-                    <a:stretch>
-                      <a:fillRect/>
-                    </a:stretch>
-                  </pic:blipFill>
-                  <pic:spPr>
-                    <a:xfrm>
-                      <a:off x="0" y="0"/>
-                      <a:ext cx="2519363" cy="1000212"/>
-                    </a:xfrm>
-                    <a:prstGeom prst="rect"/>
-                    <a:ln/>
-                  </pic:spPr>
-                </pic:pic>
-              </a:graphicData>
-            </a:graphic>
-          </wp:inline>
-        </w:drawing>
-      </w:r>
-      <w:r>
-        <w:rPr/>
-        <w:drawing>
-          <wp:inline distB="114300" distT="114300" distL="114300" distR="114300">
-            <wp:extent cx="2643188" cy="1049372"/>
-            <wp:effectExtent b="0" l="0" r="0" t="0"/>
-            <wp:docPr id="5" name="image19.png"/>
-            <a:graphic>
-              <a:graphicData uri="http://schemas.openxmlformats.org/drawingml/2006/picture">
-                <pic:pic>
-                  <pic:nvPicPr>
-                    <pic:cNvPr id="0" name="image19.png"/>
-                    <pic:cNvPicPr preferRelativeResize="0"/>
-                  </pic:nvPicPr>
-                  <pic:blipFill>
-                    <a:blip r:embed="rId42"/>
-                    <a:srcRect b="0" l="0" r="0" t="0"/>
-                    <a:stretch>
-                      <a:fillRect/>
-                    </a:stretch>
-                  </pic:blipFill>
-                  <pic:spPr>
-                    <a:xfrm>
-                      <a:off x="0" y="0"/>
-                      <a:ext cx="2643188" cy="1049372"/>
-                    </a:xfrm>
-                    <a:prstGeom prst="rect"/>
-                    <a:ln/>
-                  </pic:spPr>
-                </pic:pic>
-              </a:graphicData>
-            </a:graphic>
-          </wp:inline>
-        </w:drawing>
-      </w:r>
-      <w:r>
-        <w:rPr/>
-        <w:drawing>
-          <wp:inline distB="114300" distT="114300" distL="114300" distR="114300">
-            <wp:extent cx="1466850" cy="1657350"/>
-            <wp:effectExtent b="0" l="0" r="0" t="0"/>
-            <wp:docPr id="22" name="image20.png"/>
-            <a:graphic>
-              <a:graphicData uri="http://schemas.openxmlformats.org/drawingml/2006/picture">
-                <pic:pic>
-                  <pic:nvPicPr>
-                    <pic:cNvPr id="0" name="image20.png"/>
-                    <pic:cNvPicPr preferRelativeResize="0"/>
-                  </pic:nvPicPr>
-                  <pic:blipFill>
-                    <a:blip r:embed="rId43"/>
-                    <a:srcRect b="0" l="0" r="0" t="0"/>
-                    <a:stretch>
-                      <a:fillRect/>
-                    </a:stretch>
-                  </pic:blipFill>
-                  <pic:spPr>
-                    <a:xfrm>
-                      <a:off x="0" y="0"/>
-                      <a:ext cx="1466850" cy="1657350"/>
-                    </a:xfrm>
-                    <a:prstGeom prst="rect"/>
-                    <a:ln/>
-                  </pic:spPr>
-                </pic:pic>
-              </a:graphicData>
-            </a:graphic>
-          </wp:inline>
-        </w:drawing>
-      </w:r>
-      <w:r>
-        <w:rPr>
-          <w:rtl w:val="0"/>
-        </w:rPr>
-      </w:r>
-    </w:p>
-    <w:p>
-      <w:pPr>
-        <w:rPr/>
-      </w:pPr>
+                      <a:ext cx="5495925" cy="3857625"/>
+                    </a:xfrm>
+                    <a:prstGeom prst="rect"/>
+                    <a:ln/>
+                  </pic:spPr>
+                </pic:pic>
+              </a:graphicData>
+            </a:graphic>
+          </wp:inline>
+        </w:drawing>
+      </w:r>
       <w:r>
         <w:rPr>
           <w:rtl w:val="0"/>
@@ -2520,97 +2196,50 @@
           <w:b w:val="1"/>
           <w:sz w:val="24"/>
           <w:szCs w:val="24"/>
-          <w:rtl w:val="0"/>
-        </w:rPr>
-        <w:t xml:space="preserve">8 - Crie um programa em Javascript que troque a palavra lugar por mundo da frase O LUGAR VIRA TECNOLOGIA e apresente na tela. (20 Pontos)</w:t>
-      </w:r>
-    </w:p>
-    <w:p>
-      <w:pPr>
-        <w:spacing w:after="240" w:before="240" w:lineRule="auto"/>
-        <w:rPr/>
-      </w:pPr>
-      <w:r>
-        <w:rPr/>
-        <w:drawing>
-          <wp:inline distB="114300" distT="114300" distL="114300" distR="114300">
-            <wp:extent cx="3724275" cy="762000"/>
-            <wp:effectExtent b="0" l="0" r="0" t="0"/>
-            <wp:docPr id="27" name="image11.png"/>
-            <a:graphic>
-              <a:graphicData uri="http://schemas.openxmlformats.org/drawingml/2006/picture">
-                <pic:pic>
-                  <pic:nvPicPr>
-                    <pic:cNvPr id="0" name="image11.png"/>
-                    <pic:cNvPicPr preferRelativeResize="0"/>
-                  </pic:nvPicPr>
-                  <pic:blipFill>
-                    <a:blip r:embed="rId44"/>
-                    <a:srcRect b="0" l="0" r="0" t="0"/>
-                    <a:stretch>
-                      <a:fillRect/>
-                    </a:stretch>
-                  </pic:blipFill>
-                  <pic:spPr>
-                    <a:xfrm>
-                      <a:off x="0" y="0"/>
-                      <a:ext cx="3724275" cy="762000"/>
-                    </a:xfrm>
-                    <a:prstGeom prst="rect"/>
-                    <a:ln/>
-                  </pic:spPr>
-                </pic:pic>
-              </a:graphicData>
-            </a:graphic>
-          </wp:inline>
-        </w:drawing>
-      </w:r>
-      <w:r>
-        <w:rPr>
-          <w:rtl w:val="0"/>
-        </w:rPr>
-      </w:r>
-    </w:p>
-    <w:p>
-      <w:pPr>
-        <w:spacing w:after="240" w:before="240" w:lineRule="auto"/>
-        <w:rPr/>
-      </w:pPr>
-      <w:r>
-        <w:rPr/>
-        <w:drawing>
-          <wp:inline distB="114300" distT="114300" distL="114300" distR="114300">
-            <wp:extent cx="3852863" cy="1125036"/>
-            <wp:effectExtent b="0" l="0" r="0" t="0"/>
-            <wp:docPr id="34" name="image22.png"/>
-            <a:graphic>
-              <a:graphicData uri="http://schemas.openxmlformats.org/drawingml/2006/picture">
-                <pic:pic>
-                  <pic:nvPicPr>
-                    <pic:cNvPr id="0" name="image22.png"/>
-                    <pic:cNvPicPr preferRelativeResize="0"/>
-                  </pic:nvPicPr>
-                  <pic:blipFill>
-                    <a:blip r:embed="rId45"/>
-                    <a:srcRect b="0" l="0" r="0" t="0"/>
-                    <a:stretch>
-                      <a:fillRect/>
-                    </a:stretch>
-                  </pic:blipFill>
-                  <pic:spPr>
-                    <a:xfrm>
-                      <a:off x="0" y="0"/>
-                      <a:ext cx="3852863" cy="1125036"/>
-                    </a:xfrm>
-                    <a:prstGeom prst="rect"/>
-                    <a:ln/>
-                  </pic:spPr>
-                </pic:pic>
-              </a:graphicData>
-            </a:graphic>
-          </wp:inline>
-        </w:drawing>
-      </w:r>
+        </w:rPr>
+        <w:drawing>
+          <wp:inline distB="114300" distT="114300" distL="114300" distR="114300">
+            <wp:extent cx="5519738" cy="761027"/>
+            <wp:effectExtent b="0" l="0" r="0" t="0"/>
+            <wp:docPr id="15" name="image30.png"/>
+            <a:graphic>
+              <a:graphicData uri="http://schemas.openxmlformats.org/drawingml/2006/picture">
+                <pic:pic>
+                  <pic:nvPicPr>
+                    <pic:cNvPr id="0" name="image30.png"/>
+                    <pic:cNvPicPr preferRelativeResize="0"/>
+                  </pic:nvPicPr>
+                  <pic:blipFill>
+                    <a:blip r:embed="rId38"/>
+                    <a:srcRect b="0" l="0" r="0" t="0"/>
+                    <a:stretch>
+                      <a:fillRect/>
+                    </a:stretch>
+                  </pic:blipFill>
+                  <pic:spPr>
+                    <a:xfrm>
+                      <a:off x="0" y="0"/>
+                      <a:ext cx="5519738" cy="761027"/>
+                    </a:xfrm>
+                    <a:prstGeom prst="rect"/>
+                    <a:ln/>
+                  </pic:spPr>
+                </pic:pic>
+              </a:graphicData>
+            </a:graphic>
+          </wp:inline>
+        </w:drawing>
+      </w:r>
+      <w:r>
+        <w:rPr>
+          <w:rtl w:val="0"/>
+        </w:rPr>
+      </w:r>
+    </w:p>
+    <w:p>
+      <w:pPr>
+        <w:rPr/>
+      </w:pPr>
       <w:r>
         <w:rPr>
           <w:rtl w:val="0"/>
@@ -2635,30 +2264,552 @@
           <w:szCs w:val="24"/>
           <w:rtl w:val="0"/>
         </w:rPr>
+        <w:t xml:space="preserve">7 - Crie um programa que digite o nome, idade, Curso e ano na tela um embaixo do outro , no seu html coloque um fundo e um titulo e o javascript deve ser externo.(20 Pontos)</w:t>
+      </w:r>
+    </w:p>
+    <w:p>
+      <w:pPr>
+        <w:spacing w:after="240" w:before="240" w:lineRule="auto"/>
+        <w:rPr/>
+      </w:pPr>
+      <w:r>
+        <w:rPr>
+          <w:rtl w:val="0"/>
+        </w:rPr>
+        <w:t xml:space="preserve">Colocando fundo e título no html:</w:t>
+      </w:r>
+    </w:p>
+    <w:p>
+      <w:pPr>
+        <w:spacing w:after="240" w:before="240" w:lineRule="auto"/>
+        <w:rPr/>
+      </w:pPr>
+      <w:r>
+        <w:rPr/>
+        <w:drawing>
+          <wp:inline distB="114300" distT="114300" distL="114300" distR="114300">
+            <wp:extent cx="2609850" cy="542925"/>
+            <wp:effectExtent b="0" l="0" r="0" t="0"/>
+            <wp:docPr id="16" name="image26.png"/>
+            <a:graphic>
+              <a:graphicData uri="http://schemas.openxmlformats.org/drawingml/2006/picture">
+                <pic:pic>
+                  <pic:nvPicPr>
+                    <pic:cNvPr id="0" name="image26.png"/>
+                    <pic:cNvPicPr preferRelativeResize="0"/>
+                  </pic:nvPicPr>
+                  <pic:blipFill>
+                    <a:blip r:embed="rId39"/>
+                    <a:srcRect b="0" l="0" r="0" t="0"/>
+                    <a:stretch>
+                      <a:fillRect/>
+                    </a:stretch>
+                  </pic:blipFill>
+                  <pic:spPr>
+                    <a:xfrm>
+                      <a:off x="0" y="0"/>
+                      <a:ext cx="2609850" cy="542925"/>
+                    </a:xfrm>
+                    <a:prstGeom prst="rect"/>
+                    <a:ln/>
+                  </pic:spPr>
+                </pic:pic>
+              </a:graphicData>
+            </a:graphic>
+          </wp:inline>
+        </w:drawing>
+      </w:r>
+      <w:r>
+        <w:rPr>
+          <w:rtl w:val="0"/>
+        </w:rPr>
+      </w:r>
+    </w:p>
+    <w:p>
+      <w:pPr>
+        <w:spacing w:after="240" w:before="240" w:lineRule="auto"/>
+        <w:rPr/>
+      </w:pPr>
+      <w:r>
+        <w:rPr>
+          <w:rtl w:val="0"/>
+        </w:rPr>
+        <w:t xml:space="preserve">Nosso arquivo .js externo:</w:t>
+      </w:r>
+    </w:p>
+    <w:p>
+      <w:pPr>
+        <w:spacing w:after="240" w:before="240" w:lineRule="auto"/>
+        <w:rPr/>
+      </w:pPr>
+      <w:r>
+        <w:rPr/>
+        <w:drawing>
+          <wp:inline distB="114300" distT="114300" distL="114300" distR="114300">
+            <wp:extent cx="4914900" cy="704850"/>
+            <wp:effectExtent b="0" l="0" r="0" t="0"/>
+            <wp:docPr id="17" name="image9.png"/>
+            <a:graphic>
+              <a:graphicData uri="http://schemas.openxmlformats.org/drawingml/2006/picture">
+                <pic:pic>
+                  <pic:nvPicPr>
+                    <pic:cNvPr id="0" name="image9.png"/>
+                    <pic:cNvPicPr preferRelativeResize="0"/>
+                  </pic:nvPicPr>
+                  <pic:blipFill>
+                    <a:blip r:embed="rId40"/>
+                    <a:srcRect b="0" l="0" r="0" t="0"/>
+                    <a:stretch>
+                      <a:fillRect/>
+                    </a:stretch>
+                  </pic:blipFill>
+                  <pic:spPr>
+                    <a:xfrm>
+                      <a:off x="0" y="0"/>
+                      <a:ext cx="4914900" cy="704850"/>
+                    </a:xfrm>
+                    <a:prstGeom prst="rect"/>
+                    <a:ln/>
+                  </pic:spPr>
+                </pic:pic>
+              </a:graphicData>
+            </a:graphic>
+          </wp:inline>
+        </w:drawing>
+      </w:r>
+      <w:r>
+        <w:rPr>
+          <w:rtl w:val="0"/>
+        </w:rPr>
+      </w:r>
+    </w:p>
+    <w:p>
+      <w:pPr>
+        <w:spacing w:after="240" w:before="240" w:lineRule="auto"/>
+        <w:rPr/>
+      </w:pPr>
+      <w:r>
+        <w:rPr>
+          <w:rtl w:val="0"/>
+        </w:rPr>
+        <w:t xml:space="preserve">Resultado:</w:t>
+      </w:r>
+    </w:p>
+    <w:p>
+      <w:pPr>
+        <w:spacing w:after="240" w:before="240" w:lineRule="auto"/>
+        <w:rPr/>
+      </w:pPr>
+      <w:r>
+        <w:rPr/>
+        <w:drawing>
+          <wp:inline distB="114300" distT="114300" distL="114300" distR="114300">
+            <wp:extent cx="2528888" cy="988490"/>
+            <wp:effectExtent b="0" l="0" r="0" t="0"/>
+            <wp:docPr id="14" name="image10.png"/>
+            <a:graphic>
+              <a:graphicData uri="http://schemas.openxmlformats.org/drawingml/2006/picture">
+                <pic:pic>
+                  <pic:nvPicPr>
+                    <pic:cNvPr id="0" name="image10.png"/>
+                    <pic:cNvPicPr preferRelativeResize="0"/>
+                  </pic:nvPicPr>
+                  <pic:blipFill>
+                    <a:blip r:embed="rId41"/>
+                    <a:srcRect b="0" l="0" r="0" t="0"/>
+                    <a:stretch>
+                      <a:fillRect/>
+                    </a:stretch>
+                  </pic:blipFill>
+                  <pic:spPr>
+                    <a:xfrm>
+                      <a:off x="0" y="0"/>
+                      <a:ext cx="2528888" cy="988490"/>
+                    </a:xfrm>
+                    <a:prstGeom prst="rect"/>
+                    <a:ln/>
+                  </pic:spPr>
+                </pic:pic>
+              </a:graphicData>
+            </a:graphic>
+          </wp:inline>
+        </w:drawing>
+      </w:r>
+      <w:r>
+        <w:rPr/>
+        <w:drawing>
+          <wp:inline distB="114300" distT="114300" distL="114300" distR="114300">
+            <wp:extent cx="2519363" cy="985135"/>
+            <wp:effectExtent b="0" l="0" r="0" t="0"/>
+            <wp:docPr id="20" name="image24.png"/>
+            <a:graphic>
+              <a:graphicData uri="http://schemas.openxmlformats.org/drawingml/2006/picture">
+                <pic:pic>
+                  <pic:nvPicPr>
+                    <pic:cNvPr id="0" name="image24.png"/>
+                    <pic:cNvPicPr preferRelativeResize="0"/>
+                  </pic:nvPicPr>
+                  <pic:blipFill>
+                    <a:blip r:embed="rId42"/>
+                    <a:srcRect b="0" l="0" r="0" t="0"/>
+                    <a:stretch>
+                      <a:fillRect/>
+                    </a:stretch>
+                  </pic:blipFill>
+                  <pic:spPr>
+                    <a:xfrm>
+                      <a:off x="0" y="0"/>
+                      <a:ext cx="2519363" cy="985135"/>
+                    </a:xfrm>
+                    <a:prstGeom prst="rect"/>
+                    <a:ln/>
+                  </pic:spPr>
+                </pic:pic>
+              </a:graphicData>
+            </a:graphic>
+          </wp:inline>
+        </w:drawing>
+      </w:r>
+      <w:r>
+        <w:rPr/>
+        <w:drawing>
+          <wp:inline distB="114300" distT="114300" distL="114300" distR="114300">
+            <wp:extent cx="2519363" cy="1000212"/>
+            <wp:effectExtent b="0" l="0" r="0" t="0"/>
+            <wp:docPr id="34" name="image36.png"/>
+            <a:graphic>
+              <a:graphicData uri="http://schemas.openxmlformats.org/drawingml/2006/picture">
+                <pic:pic>
+                  <pic:nvPicPr>
+                    <pic:cNvPr id="0" name="image36.png"/>
+                    <pic:cNvPicPr preferRelativeResize="0"/>
+                  </pic:nvPicPr>
+                  <pic:blipFill>
+                    <a:blip r:embed="rId43"/>
+                    <a:srcRect b="0" l="0" r="0" t="0"/>
+                    <a:stretch>
+                      <a:fillRect/>
+                    </a:stretch>
+                  </pic:blipFill>
+                  <pic:spPr>
+                    <a:xfrm>
+                      <a:off x="0" y="0"/>
+                      <a:ext cx="2519363" cy="1000212"/>
+                    </a:xfrm>
+                    <a:prstGeom prst="rect"/>
+                    <a:ln/>
+                  </pic:spPr>
+                </pic:pic>
+              </a:graphicData>
+            </a:graphic>
+          </wp:inline>
+        </w:drawing>
+      </w:r>
+      <w:r>
+        <w:rPr/>
+        <w:drawing>
+          <wp:inline distB="114300" distT="114300" distL="114300" distR="114300">
+            <wp:extent cx="2643188" cy="1049372"/>
+            <wp:effectExtent b="0" l="0" r="0" t="0"/>
+            <wp:docPr id="6" name="image44.png"/>
+            <a:graphic>
+              <a:graphicData uri="http://schemas.openxmlformats.org/drawingml/2006/picture">
+                <pic:pic>
+                  <pic:nvPicPr>
+                    <pic:cNvPr id="0" name="image44.png"/>
+                    <pic:cNvPicPr preferRelativeResize="0"/>
+                  </pic:nvPicPr>
+                  <pic:blipFill>
+                    <a:blip r:embed="rId44"/>
+                    <a:srcRect b="0" l="0" r="0" t="0"/>
+                    <a:stretch>
+                      <a:fillRect/>
+                    </a:stretch>
+                  </pic:blipFill>
+                  <pic:spPr>
+                    <a:xfrm>
+                      <a:off x="0" y="0"/>
+                      <a:ext cx="2643188" cy="1049372"/>
+                    </a:xfrm>
+                    <a:prstGeom prst="rect"/>
+                    <a:ln/>
+                  </pic:spPr>
+                </pic:pic>
+              </a:graphicData>
+            </a:graphic>
+          </wp:inline>
+        </w:drawing>
+      </w:r>
+      <w:r>
+        <w:rPr/>
+        <w:drawing>
+          <wp:inline distB="114300" distT="114300" distL="114300" distR="114300">
+            <wp:extent cx="1466850" cy="1657350"/>
+            <wp:effectExtent b="0" l="0" r="0" t="0"/>
+            <wp:docPr id="24" name="image8.png"/>
+            <a:graphic>
+              <a:graphicData uri="http://schemas.openxmlformats.org/drawingml/2006/picture">
+                <pic:pic>
+                  <pic:nvPicPr>
+                    <pic:cNvPr id="0" name="image8.png"/>
+                    <pic:cNvPicPr preferRelativeResize="0"/>
+                  </pic:nvPicPr>
+                  <pic:blipFill>
+                    <a:blip r:embed="rId45"/>
+                    <a:srcRect b="0" l="0" r="0" t="0"/>
+                    <a:stretch>
+                      <a:fillRect/>
+                    </a:stretch>
+                  </pic:blipFill>
+                  <pic:spPr>
+                    <a:xfrm>
+                      <a:off x="0" y="0"/>
+                      <a:ext cx="1466850" cy="1657350"/>
+                    </a:xfrm>
+                    <a:prstGeom prst="rect"/>
+                    <a:ln/>
+                  </pic:spPr>
+                </pic:pic>
+              </a:graphicData>
+            </a:graphic>
+          </wp:inline>
+        </w:drawing>
+      </w:r>
+      <w:r>
+        <w:rPr>
+          <w:rtl w:val="0"/>
+        </w:rPr>
+      </w:r>
+    </w:p>
+    <w:p>
+      <w:pPr>
+        <w:rPr/>
+      </w:pPr>
+      <w:r>
+        <w:rPr>
+          <w:rtl w:val="0"/>
+        </w:rPr>
+      </w:r>
+    </w:p>
+    <w:p>
+      <w:pPr>
+        <w:spacing w:after="240" w:before="240" w:lineRule="auto"/>
+        <w:rPr>
+          <w:rFonts w:ascii="Calibri" w:cs="Calibri" w:eastAsia="Calibri" w:hAnsi="Calibri"/>
+          <w:b w:val="1"/>
+          <w:sz w:val="24"/>
+          <w:szCs w:val="24"/>
+        </w:rPr>
+      </w:pPr>
+      <w:r>
+        <w:rPr>
+          <w:rFonts w:ascii="Calibri" w:cs="Calibri" w:eastAsia="Calibri" w:hAnsi="Calibri"/>
+          <w:b w:val="1"/>
+          <w:sz w:val="24"/>
+          <w:szCs w:val="24"/>
+          <w:rtl w:val="0"/>
+        </w:rPr>
+        <w:t xml:space="preserve">8 - Crie um programa em Javascript que troque a palavra lugar por mundo da frase O LUGAR VIRA TECNOLOGIA e apresente na tela. (20 Pontos)</w:t>
+      </w:r>
+    </w:p>
+    <w:p>
+      <w:pPr>
+        <w:spacing w:after="240" w:before="240" w:lineRule="auto"/>
+        <w:rPr/>
+      </w:pPr>
+      <w:r>
+        <w:rPr/>
+        <w:drawing>
+          <wp:inline distB="114300" distT="114300" distL="114300" distR="114300">
+            <wp:extent cx="3724275" cy="762000"/>
+            <wp:effectExtent b="0" l="0" r="0" t="0"/>
+            <wp:docPr id="30" name="image19.png"/>
+            <a:graphic>
+              <a:graphicData uri="http://schemas.openxmlformats.org/drawingml/2006/picture">
+                <pic:pic>
+                  <pic:nvPicPr>
+                    <pic:cNvPr id="0" name="image19.png"/>
+                    <pic:cNvPicPr preferRelativeResize="0"/>
+                  </pic:nvPicPr>
+                  <pic:blipFill>
+                    <a:blip r:embed="rId46"/>
+                    <a:srcRect b="0" l="0" r="0" t="0"/>
+                    <a:stretch>
+                      <a:fillRect/>
+                    </a:stretch>
+                  </pic:blipFill>
+                  <pic:spPr>
+                    <a:xfrm>
+                      <a:off x="0" y="0"/>
+                      <a:ext cx="3724275" cy="762000"/>
+                    </a:xfrm>
+                    <a:prstGeom prst="rect"/>
+                    <a:ln/>
+                  </pic:spPr>
+                </pic:pic>
+              </a:graphicData>
+            </a:graphic>
+          </wp:inline>
+        </w:drawing>
+      </w:r>
+      <w:r>
+        <w:rPr>
+          <w:rtl w:val="0"/>
+        </w:rPr>
+      </w:r>
+    </w:p>
+    <w:p>
+      <w:pPr>
+        <w:spacing w:after="240" w:before="240" w:lineRule="auto"/>
+        <w:rPr/>
+      </w:pPr>
+      <w:r>
+        <w:rPr/>
+        <w:drawing>
+          <wp:inline distB="114300" distT="114300" distL="114300" distR="114300">
+            <wp:extent cx="3852863" cy="1125036"/>
+            <wp:effectExtent b="0" l="0" r="0" t="0"/>
+            <wp:docPr id="37" name="image21.png"/>
+            <a:graphic>
+              <a:graphicData uri="http://schemas.openxmlformats.org/drawingml/2006/picture">
+                <pic:pic>
+                  <pic:nvPicPr>
+                    <pic:cNvPr id="0" name="image21.png"/>
+                    <pic:cNvPicPr preferRelativeResize="0"/>
+                  </pic:nvPicPr>
+                  <pic:blipFill>
+                    <a:blip r:embed="rId47"/>
+                    <a:srcRect b="0" l="0" r="0" t="0"/>
+                    <a:stretch>
+                      <a:fillRect/>
+                    </a:stretch>
+                  </pic:blipFill>
+                  <pic:spPr>
+                    <a:xfrm>
+                      <a:off x="0" y="0"/>
+                      <a:ext cx="3852863" cy="1125036"/>
+                    </a:xfrm>
+                    <a:prstGeom prst="rect"/>
+                    <a:ln/>
+                  </pic:spPr>
+                </pic:pic>
+              </a:graphicData>
+            </a:graphic>
+          </wp:inline>
+        </w:drawing>
+      </w:r>
+      <w:r>
+        <w:rPr>
+          <w:rtl w:val="0"/>
+        </w:rPr>
+      </w:r>
+    </w:p>
+    <w:p>
+      <w:pPr>
+        <w:spacing w:after="240" w:before="240" w:lineRule="auto"/>
+        <w:rPr>
+          <w:rFonts w:ascii="Calibri" w:cs="Calibri" w:eastAsia="Calibri" w:hAnsi="Calibri"/>
+          <w:b w:val="1"/>
+          <w:sz w:val="24"/>
+          <w:szCs w:val="24"/>
+        </w:rPr>
+      </w:pPr>
+      <w:r>
+        <w:rPr>
+          <w:rFonts w:ascii="Calibri" w:cs="Calibri" w:eastAsia="Calibri" w:hAnsi="Calibri"/>
+          <w:b w:val="1"/>
+          <w:sz w:val="24"/>
+          <w:szCs w:val="24"/>
+          <w:rtl w:val="0"/>
+        </w:rPr>
         <w:t xml:space="preserve">9 - Crie um programa que declare a variável como String depois converta para float e em seguida apresente apenas dois numeros depois da virgula (20 Pontos)</w:t>
       </w:r>
     </w:p>
     <w:p>
       <w:pPr>
-        <w:rPr/>
-      </w:pPr>
-      <w:r>
-        <w:rPr>
-          <w:rtl w:val="0"/>
-        </w:rPr>
-      </w:r>
-    </w:p>
-    <w:p>
-      <w:pPr>
-        <w:spacing w:after="240" w:before="240" w:lineRule="auto"/>
-        <w:rPr/>
-      </w:pPr>
-      <w:r>
-        <w:rPr>
-          <w:rFonts w:ascii="Calibri" w:cs="Calibri" w:eastAsia="Calibri" w:hAnsi="Calibri"/>
-          <w:rtl w:val="0"/>
-        </w:rPr>
-        <w:t xml:space="preserve">Cole o print aqui.</w:t>
+        <w:spacing w:after="240" w:before="240" w:lineRule="auto"/>
+        <w:rPr/>
+      </w:pPr>
+      <w:r>
+        <w:rPr/>
+        <w:drawing>
+          <wp:inline distB="114300" distT="114300" distL="114300" distR="114300">
+            <wp:extent cx="2886075" cy="1524000"/>
+            <wp:effectExtent b="0" l="0" r="0" t="0"/>
+            <wp:docPr id="26" name="image35.png"/>
+            <a:graphic>
+              <a:graphicData uri="http://schemas.openxmlformats.org/drawingml/2006/picture">
+                <pic:pic>
+                  <pic:nvPicPr>
+                    <pic:cNvPr id="0" name="image35.png"/>
+                    <pic:cNvPicPr preferRelativeResize="0"/>
+                  </pic:nvPicPr>
+                  <pic:blipFill>
+                    <a:blip r:embed="rId48"/>
+                    <a:srcRect b="0" l="0" r="0" t="0"/>
+                    <a:stretch>
+                      <a:fillRect/>
+                    </a:stretch>
+                  </pic:blipFill>
+                  <pic:spPr>
+                    <a:xfrm>
+                      <a:off x="0" y="0"/>
+                      <a:ext cx="2886075" cy="1524000"/>
+                    </a:xfrm>
+                    <a:prstGeom prst="rect"/>
+                    <a:ln/>
+                  </pic:spPr>
+                </pic:pic>
+              </a:graphicData>
+            </a:graphic>
+          </wp:inline>
+        </w:drawing>
+      </w:r>
+      <w:r>
+        <w:rPr>
+          <w:rtl w:val="0"/>
+        </w:rPr>
+      </w:r>
+    </w:p>
+    <w:p>
+      <w:pPr>
+        <w:spacing w:after="240" w:before="240" w:lineRule="auto"/>
+        <w:rPr/>
+      </w:pPr>
+      <w:r>
+        <w:rPr/>
+        <w:drawing>
+          <wp:inline distB="114300" distT="114300" distL="114300" distR="114300">
+            <wp:extent cx="2114550" cy="361950"/>
+            <wp:effectExtent b="0" l="0" r="0" t="0"/>
+            <wp:docPr id="4" name="image13.png"/>
+            <a:graphic>
+              <a:graphicData uri="http://schemas.openxmlformats.org/drawingml/2006/picture">
+                <pic:pic>
+                  <pic:nvPicPr>
+                    <pic:cNvPr id="0" name="image13.png"/>
+                    <pic:cNvPicPr preferRelativeResize="0"/>
+                  </pic:nvPicPr>
+                  <pic:blipFill>
+                    <a:blip r:embed="rId49"/>
+                    <a:srcRect b="0" l="0" r="0" t="0"/>
+                    <a:stretch>
+                      <a:fillRect/>
+                    </a:stretch>
+                  </pic:blipFill>
+                  <pic:spPr>
+                    <a:xfrm>
+                      <a:off x="0" y="0"/>
+                      <a:ext cx="2114550" cy="361950"/>
+                    </a:xfrm>
+                    <a:prstGeom prst="rect"/>
+                    <a:ln/>
+                  </pic:spPr>
+                </pic:pic>
+              </a:graphicData>
+            </a:graphic>
+          </wp:inline>
+        </w:drawing>
       </w:r>
       <w:r>
         <w:rPr>

</xml_diff>